<commit_message>
Mise à jour vademecum commercant - ajout d'un commerce
</commit_message>
<xml_diff>
--- a/KitCommercant/RopiVademecumKitCommercant.docx
+++ b/KitCommercant/RopiVademecumKitCommercant.docx
@@ -12,20 +12,12 @@
     </w:p>
     <w:p>
       <w:pPr>
-        <w:jc w:val="both"/>
         <w:rPr>
           <w:highlight w:val="yellow"/>
         </w:rPr>
       </w:pPr>
     </w:p>
-    <w:p>
-      <w:pPr>
-        <w:jc w:val="both"/>
-        <w:rPr>
-          <w:rFonts w:ascii="Courier New" w:hAnsi="Courier New" w:cs="Courier New"/>
-        </w:rPr>
-      </w:pPr>
-    </w:p>
+    <w:p/>
     <w:p>
       <w:pPr>
         <w:pStyle w:val="NoSpacing"/>
@@ -83,14 +75,7 @@
         <w:t>CHANGELOG</w:t>
       </w:r>
     </w:p>
-    <w:p>
-      <w:pPr>
-        <w:jc w:val="both"/>
-        <w:rPr>
-          <w:rFonts w:ascii="Courier New" w:hAnsi="Courier New" w:cs="Courier New"/>
-        </w:rPr>
-      </w:pPr>
-    </w:p>
+    <w:p/>
     <w:tbl>
       <w:tblPr>
         <w:tblStyle w:val="TableGrid"/>
@@ -251,7 +236,6 @@
               <w:rPr>
                 <w:sz w:val="20"/>
                 <w:szCs w:val="20"/>
-                <w:highlight w:val="yellow"/>
               </w:rPr>
               <w:t>Version en construction - non finalisée - les débats sont encore ouverts</w:t>
             </w:r>
@@ -345,6 +329,71 @@
                 <w:szCs w:val="20"/>
               </w:rPr>
             </w:pPr>
+            <w:r>
+              <w:rPr>
+                <w:sz w:val="20"/>
+                <w:szCs w:val="20"/>
+              </w:rPr>
+              <w:t>2016-06-04</w:t>
+            </w:r>
+          </w:p>
+        </w:tc>
+        <w:tc>
+          <w:tcPr>
+            <w:tcW w:w="1701" w:type="dxa"/>
+          </w:tcPr>
+          <w:p>
+            <w:pPr>
+              <w:pStyle w:val="NoSpacing"/>
+              <w:rPr>
+                <w:sz w:val="20"/>
+                <w:szCs w:val="20"/>
+              </w:rPr>
+            </w:pPr>
+            <w:r>
+              <w:rPr>
+                <w:sz w:val="20"/>
+                <w:szCs w:val="20"/>
+              </w:rPr>
+              <w:t>Fabian Dortu</w:t>
+            </w:r>
+          </w:p>
+        </w:tc>
+        <w:tc>
+          <w:tcPr>
+            <w:tcW w:w="5755" w:type="dxa"/>
+          </w:tcPr>
+          <w:p>
+            <w:pPr>
+              <w:pStyle w:val="NoSpacing"/>
+              <w:rPr>
+                <w:sz w:val="20"/>
+                <w:szCs w:val="20"/>
+              </w:rPr>
+            </w:pPr>
+            <w:r>
+              <w:rPr>
+                <w:sz w:val="20"/>
+                <w:szCs w:val="20"/>
+              </w:rPr>
+              <w:t>Ajout informations comptables</w:t>
+            </w:r>
+          </w:p>
+        </w:tc>
+      </w:tr>
+      <w:tr>
+        <w:tc>
+          <w:tcPr>
+            <w:tcW w:w="1526" w:type="dxa"/>
+          </w:tcPr>
+          <w:p>
+            <w:pPr>
+              <w:pStyle w:val="NoSpacing"/>
+              <w:rPr>
+                <w:sz w:val="20"/>
+                <w:szCs w:val="20"/>
+              </w:rPr>
+            </w:pPr>
           </w:p>
         </w:tc>
         <w:tc>
@@ -508,73 +557,13 @@
           </w:p>
         </w:tc>
       </w:tr>
-      <w:tr>
-        <w:tc>
-          <w:tcPr>
-            <w:tcW w:w="1526" w:type="dxa"/>
-          </w:tcPr>
-          <w:p>
-            <w:pPr>
-              <w:pStyle w:val="NoSpacing"/>
-              <w:rPr>
-                <w:sz w:val="20"/>
-                <w:szCs w:val="20"/>
-              </w:rPr>
-            </w:pPr>
-          </w:p>
-        </w:tc>
-        <w:tc>
-          <w:tcPr>
-            <w:tcW w:w="1701" w:type="dxa"/>
-          </w:tcPr>
-          <w:p>
-            <w:pPr>
-              <w:pStyle w:val="NoSpacing"/>
-              <w:rPr>
-                <w:sz w:val="20"/>
-                <w:szCs w:val="20"/>
-              </w:rPr>
-            </w:pPr>
-          </w:p>
-        </w:tc>
-        <w:tc>
-          <w:tcPr>
-            <w:tcW w:w="5755" w:type="dxa"/>
-          </w:tcPr>
-          <w:p>
-            <w:pPr>
-              <w:pStyle w:val="NoSpacing"/>
-              <w:rPr>
-                <w:sz w:val="20"/>
-                <w:szCs w:val="20"/>
-              </w:rPr>
-            </w:pPr>
-          </w:p>
-        </w:tc>
-      </w:tr>
     </w:tbl>
-    <w:p>
-      <w:pPr>
-        <w:jc w:val="both"/>
-        <w:rPr>
-          <w:rFonts w:ascii="Courier New" w:hAnsi="Courier New" w:cs="Courier New"/>
-        </w:rPr>
-      </w:pPr>
-    </w:p>
-    <w:p>
-      <w:pPr>
-        <w:jc w:val="both"/>
-        <w:rPr>
-          <w:rFonts w:ascii="Courier New" w:hAnsi="Courier New" w:cs="Courier New"/>
-        </w:rPr>
-      </w:pPr>
-    </w:p>
+    <w:p/>
+    <w:p/>
     <w:sdt>
       <w:sdtPr>
         <w:rPr>
           <w:rFonts w:ascii="Arial" w:eastAsia="Times New Roman" w:hAnsi="Arial" w:cs="Arial"/>
-          <w:b w:val="0"/>
-          <w:bCs w:val="0"/>
           <w:color w:val="000000"/>
           <w:sz w:val="22"/>
           <w:szCs w:val="22"/>
@@ -586,11 +575,17 @@
           <w:docPartUnique/>
         </w:docPartObj>
       </w:sdtPr>
+      <w:sdtEndPr>
+        <w:rPr>
+          <w:rFonts w:ascii="Source Sans Pro Light" w:hAnsi="Source Sans Pro Light"/>
+          <w:b w:val="0"/>
+          <w:bCs w:val="0"/>
+        </w:rPr>
+      </w:sdtEndPr>
       <w:sdtContent>
         <w:p>
           <w:pPr>
             <w:pStyle w:val="TOCHeading"/>
-            <w:jc w:val="both"/>
           </w:pPr>
           <w:r>
             <w:t>Contents</w:t>
@@ -599,14 +594,8 @@
         <w:p>
           <w:pPr>
             <w:pStyle w:val="TOC1"/>
-            <w:tabs>
-              <w:tab w:val="right" w:leader="dot" w:pos="8756"/>
-            </w:tabs>
             <w:rPr>
               <w:rFonts w:eastAsiaTheme="minorEastAsia" w:cstheme="minorBidi"/>
-              <w:b w:val="0"/>
-              <w:bCs w:val="0"/>
-              <w:caps w:val="0"/>
               <w:noProof/>
               <w:color w:val="auto"/>
               <w:sz w:val="22"/>
@@ -686,14 +675,8 @@
         <w:p>
           <w:pPr>
             <w:pStyle w:val="TOC1"/>
-            <w:tabs>
-              <w:tab w:val="right" w:leader="dot" w:pos="8756"/>
-            </w:tabs>
             <w:rPr>
               <w:rFonts w:eastAsiaTheme="minorEastAsia" w:cstheme="minorBidi"/>
-              <w:b w:val="0"/>
-              <w:bCs w:val="0"/>
-              <w:caps w:val="0"/>
               <w:noProof/>
               <w:color w:val="auto"/>
               <w:sz w:val="22"/>
@@ -761,14 +744,8 @@
         <w:p>
           <w:pPr>
             <w:pStyle w:val="TOC1"/>
-            <w:tabs>
-              <w:tab w:val="right" w:leader="dot" w:pos="8756"/>
-            </w:tabs>
             <w:rPr>
               <w:rFonts w:eastAsiaTheme="minorEastAsia" w:cstheme="minorBidi"/>
-              <w:b w:val="0"/>
-              <w:bCs w:val="0"/>
-              <w:caps w:val="0"/>
               <w:noProof/>
               <w:color w:val="auto"/>
               <w:sz w:val="22"/>
@@ -836,14 +813,8 @@
         <w:p>
           <w:pPr>
             <w:pStyle w:val="TOC1"/>
-            <w:tabs>
-              <w:tab w:val="right" w:leader="dot" w:pos="8756"/>
-            </w:tabs>
             <w:rPr>
               <w:rFonts w:eastAsiaTheme="minorEastAsia" w:cstheme="minorBidi"/>
-              <w:b w:val="0"/>
-              <w:bCs w:val="0"/>
-              <w:caps w:val="0"/>
               <w:noProof/>
               <w:color w:val="auto"/>
               <w:sz w:val="22"/>
@@ -911,14 +882,8 @@
         <w:p>
           <w:pPr>
             <w:pStyle w:val="TOC1"/>
-            <w:tabs>
-              <w:tab w:val="right" w:leader="dot" w:pos="8756"/>
-            </w:tabs>
             <w:rPr>
               <w:rFonts w:eastAsiaTheme="minorEastAsia" w:cstheme="minorBidi"/>
-              <w:b w:val="0"/>
-              <w:bCs w:val="0"/>
-              <w:caps w:val="0"/>
               <w:noProof/>
               <w:color w:val="auto"/>
               <w:sz w:val="22"/>
@@ -986,14 +951,8 @@
         <w:p>
           <w:pPr>
             <w:pStyle w:val="TOC1"/>
-            <w:tabs>
-              <w:tab w:val="right" w:leader="dot" w:pos="8756"/>
-            </w:tabs>
             <w:rPr>
               <w:rFonts w:eastAsiaTheme="minorEastAsia" w:cstheme="minorBidi"/>
-              <w:b w:val="0"/>
-              <w:bCs w:val="0"/>
-              <w:caps w:val="0"/>
               <w:noProof/>
               <w:color w:val="auto"/>
               <w:sz w:val="22"/>
@@ -1061,12 +1020,8 @@
         <w:p>
           <w:pPr>
             <w:pStyle w:val="TOC2"/>
-            <w:tabs>
-              <w:tab w:val="right" w:leader="dot" w:pos="8756"/>
-            </w:tabs>
             <w:rPr>
               <w:rFonts w:eastAsiaTheme="minorEastAsia" w:cstheme="minorBidi"/>
-              <w:smallCaps w:val="0"/>
               <w:noProof/>
               <w:color w:val="auto"/>
               <w:sz w:val="22"/>
@@ -1134,12 +1089,8 @@
         <w:p>
           <w:pPr>
             <w:pStyle w:val="TOC2"/>
-            <w:tabs>
-              <w:tab w:val="right" w:leader="dot" w:pos="8756"/>
-            </w:tabs>
             <w:rPr>
               <w:rFonts w:eastAsiaTheme="minorEastAsia" w:cstheme="minorBidi"/>
-              <w:smallCaps w:val="0"/>
               <w:noProof/>
               <w:color w:val="auto"/>
               <w:sz w:val="22"/>
@@ -1207,14 +1158,8 @@
         <w:p>
           <w:pPr>
             <w:pStyle w:val="TOC1"/>
-            <w:tabs>
-              <w:tab w:val="right" w:leader="dot" w:pos="8756"/>
-            </w:tabs>
             <w:rPr>
               <w:rFonts w:eastAsiaTheme="minorEastAsia" w:cstheme="minorBidi"/>
-              <w:b w:val="0"/>
-              <w:bCs w:val="0"/>
-              <w:caps w:val="0"/>
               <w:noProof/>
               <w:color w:val="auto"/>
               <w:sz w:val="22"/>
@@ -1281,7 +1226,6 @@
         </w:p>
         <w:p>
           <w:pPr>
-            <w:jc w:val="both"/>
             <w:rPr>
               <w:lang w:val="en-US"/>
             </w:rPr>
@@ -1295,7 +1239,6 @@
     <w:p>
       <w:pPr>
         <w:pStyle w:val="Title"/>
-        <w:jc w:val="both"/>
         <w:sectPr>
           <w:headerReference w:type="even" r:id="rId9"/>
           <w:headerReference w:type="default" r:id="rId10"/>
@@ -1317,7 +1260,6 @@
     <w:p>
       <w:pPr>
         <w:pStyle w:val="Title"/>
-        <w:jc w:val="both"/>
       </w:pPr>
       <w:r>
         <w:lastRenderedPageBreak/>
@@ -1334,7 +1276,6 @@
     <w:p>
       <w:pPr>
         <w:pStyle w:val="Heading1"/>
-        <w:jc w:val="both"/>
       </w:pPr>
       <w:bookmarkStart w:id="1" w:name="_Toc434944073"/>
       <w:r>
@@ -1343,1225 +1284,1846 @@
       <w:bookmarkEnd w:id="1"/>
     </w:p>
     <w:p>
-      <w:pPr>
-        <w:jc w:val="both"/>
+      <w:r>
+        <w:t>Pour appartenir à un réseau</w:t>
+      </w:r>
+    </w:p>
+    <w:p/>
+    <w:p>
+      <w:pPr>
+        <w:pStyle w:val="ListParagraph"/>
+      </w:pPr>
+      <w:r>
+        <w:t>Faire partie du Ropi c'est rentrer dans un réseaux qui relie des citoyens responsables qui souhaitent consommer autrement et des commerces de qualité</w:t>
+      </w:r>
+    </w:p>
+    <w:p>
+      <w:pPr>
+        <w:pStyle w:val="ListParagraph"/>
+      </w:pPr>
+      <w:r>
+        <w:t>Le Ropi favorise l'économie et l'emploi local. Dépenser un Ropi c'est s'assurer qu'il profite aux commerçants de la région.</w:t>
+      </w:r>
+    </w:p>
+    <w:p>
+      <w:pPr>
+        <w:pStyle w:val="ListParagraph"/>
+      </w:pPr>
+      <w:r>
+        <w:t>Accepter le Ropi c'est une visibilité gratuite sur notre site Internet. Chaque année, c'est l'apparition dans un flyers déposé chez les commerçants partenaires. Les événements Ropi ont été couvert par la presse nationale.</w:t>
+      </w:r>
+    </w:p>
+    <w:p>
+      <w:pPr>
+        <w:pStyle w:val="ListParagraph"/>
+      </w:pPr>
+      <w:r>
+        <w:t>L'ambition de l'asbl Ropi n'est pas de s'étendre dans plusieurs villes, mais c'est de rester dans la région de Mons afin de favoriser l'économie montoise.</w:t>
+      </w:r>
+    </w:p>
+    <w:p/>
+    <w:p>
+      <w:r>
+        <w:t>Pour une logique gagnante</w:t>
+      </w:r>
+    </w:p>
+    <w:p/>
+    <w:p>
+      <w:pPr>
+        <w:pStyle w:val="ListParagraph"/>
+      </w:pPr>
+      <w:r>
+        <w:t>Accepter le Ropi, c'est 0 frais en plus</w:t>
+      </w:r>
+    </w:p>
+    <w:p>
+      <w:pPr>
+        <w:pStyle w:val="ListParagraph"/>
+      </w:pPr>
+      <w:r>
+        <w:t>Il n'y a pas de double comptabilité car 1Ropi, c'est 1Euro. La comptabilité, la caisse est exactement la même.</w:t>
+      </w:r>
+    </w:p>
+    <w:p>
+      <w:pPr>
+        <w:pStyle w:val="ListParagraph"/>
+      </w:pPr>
+      <w:r>
+        <w:t>La monnaie complémentaire et locale permet de dynamiser et favoriser les achats dans le centre de Mons. Car quand on a des Ropi, on ne peux les dépenser que dans le tissus de commerçants l'acceptant.</w:t>
+      </w:r>
+    </w:p>
+    <w:p/>
+    <w:p>
+      <w:r>
+        <w:t>Pour passer à l'action en toute facilité</w:t>
+      </w:r>
+    </w:p>
+    <w:p/>
+    <w:p>
+      <w:pPr>
+        <w:pStyle w:val="ListParagraph"/>
+      </w:pPr>
+      <w:r>
+        <w:t>Etre dans le réseau Ropi, c'est avoir une personne de contact disponible et clairement identifiée. Elle passera de temps en temps dans le commerce afin d'être disponible pour les questions éventuelles.</w:t>
+      </w:r>
+    </w:p>
+    <w:p>
+      <w:pPr>
+        <w:pStyle w:val="ListParagraph"/>
+      </w:pPr>
+      <w:r>
+        <w:t xml:space="preserve">Etre dans le réseau Ropi, c'est pouvoir accéder à l'interface commerçant du site web pour annoncer ses produits et services, avec un contrôle total sur la visibilité sur le site web. Un ambassadeur peut aussi passer avec une tablette pour faire le descriptif en ligne avec le commerçant! </w:t>
+      </w:r>
+    </w:p>
+    <w:p>
+      <w:pPr>
+        <w:pStyle w:val="ListParagraph"/>
+      </w:pPr>
+      <w:r>
+        <w:t>C'est aussi pouvoir signaler la situation du commerce via le site web: souhait de rédimer, besoin d'informations, besoin de rencontrer un responsable face-to-face.</w:t>
+      </w:r>
+    </w:p>
+    <w:p/>
+    <w:p>
+      <w:r>
+        <w:t>Vous hésitez encore?</w:t>
+      </w:r>
+    </w:p>
+    <w:p>
+      <w:pPr>
+        <w:pStyle w:val="ListParagraph"/>
+      </w:pPr>
+      <w:r>
+        <w:t>Avant de s'engager comme membre, il est possibilité de passer un accord de principe avec l'asbl. Le commerçant s'engage à devenir membre sous réserve que le réseau atteigne un niveau de développement suffisant (30 commerces repartis dans au moins 6 secteurs différents)</w:t>
+      </w:r>
+    </w:p>
+    <w:p>
+      <w:pPr>
+        <w:pStyle w:val="ListParagraph"/>
+      </w:pPr>
+      <w:r>
+        <w:lastRenderedPageBreak/>
+        <w:t>Et au pire, il est toujours possible de quitter le Ropi, sans contrainte. L'asbl permettra la reconversion à 0% en cas de départ.</w:t>
+      </w:r>
+    </w:p>
+    <w:p>
+      <w:pPr>
+        <w:pStyle w:val="Heading1"/>
+      </w:pPr>
+      <w:bookmarkStart w:id="2" w:name="_Toc434944074"/>
+      <w:r>
+        <w:t>Qui contacter quand, pourquoi, comment ?</w:t>
+      </w:r>
+      <w:bookmarkEnd w:id="2"/>
+      <w:r>
+        <w:t xml:space="preserve"> </w:t>
+      </w:r>
+    </w:p>
+    <w:p>
+      <w:pPr>
+        <w:pStyle w:val="ListParagraph"/>
+      </w:pPr>
+      <w:r>
+        <w:t>Pour toute question pratique contactez votre ambassadeur Ropi référent (voir carte de visite):</w:t>
+      </w:r>
+    </w:p>
+    <w:p>
+      <w:pPr>
+        <w:pStyle w:val="ListParagraph"/>
+      </w:pPr>
+      <w:r>
+        <w:t>problème d'accès au site web ou d'édition de la page du commerce.</w:t>
+      </w:r>
+    </w:p>
+    <w:p>
+      <w:pPr>
+        <w:pStyle w:val="ListParagraph"/>
+      </w:pPr>
+      <w:r>
+        <w:t>demande de documentation (flyers, charte, ROI).</w:t>
+      </w:r>
+    </w:p>
+    <w:p>
+      <w:pPr>
+        <w:pStyle w:val="ListParagraph"/>
+      </w:pPr>
+      <w:r>
+        <w:t>demande de reconversion de Ropi en Euro.</w:t>
+      </w:r>
+    </w:p>
+    <w:p>
+      <w:pPr>
+        <w:pStyle w:val="ListParagraph"/>
+      </w:pPr>
+      <w:r>
+        <w:t xml:space="preserve">En cas d'absence de votre ambassadeur ou pour d'autres questions, contactez le responsable de zone (voir carte de visite). </w:t>
+      </w:r>
+    </w:p>
+    <w:p>
+      <w:pPr>
+        <w:pStyle w:val="ListParagraph"/>
+      </w:pPr>
+      <w:r>
+        <w:t>Si ni l'ambassadeur et le responsable de zone ne sont joignables, contactez support@ropi.be.</w:t>
+      </w:r>
+    </w:p>
+    <w:p>
+      <w:pPr>
+        <w:pStyle w:val="Heading1"/>
+      </w:pPr>
+      <w:bookmarkStart w:id="3" w:name="_Toc434944075"/>
+      <w:r>
+        <w:t>Comment enregistre</w:t>
+      </w:r>
+      <w:r>
+        <w:t>r</w:t>
+      </w:r>
+      <w:r>
+        <w:t xml:space="preserve"> </w:t>
+      </w:r>
+      <w:r>
+        <w:t xml:space="preserve">votre commerce </w:t>
+      </w:r>
+      <w:r>
+        <w:t>sur le site internet ?</w:t>
+      </w:r>
+      <w:bookmarkEnd w:id="3"/>
+    </w:p>
+    <w:p>
+      <w:r>
+        <w:t>Avant d'enregistrer votre commerce, il est nécessaire de vous inscrire en tant que simple utilisateur</w:t>
+      </w:r>
+      <w:r>
+        <w:t>.</w:t>
+      </w:r>
+    </w:p>
+    <w:p>
+      <w:pPr>
+        <w:pStyle w:val="Heading2"/>
+      </w:pPr>
+      <w:r>
+        <w:t>S'inscrire comme simple utilisateur</w:t>
+      </w:r>
+    </w:p>
+    <w:p/>
+    <w:p>
+      <w:bookmarkStart w:id="4" w:name="_Toc434944076"/>
+      <w:r>
+        <w:t xml:space="preserve">▶ </w:t>
+      </w:r>
+      <w:r>
+        <w:t xml:space="preserve">Dans la barre de menu du site </w:t>
+      </w:r>
+      <w:r>
         <w:rPr>
-          <w:rFonts w:ascii="Source Sans Pro Light" w:hAnsi="Source Sans Pro Light"/>
-          <w:b/>
+          <w:rFonts w:cs="Consolas"/>
         </w:rPr>
-      </w:pPr>
+        <w:t>www.ropi.be</w:t>
+      </w:r>
+      <w:r>
+        <w:t>, cliquez sur</w:t>
+      </w:r>
+      <w:r>
+        <w:t xml:space="preserve"> </w:t>
+      </w:r>
       <w:r>
         <w:rPr>
-          <w:rFonts w:ascii="Source Sans Pro Light" w:hAnsi="Source Sans Pro Light"/>
-          <w:b/>
+          <w:rFonts w:ascii="Consolas" w:hAnsi="Consolas" w:cs="Consolas"/>
+          <w:shd w:val="clear" w:color="auto" w:fill="D9D9D9" w:themeFill="background1" w:themeFillShade="D9"/>
         </w:rPr>
-        <w:t>Pour appartenir à un réseau</w:t>
-      </w:r>
-    </w:p>
-    <w:p>
-      <w:pPr>
-        <w:jc w:val="both"/>
+        <w:t>Mon espace Ropi</w:t>
+      </w:r>
+      <w:r>
+        <w:t xml:space="preserve"> → </w:t>
+      </w:r>
+      <w:r>
         <w:rPr>
-          <w:rFonts w:ascii="Source Sans Pro Light" w:hAnsi="Source Sans Pro Light"/>
+          <w:rFonts w:ascii="Consolas" w:hAnsi="Consolas" w:cs="Consolas"/>
+          <w:shd w:val="clear" w:color="auto" w:fill="D9D9D9" w:themeFill="background1" w:themeFillShade="D9"/>
         </w:rPr>
-      </w:pPr>
-    </w:p>
-    <w:p>
-      <w:pPr>
-        <w:pStyle w:val="ListParagraph"/>
-        <w:numPr>
-          <w:ilvl w:val="0"/>
-          <w:numId w:val="33"/>
-        </w:numPr>
-        <w:jc w:val="both"/>
+        <w:t>S'inscrire</w:t>
+      </w:r>
+      <w:r>
+        <w:t>.</w:t>
+      </w:r>
+    </w:p>
+    <w:p>
+      <w:r>
+        <w:drawing>
+          <wp:inline distT="0" distB="0" distL="0" distR="0">
+            <wp:extent cx="3486150" cy="1859836"/>
+            <wp:effectExtent l="19050" t="0" r="0" b="0"/>
+            <wp:docPr id="1" name="Picture 5"/>
+            <wp:cNvGraphicFramePr>
+              <a:graphicFrameLocks xmlns:a="http://schemas.openxmlformats.org/drawingml/2006/main" noChangeAspect="1"/>
+            </wp:cNvGraphicFramePr>
+            <a:graphic xmlns:a="http://schemas.openxmlformats.org/drawingml/2006/main">
+              <a:graphicData uri="http://schemas.openxmlformats.org/drawingml/2006/picture">
+                <pic:pic xmlns:pic="http://schemas.openxmlformats.org/drawingml/2006/picture">
+                  <pic:nvPicPr>
+                    <pic:cNvPr id="0" name="Picture 5"/>
+                    <pic:cNvPicPr>
+                      <a:picLocks noChangeAspect="1" noChangeArrowheads="1"/>
+                    </pic:cNvPicPr>
+                  </pic:nvPicPr>
+                  <pic:blipFill>
+                    <a:blip r:embed="rId15"/>
+                    <a:srcRect/>
+                    <a:stretch>
+                      <a:fillRect/>
+                    </a:stretch>
+                  </pic:blipFill>
+                  <pic:spPr bwMode="auto">
+                    <a:xfrm>
+                      <a:off x="0" y="0"/>
+                      <a:ext cx="3486150" cy="1859836"/>
+                    </a:xfrm>
+                    <a:prstGeom prst="rect">
+                      <a:avLst/>
+                    </a:prstGeom>
+                    <a:noFill/>
+                    <a:ln w="9525">
+                      <a:noFill/>
+                      <a:miter lim="800000"/>
+                      <a:headEnd/>
+                      <a:tailEnd/>
+                    </a:ln>
+                  </pic:spPr>
+                </pic:pic>
+              </a:graphicData>
+            </a:graphic>
+          </wp:inline>
+        </w:drawing>
+      </w:r>
+    </w:p>
+    <w:p/>
+    <w:p/>
+    <w:p>
+      <w:r>
+        <w:t xml:space="preserve">▶  </w:t>
+      </w:r>
+      <w:r>
+        <w:t>Compléte</w:t>
+      </w:r>
+      <w:r>
+        <w:t>z</w:t>
+      </w:r>
+      <w:r>
+        <w:t xml:space="preserve"> vos informations</w:t>
+      </w:r>
+      <w:r>
+        <w:t xml:space="preserve"> personnelles sur le formulaire d'inscription qui apparait. A ce stade, il ne s'agit pas des information de votre commerce, mais bien vos informations personnelles. </w:t>
+      </w:r>
+    </w:p>
+    <w:p/>
+    <w:p>
+      <w:r>
+        <w:t xml:space="preserve">Il n'est pas nécessaire de vous faire membre effectif de l'asbl. Bien entendu, vous pouvez toujours le faire ce qui aidera l'asbl à se financer (grâce au paiement de votre cotisation) et à renforcer sa démocratie interne (grâce à votre droit de vote  à l'Assemblée Générale). </w:t>
+      </w:r>
+    </w:p>
+    <w:p>
+      <w:r>
         <w:rPr>
-          <w:rFonts w:ascii="Source Sans Pro Light" w:hAnsi="Source Sans Pro Light"/>
-        </w:rPr>
-      </w:pPr>
-      <w:r>
-        <w:rPr>
-          <w:rFonts w:ascii="Source Sans Pro Light" w:hAnsi="Source Sans Pro Light"/>
-        </w:rPr>
-        <w:t>Faire partie du Ropi c'est rentrer dans un réseaux qui relie des citoyens responsables qui souhaitent consommer autrement et des commerces de qualité</w:t>
-      </w:r>
-    </w:p>
-    <w:p>
-      <w:pPr>
-        <w:pStyle w:val="ListParagraph"/>
-        <w:numPr>
-          <w:ilvl w:val="0"/>
-          <w:numId w:val="33"/>
-        </w:numPr>
-        <w:jc w:val="both"/>
-        <w:rPr>
-          <w:rFonts w:ascii="Source Sans Pro Light" w:hAnsi="Source Sans Pro Light"/>
-        </w:rPr>
-      </w:pPr>
-      <w:r>
-        <w:rPr>
-          <w:rFonts w:ascii="Source Sans Pro Light" w:hAnsi="Source Sans Pro Light"/>
-        </w:rPr>
-        <w:t>Le Ropi favorise l'économie et l'emploi local. Dépenser un Ropi c'est s'assurer qu'il profite aux commerçants de la région.</w:t>
-      </w:r>
-    </w:p>
-    <w:p>
-      <w:pPr>
-        <w:pStyle w:val="ListParagraph"/>
-        <w:numPr>
-          <w:ilvl w:val="0"/>
-          <w:numId w:val="33"/>
-        </w:numPr>
-        <w:jc w:val="both"/>
-        <w:rPr>
-          <w:rFonts w:ascii="Source Sans Pro Light" w:hAnsi="Source Sans Pro Light"/>
-        </w:rPr>
-      </w:pPr>
-      <w:r>
-        <w:rPr>
-          <w:rFonts w:ascii="Source Sans Pro Light" w:hAnsi="Source Sans Pro Light"/>
-        </w:rPr>
-        <w:t>Accepter le Ropi c'est une visibilité gratuite sur notre site Internet. Chaque année, c'est l'apparition dans un flyers déposé chez les commerçants partenaires. Les événements Ropi ont été couvert par la presse nationale.</w:t>
-      </w:r>
-    </w:p>
-    <w:p>
-      <w:pPr>
-        <w:pStyle w:val="ListParagraph"/>
-        <w:numPr>
-          <w:ilvl w:val="0"/>
-          <w:numId w:val="33"/>
-        </w:numPr>
-        <w:jc w:val="both"/>
-        <w:rPr>
-          <w:rFonts w:ascii="Source Sans Pro Light" w:hAnsi="Source Sans Pro Light"/>
-        </w:rPr>
-      </w:pPr>
-      <w:r>
-        <w:rPr>
-          <w:rFonts w:ascii="Source Sans Pro Light" w:hAnsi="Source Sans Pro Light"/>
-        </w:rPr>
-        <w:t>L'ambition de l'asbl Ropi n'est pas de s'étendre dans plusieurs villes, mais c'est de rester dans la région de Mons afin de favoriser l'économie montoise.</w:t>
-      </w:r>
-    </w:p>
-    <w:p>
-      <w:pPr>
-        <w:ind w:left="284"/>
-        <w:jc w:val="both"/>
-        <w:rPr>
-          <w:rFonts w:ascii="Source Sans Pro Light" w:hAnsi="Source Sans Pro Light"/>
-        </w:rPr>
-      </w:pPr>
-    </w:p>
-    <w:p>
-      <w:pPr>
-        <w:jc w:val="both"/>
-        <w:rPr>
-          <w:rFonts w:ascii="Source Sans Pro Light" w:hAnsi="Source Sans Pro Light"/>
-          <w:b/>
-        </w:rPr>
-      </w:pPr>
-      <w:r>
-        <w:rPr>
-          <w:rFonts w:ascii="Source Sans Pro Light" w:hAnsi="Source Sans Pro Light"/>
-          <w:b/>
-        </w:rPr>
-        <w:t>Pour une logique gagnante</w:t>
-      </w:r>
-    </w:p>
-    <w:p>
-      <w:pPr>
-        <w:jc w:val="both"/>
-        <w:rPr>
-          <w:rFonts w:ascii="Source Sans Pro Light" w:hAnsi="Source Sans Pro Light"/>
-        </w:rPr>
-      </w:pPr>
-    </w:p>
-    <w:p>
-      <w:pPr>
-        <w:pStyle w:val="ListParagraph"/>
-        <w:numPr>
-          <w:ilvl w:val="0"/>
-          <w:numId w:val="34"/>
-        </w:numPr>
-        <w:jc w:val="both"/>
-        <w:rPr>
-          <w:rFonts w:ascii="Source Sans Pro Light" w:hAnsi="Source Sans Pro Light"/>
-        </w:rPr>
-      </w:pPr>
-      <w:r>
-        <w:rPr>
-          <w:rFonts w:ascii="Source Sans Pro Light" w:hAnsi="Source Sans Pro Light"/>
-        </w:rPr>
-        <w:t>Accepter le Ropi, c'est 0 frais en plus</w:t>
-      </w:r>
-    </w:p>
-    <w:p>
-      <w:pPr>
-        <w:pStyle w:val="ListParagraph"/>
-        <w:numPr>
-          <w:ilvl w:val="0"/>
-          <w:numId w:val="34"/>
-        </w:numPr>
-        <w:jc w:val="both"/>
-        <w:rPr>
-          <w:rFonts w:ascii="Source Sans Pro Light" w:hAnsi="Source Sans Pro Light"/>
-        </w:rPr>
-      </w:pPr>
-      <w:r>
-        <w:rPr>
-          <w:rFonts w:ascii="Source Sans Pro Light" w:hAnsi="Source Sans Pro Light"/>
-        </w:rPr>
-        <w:t>Il n'y a pas de double comptabilité car 1Ropi, c'est 1Euro. La comptabilité, la caisse est exactement la même.</w:t>
-      </w:r>
-    </w:p>
-    <w:p>
-      <w:pPr>
-        <w:pStyle w:val="ListParagraph"/>
-        <w:numPr>
-          <w:ilvl w:val="0"/>
-          <w:numId w:val="34"/>
-        </w:numPr>
-        <w:jc w:val="both"/>
-        <w:rPr>
-          <w:rFonts w:ascii="Source Sans Pro Light" w:hAnsi="Source Sans Pro Light"/>
-        </w:rPr>
-      </w:pPr>
-      <w:r>
-        <w:rPr>
-          <w:rFonts w:ascii="Source Sans Pro Light" w:hAnsi="Source Sans Pro Light"/>
-        </w:rPr>
-        <w:t>La monnaie complémentaire et locale permet de dynamiser et favoriser les achats dans le centre de Mons. Car quand on a des Ropi, on ne peux les dépenser que dans le tissus de commerçants l'acceptant.</w:t>
-      </w:r>
-    </w:p>
-    <w:p>
-      <w:pPr>
-        <w:jc w:val="both"/>
-        <w:rPr>
-          <w:rFonts w:ascii="Source Sans Pro Light" w:hAnsi="Source Sans Pro Light"/>
-        </w:rPr>
-      </w:pPr>
-    </w:p>
-    <w:p>
-      <w:pPr>
-        <w:jc w:val="both"/>
-        <w:rPr>
-          <w:rFonts w:ascii="Source Sans Pro Light" w:hAnsi="Source Sans Pro Light"/>
-          <w:b/>
-        </w:rPr>
-      </w:pPr>
-      <w:r>
-        <w:rPr>
-          <w:rFonts w:ascii="Source Sans Pro Light" w:hAnsi="Source Sans Pro Light"/>
-          <w:b/>
-        </w:rPr>
-        <w:t>Pour passer à l'action en toute facilité</w:t>
-      </w:r>
-    </w:p>
-    <w:p>
-      <w:pPr>
-        <w:jc w:val="both"/>
-        <w:rPr>
-          <w:rFonts w:ascii="Source Sans Pro Light" w:hAnsi="Source Sans Pro Light"/>
-        </w:rPr>
-      </w:pPr>
-    </w:p>
-    <w:p>
-      <w:pPr>
-        <w:pStyle w:val="ListParagraph"/>
-        <w:numPr>
-          <w:ilvl w:val="0"/>
-          <w:numId w:val="35"/>
-        </w:numPr>
-        <w:jc w:val="both"/>
-        <w:rPr>
-          <w:rFonts w:ascii="Source Sans Pro Light" w:hAnsi="Source Sans Pro Light"/>
-        </w:rPr>
-      </w:pPr>
-      <w:r>
-        <w:rPr>
-          <w:rFonts w:ascii="Source Sans Pro Light" w:hAnsi="Source Sans Pro Light"/>
-        </w:rPr>
-        <w:t>Etre dans le réseau Ropi, c'est avoir une personne de contact disponible et clairement identifiée. Elle passera de temps en temps dans le commerce afin d'être disponible pour les questions éventuelles.</w:t>
-      </w:r>
-    </w:p>
-    <w:p>
-      <w:pPr>
-        <w:pStyle w:val="ListParagraph"/>
-        <w:numPr>
-          <w:ilvl w:val="0"/>
-          <w:numId w:val="35"/>
-        </w:numPr>
-        <w:jc w:val="both"/>
-        <w:rPr>
-          <w:rFonts w:ascii="Source Sans Pro Light" w:hAnsi="Source Sans Pro Light"/>
-        </w:rPr>
-      </w:pPr>
-      <w:r>
-        <w:rPr>
-          <w:rFonts w:ascii="Source Sans Pro Light" w:hAnsi="Source Sans Pro Light"/>
-        </w:rPr>
-        <w:t xml:space="preserve">Etre dans le réseau Ropi, c'est pouvoir accéder à l'interface commerçant du site web pour annoncer ses produits et services, avec un contrôle total sur la visibilité sur le site web. Un ambassadeur peut aussi passer avec une tablette pour faire le descriptif en ligne avec le commerçant! </w:t>
-      </w:r>
-    </w:p>
-    <w:p>
-      <w:pPr>
-        <w:pStyle w:val="ListParagraph"/>
-        <w:numPr>
-          <w:ilvl w:val="0"/>
-          <w:numId w:val="35"/>
-        </w:numPr>
-        <w:jc w:val="both"/>
-        <w:rPr>
-          <w:rFonts w:ascii="Source Sans Pro Light" w:hAnsi="Source Sans Pro Light"/>
-        </w:rPr>
-      </w:pPr>
-      <w:r>
-        <w:rPr>
-          <w:rFonts w:ascii="Source Sans Pro Light" w:hAnsi="Source Sans Pro Light"/>
-        </w:rPr>
-        <w:t>C'est aussi pouvoir signaler la situation du commerce via le site web: souhait de rédimer, besoin d'informations, besoin de rencontrer un responsable face-to-face.</w:t>
-      </w:r>
-    </w:p>
-    <w:p>
-      <w:pPr>
-        <w:jc w:val="both"/>
-        <w:rPr>
-          <w:rFonts w:ascii="Source Sans Pro Light" w:hAnsi="Source Sans Pro Light"/>
-        </w:rPr>
-      </w:pPr>
-    </w:p>
-    <w:p>
-      <w:pPr>
-        <w:jc w:val="both"/>
-        <w:rPr>
-          <w:rFonts w:ascii="Source Sans Pro Light" w:hAnsi="Source Sans Pro Light"/>
-          <w:b/>
-        </w:rPr>
-      </w:pPr>
-      <w:r>
-        <w:rPr>
-          <w:rFonts w:ascii="Source Sans Pro Light" w:hAnsi="Source Sans Pro Light"/>
-          <w:b/>
-        </w:rPr>
-        <w:t>Vous hésitez encore?</w:t>
-      </w:r>
-    </w:p>
-    <w:p>
-      <w:pPr>
-        <w:pStyle w:val="ListParagraph"/>
-        <w:numPr>
-          <w:ilvl w:val="0"/>
-          <w:numId w:val="36"/>
-        </w:numPr>
-        <w:jc w:val="both"/>
-        <w:rPr>
-          <w:rFonts w:ascii="Source Sans Pro Light" w:hAnsi="Source Sans Pro Light"/>
-        </w:rPr>
-      </w:pPr>
-      <w:r>
-        <w:rPr>
-          <w:rFonts w:ascii="Source Sans Pro Light" w:hAnsi="Source Sans Pro Light"/>
-        </w:rPr>
-        <w:t>Avant de s'engager comme membre, il est possibilité de passer un accord de principe avec l'asbl. Le commerçant s'engage à devenir membre sous réserve que le réseau atteigne un niveau de développement suffisant (30 commerces repartis dans au moins 6 secteurs différents)</w:t>
-      </w:r>
-    </w:p>
-    <w:p>
-      <w:pPr>
-        <w:pStyle w:val="ListParagraph"/>
-        <w:numPr>
-          <w:ilvl w:val="0"/>
-          <w:numId w:val="36"/>
-        </w:numPr>
-        <w:jc w:val="both"/>
-        <w:rPr>
-          <w:rFonts w:ascii="Source Sans Pro Light" w:hAnsi="Source Sans Pro Light"/>
-        </w:rPr>
-      </w:pPr>
-      <w:r>
-        <w:rPr>
-          <w:rFonts w:ascii="Source Sans Pro Light" w:hAnsi="Source Sans Pro Light"/>
+          <w:noProof/>
         </w:rPr>
         <w:lastRenderedPageBreak/>
-        <w:t>Et au pire, il est toujours possible de quitter le Ropi, sans contrainte. L'asbl permettra la reconversion à 0% en cas de départ.</w:t>
+        <w:drawing>
+          <wp:inline distT="0" distB="0" distL="0" distR="0">
+            <wp:extent cx="3652780" cy="2676525"/>
+            <wp:effectExtent l="19050" t="0" r="4820" b="0"/>
+            <wp:docPr id="3" name="Picture 3"/>
+            <wp:cNvGraphicFramePr>
+              <a:graphicFrameLocks xmlns:a="http://schemas.openxmlformats.org/drawingml/2006/main" noChangeAspect="1"/>
+            </wp:cNvGraphicFramePr>
+            <a:graphic xmlns:a="http://schemas.openxmlformats.org/drawingml/2006/main">
+              <a:graphicData uri="http://schemas.openxmlformats.org/drawingml/2006/picture">
+                <pic:pic xmlns:pic="http://schemas.openxmlformats.org/drawingml/2006/picture">
+                  <pic:nvPicPr>
+                    <pic:cNvPr id="0" name="Picture 3"/>
+                    <pic:cNvPicPr>
+                      <a:picLocks noChangeAspect="1" noChangeArrowheads="1"/>
+                    </pic:cNvPicPr>
+                  </pic:nvPicPr>
+                  <pic:blipFill>
+                    <a:blip r:embed="rId16"/>
+                    <a:srcRect/>
+                    <a:stretch>
+                      <a:fillRect/>
+                    </a:stretch>
+                  </pic:blipFill>
+                  <pic:spPr bwMode="auto">
+                    <a:xfrm>
+                      <a:off x="0" y="0"/>
+                      <a:ext cx="3652780" cy="2676525"/>
+                    </a:xfrm>
+                    <a:prstGeom prst="rect">
+                      <a:avLst/>
+                    </a:prstGeom>
+                    <a:noFill/>
+                  </pic:spPr>
+                </pic:pic>
+              </a:graphicData>
+            </a:graphic>
+          </wp:inline>
+        </w:drawing>
+      </w:r>
+      <w:r>
+        <w:t xml:space="preserve"> </w:t>
+      </w:r>
+    </w:p>
+    <w:p/>
+    <w:p>
+      <w:pPr>
+        <w:rPr>
+          <w:rFonts w:cs="Consolas"/>
+        </w:rPr>
+      </w:pPr>
+      <w:r>
+        <w:t xml:space="preserve">▶  </w:t>
+      </w:r>
+      <w:r>
+        <w:t>En bas de formulaire, vous choisissez votre nom d'utilisateur et votre mot de passe. Validez le formulaire avec le bouton</w:t>
+      </w:r>
+      <w:r>
+        <w:rPr>
+          <w:rFonts w:ascii="Consolas" w:hAnsi="Consolas" w:cs="Consolas"/>
+        </w:rPr>
+        <w:t xml:space="preserve"> </w:t>
+      </w:r>
+      <w:r>
+        <w:rPr>
+          <w:rFonts w:ascii="Consolas" w:hAnsi="Consolas" w:cs="Consolas"/>
+          <w:highlight w:val="lightGray"/>
+        </w:rPr>
+        <w:t>Enregistrer</w:t>
+      </w:r>
+      <w:r>
+        <w:rPr>
+          <w:rFonts w:ascii="Consolas" w:hAnsi="Consolas" w:cs="Consolas"/>
+        </w:rPr>
+        <w:t xml:space="preserve"> :</w:t>
+      </w:r>
+    </w:p>
+    <w:p/>
+    <w:p/>
+    <w:p>
+      <w:r>
+        <w:rPr>
+          <w:noProof/>
+        </w:rPr>
+        <w:drawing>
+          <wp:inline distT="0" distB="0" distL="0" distR="0">
+            <wp:extent cx="3239387" cy="2238375"/>
+            <wp:effectExtent l="19050" t="0" r="0" b="0"/>
+            <wp:docPr id="9" name="Picture 9"/>
+            <wp:cNvGraphicFramePr>
+              <a:graphicFrameLocks xmlns:a="http://schemas.openxmlformats.org/drawingml/2006/main" noChangeAspect="1"/>
+            </wp:cNvGraphicFramePr>
+            <a:graphic xmlns:a="http://schemas.openxmlformats.org/drawingml/2006/main">
+              <a:graphicData uri="http://schemas.openxmlformats.org/drawingml/2006/picture">
+                <pic:pic xmlns:pic="http://schemas.openxmlformats.org/drawingml/2006/picture">
+                  <pic:nvPicPr>
+                    <pic:cNvPr id="0" name="Picture 9"/>
+                    <pic:cNvPicPr>
+                      <a:picLocks noChangeAspect="1" noChangeArrowheads="1"/>
+                    </pic:cNvPicPr>
+                  </pic:nvPicPr>
+                  <pic:blipFill>
+                    <a:blip r:embed="rId17"/>
+                    <a:srcRect/>
+                    <a:stretch>
+                      <a:fillRect/>
+                    </a:stretch>
+                  </pic:blipFill>
+                  <pic:spPr bwMode="auto">
+                    <a:xfrm>
+                      <a:off x="0" y="0"/>
+                      <a:ext cx="3243200" cy="2241010"/>
+                    </a:xfrm>
+                    <a:prstGeom prst="rect">
+                      <a:avLst/>
+                    </a:prstGeom>
+                    <a:noFill/>
+                    <a:ln w="9525">
+                      <a:noFill/>
+                      <a:miter lim="800000"/>
+                      <a:headEnd/>
+                      <a:tailEnd/>
+                    </a:ln>
+                  </pic:spPr>
+                </pic:pic>
+              </a:graphicData>
+            </a:graphic>
+          </wp:inline>
+        </w:drawing>
+      </w:r>
+    </w:p>
+    <w:p/>
+    <w:p>
+      <w:r>
+        <w:t>Si le formulaire ne disparait pas, c'est qu'il y a une erreur dans un des champ. L'erreur est indiquée par un message tout en haut du formulaire.</w:t>
+      </w:r>
+    </w:p>
+    <w:p>
+      <w:r>
+        <w:t xml:space="preserve">En cas de succès de création de votre compte, </w:t>
+      </w:r>
+      <w:r>
+        <w:t xml:space="preserve">le formulaire disparait et </w:t>
+      </w:r>
+      <w:r>
+        <w:t xml:space="preserve">le message </w:t>
+      </w:r>
+      <w:r>
+        <w:rPr>
+          <w:i/>
+        </w:rPr>
+        <w:t>"Votre compte a bien été créé, vous allez recevoir un email afin de valider votre inscription !"</w:t>
+      </w:r>
+      <w:r>
+        <w:t xml:space="preserve"> s'affiche sous le bandeau de menu du site</w:t>
+      </w:r>
+      <w:r>
+        <w:t>.</w:t>
+      </w:r>
+    </w:p>
+    <w:p/>
+    <w:p>
+      <w:r>
+        <w:t>▶  Un email de confirmation est envoyé à l'adresse email que vous avez encodée.</w:t>
+      </w:r>
+    </w:p>
+    <w:p>
+      <w:r>
+        <w:t>Afin de valider votre inscription, vous devez cliquer sur le lien de confirmation :</w:t>
+      </w:r>
+    </w:p>
+    <w:p>
+      <w:r>
+        <w:rPr>
+          <w:noProof/>
+        </w:rPr>
+        <w:lastRenderedPageBreak/>
+        <w:drawing>
+          <wp:inline distT="0" distB="0" distL="0" distR="0">
+            <wp:extent cx="3689173" cy="2543175"/>
+            <wp:effectExtent l="19050" t="0" r="6527" b="0"/>
+            <wp:docPr id="12" name="Picture 12"/>
+            <wp:cNvGraphicFramePr>
+              <a:graphicFrameLocks xmlns:a="http://schemas.openxmlformats.org/drawingml/2006/main" noChangeAspect="1"/>
+            </wp:cNvGraphicFramePr>
+            <a:graphic xmlns:a="http://schemas.openxmlformats.org/drawingml/2006/main">
+              <a:graphicData uri="http://schemas.openxmlformats.org/drawingml/2006/picture">
+                <pic:pic xmlns:pic="http://schemas.openxmlformats.org/drawingml/2006/picture">
+                  <pic:nvPicPr>
+                    <pic:cNvPr id="0" name="Picture 12"/>
+                    <pic:cNvPicPr>
+                      <a:picLocks noChangeAspect="1" noChangeArrowheads="1"/>
+                    </pic:cNvPicPr>
+                  </pic:nvPicPr>
+                  <pic:blipFill>
+                    <a:blip r:embed="rId18"/>
+                    <a:srcRect/>
+                    <a:stretch>
+                      <a:fillRect/>
+                    </a:stretch>
+                  </pic:blipFill>
+                  <pic:spPr bwMode="auto">
+                    <a:xfrm>
+                      <a:off x="0" y="0"/>
+                      <a:ext cx="3697741" cy="2549082"/>
+                    </a:xfrm>
+                    <a:prstGeom prst="rect">
+                      <a:avLst/>
+                    </a:prstGeom>
+                    <a:noFill/>
+                    <a:ln w="9525">
+                      <a:noFill/>
+                      <a:miter lim="800000"/>
+                      <a:headEnd/>
+                      <a:tailEnd/>
+                    </a:ln>
+                  </pic:spPr>
+                </pic:pic>
+              </a:graphicData>
+            </a:graphic>
+          </wp:inline>
+        </w:drawing>
+      </w:r>
+    </w:p>
+    <w:p>
+      <w:r>
+        <w:t xml:space="preserve">▶ Après avoir cliqué sur le lien, vous êtes automatiquement renvoyer vers la page de connexion. Introduisez votre identifiant (login) et votre mot de passe. Cliquez sur </w:t>
+      </w:r>
+      <w:r>
+        <w:rPr>
+          <w:highlight w:val="lightGray"/>
+        </w:rPr>
+        <w:t>Se Connecter</w:t>
+      </w:r>
+      <w:r>
+        <w:t>.</w:t>
+      </w:r>
+    </w:p>
+    <w:p/>
+    <w:p>
+      <w:r>
+        <w:rPr>
+          <w:noProof/>
+        </w:rPr>
+        <w:drawing>
+          <wp:inline distT="0" distB="0" distL="0" distR="0">
+            <wp:extent cx="4516398" cy="2619375"/>
+            <wp:effectExtent l="19050" t="0" r="0" b="0"/>
+            <wp:docPr id="24" name="Picture 24"/>
+            <wp:cNvGraphicFramePr>
+              <a:graphicFrameLocks xmlns:a="http://schemas.openxmlformats.org/drawingml/2006/main" noChangeAspect="1"/>
+            </wp:cNvGraphicFramePr>
+            <a:graphic xmlns:a="http://schemas.openxmlformats.org/drawingml/2006/main">
+              <a:graphicData uri="http://schemas.openxmlformats.org/drawingml/2006/picture">
+                <pic:pic xmlns:pic="http://schemas.openxmlformats.org/drawingml/2006/picture">
+                  <pic:nvPicPr>
+                    <pic:cNvPr id="0" name="Picture 24"/>
+                    <pic:cNvPicPr>
+                      <a:picLocks noChangeAspect="1" noChangeArrowheads="1"/>
+                    </pic:cNvPicPr>
+                  </pic:nvPicPr>
+                  <pic:blipFill>
+                    <a:blip r:embed="rId19"/>
+                    <a:srcRect/>
+                    <a:stretch>
+                      <a:fillRect/>
+                    </a:stretch>
+                  </pic:blipFill>
+                  <pic:spPr bwMode="auto">
+                    <a:xfrm>
+                      <a:off x="0" y="0"/>
+                      <a:ext cx="4519491" cy="2621169"/>
+                    </a:xfrm>
+                    <a:prstGeom prst="rect">
+                      <a:avLst/>
+                    </a:prstGeom>
+                    <a:noFill/>
+                    <a:ln w="9525">
+                      <a:noFill/>
+                      <a:miter lim="800000"/>
+                      <a:headEnd/>
+                      <a:tailEnd/>
+                    </a:ln>
+                  </pic:spPr>
+                </pic:pic>
+              </a:graphicData>
+            </a:graphic>
+          </wp:inline>
+        </w:drawing>
+      </w:r>
+    </w:p>
+    <w:p/>
+    <w:p>
+      <w:r>
+        <w:t xml:space="preserve">▶ Un message d'accueil vous souhaite la bienvenue. Votre compte utilisateur est maintenant authentifié. </w:t>
+      </w:r>
+    </w:p>
+    <w:p>
+      <w:r>
+        <w:rPr>
+          <w:noProof/>
+        </w:rPr>
+        <w:drawing>
+          <wp:inline distT="0" distB="0" distL="0" distR="0">
+            <wp:extent cx="4591050" cy="1890433"/>
+            <wp:effectExtent l="19050" t="0" r="0" b="0"/>
+            <wp:docPr id="27" name="Picture 27"/>
+            <wp:cNvGraphicFramePr>
+              <a:graphicFrameLocks xmlns:a="http://schemas.openxmlformats.org/drawingml/2006/main" noChangeAspect="1"/>
+            </wp:cNvGraphicFramePr>
+            <a:graphic xmlns:a="http://schemas.openxmlformats.org/drawingml/2006/main">
+              <a:graphicData uri="http://schemas.openxmlformats.org/drawingml/2006/picture">
+                <pic:pic xmlns:pic="http://schemas.openxmlformats.org/drawingml/2006/picture">
+                  <pic:nvPicPr>
+                    <pic:cNvPr id="0" name="Picture 27"/>
+                    <pic:cNvPicPr>
+                      <a:picLocks noChangeAspect="1" noChangeArrowheads="1"/>
+                    </pic:cNvPicPr>
+                  </pic:nvPicPr>
+                  <pic:blipFill>
+                    <a:blip r:embed="rId20"/>
+                    <a:srcRect/>
+                    <a:stretch>
+                      <a:fillRect/>
+                    </a:stretch>
+                  </pic:blipFill>
+                  <pic:spPr bwMode="auto">
+                    <a:xfrm>
+                      <a:off x="0" y="0"/>
+                      <a:ext cx="4597720" cy="1893180"/>
+                    </a:xfrm>
+                    <a:prstGeom prst="rect">
+                      <a:avLst/>
+                    </a:prstGeom>
+                    <a:noFill/>
+                    <a:ln w="9525">
+                      <a:noFill/>
+                      <a:miter lim="800000"/>
+                      <a:headEnd/>
+                      <a:tailEnd/>
+                    </a:ln>
+                  </pic:spPr>
+                </pic:pic>
+              </a:graphicData>
+            </a:graphic>
+          </wp:inline>
+        </w:drawing>
+      </w:r>
+    </w:p>
+    <w:p/>
+    <w:p>
+      <w:pPr>
+        <w:pStyle w:val="Heading2"/>
+      </w:pPr>
+      <w:r>
+        <w:lastRenderedPageBreak/>
+        <w:t>Ajouter un commerce</w:t>
+      </w:r>
+    </w:p>
+    <w:p/>
+    <w:p>
+      <w:r>
+        <w:t xml:space="preserve">▶ </w:t>
+      </w:r>
+      <w:r>
+        <w:t>Maintenant que vous avez un compte utilisateur, vous pouvez ajouter un commerce.</w:t>
+      </w:r>
+    </w:p>
+    <w:p/>
+    <w:p>
+      <w:pPr>
+        <w:rPr>
+          <w:rFonts w:ascii="Consolas" w:hAnsi="Consolas" w:cs="Consolas"/>
+        </w:rPr>
+      </w:pPr>
+      <w:r>
+        <w:t xml:space="preserve">▶ </w:t>
+      </w:r>
+      <w:r>
+        <w:t xml:space="preserve">Si vous </w:t>
+      </w:r>
+      <w:r>
+        <w:t xml:space="preserve">vous </w:t>
+      </w:r>
+      <w:r>
+        <w:t>êtes déconnecté</w:t>
+      </w:r>
+      <w:r>
+        <w:t xml:space="preserve"> entretemps (cela se fait automatiquement après un petit temps de non utilisation)</w:t>
+      </w:r>
+      <w:r>
+        <w:t>, vous devez d'abord vous reconnecter en cliquant sur</w:t>
+      </w:r>
+      <w:r>
+        <w:t xml:space="preserve"> </w:t>
+      </w:r>
+      <w:r>
+        <w:rPr>
+          <w:rFonts w:ascii="Consolas" w:hAnsi="Consolas" w:cs="Consolas"/>
+          <w:highlight w:val="lightGray"/>
+        </w:rPr>
+        <w:t>Mon espace Ropi</w:t>
+      </w:r>
+      <w:r>
+        <w:rPr>
+          <w:rFonts w:ascii="Consolas" w:hAnsi="Consolas" w:cs="Consolas"/>
+        </w:rPr>
+        <w:t xml:space="preserve"> -&gt; </w:t>
+      </w:r>
+      <w:r>
+        <w:rPr>
+          <w:rFonts w:ascii="Consolas" w:hAnsi="Consolas" w:cs="Consolas"/>
+          <w:highlight w:val="lightGray"/>
+        </w:rPr>
+        <w:t>Se connecter</w:t>
+      </w:r>
+      <w:r>
+        <w:rPr>
+          <w:rFonts w:cs="Consolas"/>
+        </w:rPr>
+        <w:t>, introduire votre identifiant et mot de passe et clique</w:t>
+      </w:r>
+      <w:r>
+        <w:rPr>
+          <w:rFonts w:cs="Consolas"/>
+        </w:rPr>
+        <w:t>r</w:t>
+      </w:r>
+      <w:r>
+        <w:rPr>
+          <w:rFonts w:cs="Consolas"/>
+        </w:rPr>
+        <w:t xml:space="preserve"> sur</w:t>
+      </w:r>
+      <w:r>
+        <w:rPr>
+          <w:rFonts w:ascii="Consolas" w:hAnsi="Consolas" w:cs="Consolas"/>
+        </w:rPr>
+        <w:t xml:space="preserve"> </w:t>
+      </w:r>
+      <w:r>
+        <w:rPr>
+          <w:rFonts w:ascii="Consolas" w:hAnsi="Consolas" w:cs="Consolas"/>
+          <w:highlight w:val="lightGray"/>
+        </w:rPr>
+        <w:t>Se connecter</w:t>
+      </w:r>
+      <w:r>
+        <w:rPr>
+          <w:rFonts w:ascii="Consolas" w:hAnsi="Consolas" w:cs="Consolas"/>
+        </w:rPr>
+        <w:t>.</w:t>
+      </w:r>
+    </w:p>
+    <w:p/>
+    <w:p>
+      <w:pPr>
+        <w:jc w:val="center"/>
+      </w:pPr>
+      <w:r>
+        <w:rPr>
+          <w:rFonts w:ascii="Consolas" w:hAnsi="Consolas" w:cs="Consolas"/>
+          <w:noProof/>
+        </w:rPr>
+        <w:drawing>
+          <wp:inline distT="0" distB="0" distL="0" distR="0">
+            <wp:extent cx="1800225" cy="1052439"/>
+            <wp:effectExtent l="19050" t="0" r="9525" b="0"/>
+            <wp:docPr id="30" name="Picture 30"/>
+            <wp:cNvGraphicFramePr>
+              <a:graphicFrameLocks xmlns:a="http://schemas.openxmlformats.org/drawingml/2006/main" noChangeAspect="1"/>
+            </wp:cNvGraphicFramePr>
+            <a:graphic xmlns:a="http://schemas.openxmlformats.org/drawingml/2006/main">
+              <a:graphicData uri="http://schemas.openxmlformats.org/drawingml/2006/picture">
+                <pic:pic xmlns:pic="http://schemas.openxmlformats.org/drawingml/2006/picture">
+                  <pic:nvPicPr>
+                    <pic:cNvPr id="0" name="Picture 30"/>
+                    <pic:cNvPicPr>
+                      <a:picLocks noChangeAspect="1" noChangeArrowheads="1"/>
+                    </pic:cNvPicPr>
+                  </pic:nvPicPr>
+                  <pic:blipFill>
+                    <a:blip r:embed="rId21"/>
+                    <a:srcRect/>
+                    <a:stretch>
+                      <a:fillRect/>
+                    </a:stretch>
+                  </pic:blipFill>
+                  <pic:spPr bwMode="auto">
+                    <a:xfrm>
+                      <a:off x="0" y="0"/>
+                      <a:ext cx="1800225" cy="1052439"/>
+                    </a:xfrm>
+                    <a:prstGeom prst="rect">
+                      <a:avLst/>
+                    </a:prstGeom>
+                    <a:noFill/>
+                    <a:ln w="9525">
+                      <a:noFill/>
+                      <a:miter lim="800000"/>
+                      <a:headEnd/>
+                      <a:tailEnd/>
+                    </a:ln>
+                  </pic:spPr>
+                </pic:pic>
+              </a:graphicData>
+            </a:graphic>
+          </wp:inline>
+        </w:drawing>
+      </w:r>
+      <w:r>
+        <w:t xml:space="preserve">    </w:t>
+      </w:r>
+      <w:r>
+        <w:rPr>
+          <w:noProof/>
+        </w:rPr>
+        <w:drawing>
+          <wp:inline distT="0" distB="0" distL="0" distR="0">
+            <wp:extent cx="2541494" cy="1066800"/>
+            <wp:effectExtent l="19050" t="0" r="0" b="0"/>
+            <wp:docPr id="33" name="Picture 33"/>
+            <wp:cNvGraphicFramePr>
+              <a:graphicFrameLocks xmlns:a="http://schemas.openxmlformats.org/drawingml/2006/main" noChangeAspect="1"/>
+            </wp:cNvGraphicFramePr>
+            <a:graphic xmlns:a="http://schemas.openxmlformats.org/drawingml/2006/main">
+              <a:graphicData uri="http://schemas.openxmlformats.org/drawingml/2006/picture">
+                <pic:pic xmlns:pic="http://schemas.openxmlformats.org/drawingml/2006/picture">
+                  <pic:nvPicPr>
+                    <pic:cNvPr id="0" name="Picture 33"/>
+                    <pic:cNvPicPr>
+                      <a:picLocks noChangeAspect="1" noChangeArrowheads="1"/>
+                    </pic:cNvPicPr>
+                  </pic:nvPicPr>
+                  <pic:blipFill>
+                    <a:blip r:embed="rId22"/>
+                    <a:srcRect/>
+                    <a:stretch>
+                      <a:fillRect/>
+                    </a:stretch>
+                  </pic:blipFill>
+                  <pic:spPr bwMode="auto">
+                    <a:xfrm>
+                      <a:off x="0" y="0"/>
+                      <a:ext cx="2541494" cy="1066800"/>
+                    </a:xfrm>
+                    <a:prstGeom prst="rect">
+                      <a:avLst/>
+                    </a:prstGeom>
+                    <a:noFill/>
+                    <a:ln w="9525">
+                      <a:noFill/>
+                      <a:miter lim="800000"/>
+                      <a:headEnd/>
+                      <a:tailEnd/>
+                    </a:ln>
+                  </pic:spPr>
+                </pic:pic>
+              </a:graphicData>
+            </a:graphic>
+          </wp:inline>
+        </w:drawing>
+      </w:r>
+    </w:p>
+    <w:p/>
+    <w:p>
+      <w:r>
+        <w:t xml:space="preserve">▶ </w:t>
+      </w:r>
+      <w:r>
+        <w:t>Maintenant</w:t>
+      </w:r>
+      <w:r>
+        <w:t xml:space="preserve"> que vous êtes identifié, des fonctionnalités supplémentaires apparaissent dans </w:t>
+      </w:r>
+      <w:r>
+        <w:rPr>
+          <w:rFonts w:ascii="Consolas" w:hAnsi="Consolas" w:cs="Consolas"/>
+          <w:highlight w:val="lightGray"/>
+        </w:rPr>
+        <w:t>Mons espace Ropi</w:t>
+      </w:r>
+      <w:r>
+        <w:t xml:space="preserve">. Sélectionnez </w:t>
+      </w:r>
+      <w:r>
+        <w:rPr>
+          <w:rFonts w:ascii="Consolas" w:hAnsi="Consolas" w:cs="Consolas"/>
+          <w:highlight w:val="lightGray"/>
+        </w:rPr>
+        <w:t>Ajouter un commerce</w:t>
+      </w:r>
+      <w:r>
+        <w:t>.</w:t>
       </w:r>
     </w:p>
     <w:p>
       <w:pPr>
         <w:pStyle w:val="Heading1"/>
-        <w:jc w:val="both"/>
-      </w:pPr>
-      <w:bookmarkStart w:id="2" w:name="_Toc434944074"/>
-      <w:r>
-        <w:t>Qui contacter quand, pourquoi, comment ?</w:t>
-      </w:r>
-      <w:bookmarkEnd w:id="2"/>
+        <w:jc w:val="center"/>
+      </w:pPr>
+      <w:r>
+        <w:rPr>
+          <w:noProof/>
+        </w:rPr>
+        <w:drawing>
+          <wp:inline distT="0" distB="0" distL="0" distR="0">
+            <wp:extent cx="1879415" cy="1352550"/>
+            <wp:effectExtent l="19050" t="0" r="6535" b="0"/>
+            <wp:docPr id="36" name="Picture 36"/>
+            <wp:cNvGraphicFramePr>
+              <a:graphicFrameLocks xmlns:a="http://schemas.openxmlformats.org/drawingml/2006/main" noChangeAspect="1"/>
+            </wp:cNvGraphicFramePr>
+            <a:graphic xmlns:a="http://schemas.openxmlformats.org/drawingml/2006/main">
+              <a:graphicData uri="http://schemas.openxmlformats.org/drawingml/2006/picture">
+                <pic:pic xmlns:pic="http://schemas.openxmlformats.org/drawingml/2006/picture">
+                  <pic:nvPicPr>
+                    <pic:cNvPr id="0" name="Picture 36"/>
+                    <pic:cNvPicPr>
+                      <a:picLocks noChangeAspect="1" noChangeArrowheads="1"/>
+                    </pic:cNvPicPr>
+                  </pic:nvPicPr>
+                  <pic:blipFill>
+                    <a:blip r:embed="rId23"/>
+                    <a:srcRect/>
+                    <a:stretch>
+                      <a:fillRect/>
+                    </a:stretch>
+                  </pic:blipFill>
+                  <pic:spPr bwMode="auto">
+                    <a:xfrm>
+                      <a:off x="0" y="0"/>
+                      <a:ext cx="1879415" cy="1352550"/>
+                    </a:xfrm>
+                    <a:prstGeom prst="rect">
+                      <a:avLst/>
+                    </a:prstGeom>
+                    <a:noFill/>
+                    <a:ln w="9525">
+                      <a:noFill/>
+                      <a:miter lim="800000"/>
+                      <a:headEnd/>
+                      <a:tailEnd/>
+                    </a:ln>
+                  </pic:spPr>
+                </pic:pic>
+              </a:graphicData>
+            </a:graphic>
+          </wp:inline>
+        </w:drawing>
+      </w:r>
+    </w:p>
+    <w:p/>
+    <w:p>
+      <w:r>
+        <w:t xml:space="preserve">▶ Vous pouvez alors compléter le formulaire d'enregistrement du commerce qui apparait. Inscrivez le nom de votre commerce, ainsi que son collège d'appartenance. Vous avez le choix entre le </w:t>
+      </w:r>
+      <w:r>
+        <w:rPr>
+          <w:i/>
+        </w:rPr>
+        <w:t>collège des prestataires</w:t>
+      </w:r>
+      <w:r>
+        <w:t xml:space="preserve"> si vous êtes une entreprise commerciale ou le </w:t>
+      </w:r>
+      <w:r>
+        <w:rPr>
+          <w:i/>
+        </w:rPr>
+        <w:t>collège des association</w:t>
+      </w:r>
+      <w:r>
+        <w:t xml:space="preserve"> si vous êtes un asbl ou assimilé.</w:t>
+      </w:r>
+    </w:p>
+    <w:p>
+      <w:pPr>
+        <w:jc w:val="center"/>
+      </w:pPr>
+      <w:r>
+        <w:rPr>
+          <w:noProof/>
+        </w:rPr>
+        <w:lastRenderedPageBreak/>
+        <w:drawing>
+          <wp:inline distT="0" distB="0" distL="0" distR="0">
+            <wp:extent cx="4114800" cy="3502203"/>
+            <wp:effectExtent l="19050" t="0" r="0" b="0"/>
+            <wp:docPr id="45" name="Picture 45"/>
+            <wp:cNvGraphicFramePr>
+              <a:graphicFrameLocks xmlns:a="http://schemas.openxmlformats.org/drawingml/2006/main" noChangeAspect="1"/>
+            </wp:cNvGraphicFramePr>
+            <a:graphic xmlns:a="http://schemas.openxmlformats.org/drawingml/2006/main">
+              <a:graphicData uri="http://schemas.openxmlformats.org/drawingml/2006/picture">
+                <pic:pic xmlns:pic="http://schemas.openxmlformats.org/drawingml/2006/picture">
+                  <pic:nvPicPr>
+                    <pic:cNvPr id="0" name="Picture 45"/>
+                    <pic:cNvPicPr>
+                      <a:picLocks noChangeAspect="1" noChangeArrowheads="1"/>
+                    </pic:cNvPicPr>
+                  </pic:nvPicPr>
+                  <pic:blipFill>
+                    <a:blip r:embed="rId24"/>
+                    <a:srcRect/>
+                    <a:stretch>
+                      <a:fillRect/>
+                    </a:stretch>
+                  </pic:blipFill>
+                  <pic:spPr bwMode="auto">
+                    <a:xfrm>
+                      <a:off x="0" y="0"/>
+                      <a:ext cx="4118817" cy="3505622"/>
+                    </a:xfrm>
+                    <a:prstGeom prst="rect">
+                      <a:avLst/>
+                    </a:prstGeom>
+                    <a:noFill/>
+                    <a:ln w="9525">
+                      <a:noFill/>
+                      <a:miter lim="800000"/>
+                      <a:headEnd/>
+                      <a:tailEnd/>
+                    </a:ln>
+                  </pic:spPr>
+                </pic:pic>
+              </a:graphicData>
+            </a:graphic>
+          </wp:inline>
+        </w:drawing>
+      </w:r>
+    </w:p>
+    <w:p>
+      <w:pPr>
+        <w:jc w:val="center"/>
+      </w:pPr>
+    </w:p>
+    <w:p>
+      <w:r>
+        <w:t xml:space="preserve">▶ </w:t>
+      </w:r>
+      <w:r>
+        <w:t>Vous pouvez introduire un descriptif de votre commerce, en y incluant des images, tableau et toute sorte d'éléments de  mise en page. N'hésitez pas à faire appel aux bénévoles du Ropi (support@ropi.be)  pour vous aider à améliorer la mise en page de votre descriptif. Ce descriptif pourra être amélioré ultérieurement autant de fois que nécessaire.</w:t>
+      </w:r>
+    </w:p>
+    <w:p/>
+    <w:p>
+      <w:r>
+        <w:t xml:space="preserve">En cliquant sur le bouton </w:t>
+      </w:r>
+      <w:r>
+        <w:rPr>
+          <w:rFonts w:ascii="Consolas" w:hAnsi="Consolas" w:cs="Consolas"/>
+          <w:highlight w:val="lightGray"/>
+        </w:rPr>
+        <w:t>Parcourir...</w:t>
+      </w:r>
+      <w:r>
+        <w:t xml:space="preserve"> sous </w:t>
+      </w:r>
+      <w:r>
+        <w:rPr>
+          <w:rFonts w:ascii="Consolas" w:hAnsi="Consolas" w:cs="Consolas"/>
+        </w:rPr>
+        <w:t>Image File</w:t>
+      </w:r>
+      <w:r>
+        <w:t>, vous pouvez sélectionner votre logo. Sa taille idéale est de 400x400 pixels.</w:t>
+      </w:r>
+    </w:p>
+    <w:p/>
+    <w:p>
+      <w:pPr>
+        <w:jc w:val="center"/>
+      </w:pPr>
+      <w:r>
+        <w:rPr>
+          <w:noProof/>
+        </w:rPr>
+        <w:drawing>
+          <wp:inline distT="0" distB="0" distL="0" distR="0">
+            <wp:extent cx="3810000" cy="3129427"/>
+            <wp:effectExtent l="19050" t="0" r="0" b="0"/>
+            <wp:docPr id="48" name="Picture 48"/>
+            <wp:cNvGraphicFramePr>
+              <a:graphicFrameLocks xmlns:a="http://schemas.openxmlformats.org/drawingml/2006/main" noChangeAspect="1"/>
+            </wp:cNvGraphicFramePr>
+            <a:graphic xmlns:a="http://schemas.openxmlformats.org/drawingml/2006/main">
+              <a:graphicData uri="http://schemas.openxmlformats.org/drawingml/2006/picture">
+                <pic:pic xmlns:pic="http://schemas.openxmlformats.org/drawingml/2006/picture">
+                  <pic:nvPicPr>
+                    <pic:cNvPr id="0" name="Picture 48"/>
+                    <pic:cNvPicPr>
+                      <a:picLocks noChangeAspect="1" noChangeArrowheads="1"/>
+                    </pic:cNvPicPr>
+                  </pic:nvPicPr>
+                  <pic:blipFill>
+                    <a:blip r:embed="rId25"/>
+                    <a:srcRect/>
+                    <a:stretch>
+                      <a:fillRect/>
+                    </a:stretch>
+                  </pic:blipFill>
+                  <pic:spPr bwMode="auto">
+                    <a:xfrm>
+                      <a:off x="0" y="0"/>
+                      <a:ext cx="3812731" cy="3131670"/>
+                    </a:xfrm>
+                    <a:prstGeom prst="rect">
+                      <a:avLst/>
+                    </a:prstGeom>
+                    <a:noFill/>
+                    <a:ln w="9525">
+                      <a:noFill/>
+                      <a:miter lim="800000"/>
+                      <a:headEnd/>
+                      <a:tailEnd/>
+                    </a:ln>
+                  </pic:spPr>
+                </pic:pic>
+              </a:graphicData>
+            </a:graphic>
+          </wp:inline>
+        </w:drawing>
+      </w:r>
+    </w:p>
+    <w:p>
+      <w:r>
+        <w:lastRenderedPageBreak/>
+        <w:t>▶</w:t>
+      </w:r>
+      <w:r>
+        <w:t>Vous devez ensuite compléter l'adresse de votre commerce. Cette élément est important car cette adresse permettra de vous géo-localiser sur la carte des commerçants.</w:t>
+      </w:r>
+    </w:p>
+    <w:p>
+      <w:r>
+        <w:t xml:space="preserve">Valider le formulaire en cliquant sur </w:t>
+      </w:r>
+      <w:r>
+        <w:rPr>
+          <w:highlight w:val="lightGray"/>
+        </w:rPr>
+        <w:t>Ajouter un commerce</w:t>
+      </w:r>
+      <w:r>
+        <w:t>.</w:t>
+      </w:r>
+    </w:p>
+    <w:p>
+      <w:pPr>
+        <w:jc w:val="center"/>
+      </w:pPr>
+    </w:p>
+    <w:p>
+      <w:pPr>
+        <w:jc w:val="center"/>
+      </w:pPr>
+      <w:r>
+        <w:rPr>
+          <w:noProof/>
+        </w:rPr>
+        <w:drawing>
+          <wp:inline distT="0" distB="0" distL="0" distR="0">
+            <wp:extent cx="5566410" cy="4300928"/>
+            <wp:effectExtent l="19050" t="0" r="0" b="0"/>
+            <wp:docPr id="51" name="Picture 51"/>
+            <wp:cNvGraphicFramePr>
+              <a:graphicFrameLocks xmlns:a="http://schemas.openxmlformats.org/drawingml/2006/main" noChangeAspect="1"/>
+            </wp:cNvGraphicFramePr>
+            <a:graphic xmlns:a="http://schemas.openxmlformats.org/drawingml/2006/main">
+              <a:graphicData uri="http://schemas.openxmlformats.org/drawingml/2006/picture">
+                <pic:pic xmlns:pic="http://schemas.openxmlformats.org/drawingml/2006/picture">
+                  <pic:nvPicPr>
+                    <pic:cNvPr id="0" name="Picture 51"/>
+                    <pic:cNvPicPr>
+                      <a:picLocks noChangeAspect="1" noChangeArrowheads="1"/>
+                    </pic:cNvPicPr>
+                  </pic:nvPicPr>
+                  <pic:blipFill>
+                    <a:blip r:embed="rId26"/>
+                    <a:srcRect/>
+                    <a:stretch>
+                      <a:fillRect/>
+                    </a:stretch>
+                  </pic:blipFill>
+                  <pic:spPr bwMode="auto">
+                    <a:xfrm>
+                      <a:off x="0" y="0"/>
+                      <a:ext cx="5566410" cy="4300928"/>
+                    </a:xfrm>
+                    <a:prstGeom prst="rect">
+                      <a:avLst/>
+                    </a:prstGeom>
+                    <a:noFill/>
+                    <a:ln w="9525">
+                      <a:noFill/>
+                      <a:miter lim="800000"/>
+                      <a:headEnd/>
+                      <a:tailEnd/>
+                    </a:ln>
+                  </pic:spPr>
+                </pic:pic>
+              </a:graphicData>
+            </a:graphic>
+          </wp:inline>
+        </w:drawing>
+      </w:r>
+    </w:p>
+    <w:p>
+      <w:pPr>
+        <w:jc w:val="center"/>
+      </w:pPr>
+    </w:p>
+    <w:p>
+      <w:r>
+        <w:t xml:space="preserve">▶ </w:t>
+      </w:r>
+      <w:r>
+        <w:t>Le message "</w:t>
+      </w:r>
+      <w:r>
+        <w:rPr>
+          <w:i/>
+        </w:rPr>
+        <w:t>Votre commerce nous a bien été proposé. Vous serez recontacté dès que possible</w:t>
+      </w:r>
+      <w:r>
+        <w:t xml:space="preserve">." s'affiche. </w:t>
+      </w:r>
+    </w:p>
+    <w:p/>
+    <w:p>
+      <w:r>
+        <w:t>▶Un email de confirmation vous est automatiquement envoyé.</w:t>
+      </w:r>
+    </w:p>
+    <w:p/>
+    <w:p>
+      <w:pPr>
+        <w:jc w:val="center"/>
+      </w:pPr>
+      <w:r>
+        <w:rPr>
+          <w:noProof/>
+        </w:rPr>
+        <w:lastRenderedPageBreak/>
+        <w:drawing>
+          <wp:inline distT="0" distB="0" distL="0" distR="0">
+            <wp:extent cx="4181475" cy="2287513"/>
+            <wp:effectExtent l="19050" t="0" r="9525" b="0"/>
+            <wp:docPr id="57" name="Picture 57"/>
+            <wp:cNvGraphicFramePr>
+              <a:graphicFrameLocks xmlns:a="http://schemas.openxmlformats.org/drawingml/2006/main" noChangeAspect="1"/>
+            </wp:cNvGraphicFramePr>
+            <a:graphic xmlns:a="http://schemas.openxmlformats.org/drawingml/2006/main">
+              <a:graphicData uri="http://schemas.openxmlformats.org/drawingml/2006/picture">
+                <pic:pic xmlns:pic="http://schemas.openxmlformats.org/drawingml/2006/picture">
+                  <pic:nvPicPr>
+                    <pic:cNvPr id="0" name="Picture 57"/>
+                    <pic:cNvPicPr>
+                      <a:picLocks noChangeAspect="1" noChangeArrowheads="1"/>
+                    </pic:cNvPicPr>
+                  </pic:nvPicPr>
+                  <pic:blipFill>
+                    <a:blip r:embed="rId27"/>
+                    <a:srcRect/>
+                    <a:stretch>
+                      <a:fillRect/>
+                    </a:stretch>
+                  </pic:blipFill>
+                  <pic:spPr bwMode="auto">
+                    <a:xfrm>
+                      <a:off x="0" y="0"/>
+                      <a:ext cx="4184339" cy="2289080"/>
+                    </a:xfrm>
+                    <a:prstGeom prst="rect">
+                      <a:avLst/>
+                    </a:prstGeom>
+                    <a:noFill/>
+                    <a:ln w="9525">
+                      <a:noFill/>
+                      <a:miter lim="800000"/>
+                      <a:headEnd/>
+                      <a:tailEnd/>
+                    </a:ln>
+                  </pic:spPr>
+                </pic:pic>
+              </a:graphicData>
+            </a:graphic>
+          </wp:inline>
+        </w:drawing>
+      </w:r>
+    </w:p>
+    <w:p/>
+    <w:p>
+      <w:r>
+        <w:t>▶</w:t>
+      </w:r>
+      <w:r>
+        <w:t xml:space="preserve">Les bénévoles de l'asbl Ropi sont automatiquement averti de la création du commerce. Un bénévole </w:t>
+      </w:r>
+      <w:r>
+        <w:t>prendra contact avec vous le plus rapidement possible pour valider votre inscription et signer la convention entre votre commerce  et l'asbl Ropi.</w:t>
+      </w:r>
       <w:r>
         <w:t xml:space="preserve"> </w:t>
       </w:r>
     </w:p>
     <w:p>
+      <w:r>
+        <w:t>Afin de finalisé l'ajout de votre</w:t>
+      </w:r>
+      <w:r>
+        <w:t xml:space="preserve"> commerce, </w:t>
+      </w:r>
+      <w:r>
+        <w:t xml:space="preserve"> vous devez vers la cotisation de </w:t>
+      </w:r>
+      <w:r>
+        <w:t xml:space="preserve">25€/an </w:t>
+      </w:r>
+      <w:r>
+        <w:t>pour les membres prestataires</w:t>
+      </w:r>
+      <w:r>
+        <w:t>.</w:t>
+      </w:r>
+      <w:r>
+        <w:t xml:space="preserve"> </w:t>
+      </w:r>
+      <w:r>
+        <w:t>Les informations de paiement sont indiquées dans le mail et u</w:t>
+      </w:r>
+      <w:r>
+        <w:t>ne facture vous sera envoyée.</w:t>
+      </w:r>
+      <w:r>
+        <w:t xml:space="preserve"> </w:t>
+      </w:r>
+    </w:p>
+    <w:p/>
+    <w:p>
+      <w:r>
+        <w:t>▶</w:t>
+      </w:r>
+      <w:r>
+        <w:t xml:space="preserve">Une fois </w:t>
+      </w:r>
+      <w:r>
+        <w:t>reçue la cotisation</w:t>
+      </w:r>
+      <w:r>
+        <w:t xml:space="preserve">, votre page commerce sera </w:t>
+      </w:r>
+      <w:r>
+        <w:t xml:space="preserve">au plus vite rendue </w:t>
+      </w:r>
+      <w:r>
+        <w:t>visible sur le site</w:t>
+      </w:r>
+      <w:r>
+        <w:t xml:space="preserve"> sur la page  </w:t>
+      </w:r>
+      <w:r>
+        <w:rPr>
+          <w:rFonts w:ascii="Consolas" w:hAnsi="Consolas" w:cs="Consolas"/>
+          <w:highlight w:val="lightGray"/>
+        </w:rPr>
+        <w:t>Nos Commerçants</w:t>
+      </w:r>
+      <w:r>
+        <w:t xml:space="preserve"> :</w:t>
+      </w:r>
+    </w:p>
+    <w:p/>
+    <w:p/>
+    <w:p>
+      <w:pPr>
+        <w:jc w:val="center"/>
+      </w:pPr>
+      <w:r>
+        <w:rPr>
+          <w:noProof/>
+        </w:rPr>
+        <w:drawing>
+          <wp:inline distT="0" distB="0" distL="0" distR="0">
+            <wp:extent cx="4219575" cy="3001019"/>
+            <wp:effectExtent l="19050" t="0" r="9525" b="0"/>
+            <wp:docPr id="60" name="Picture 60"/>
+            <wp:cNvGraphicFramePr>
+              <a:graphicFrameLocks xmlns:a="http://schemas.openxmlformats.org/drawingml/2006/main" noChangeAspect="1"/>
+            </wp:cNvGraphicFramePr>
+            <a:graphic xmlns:a="http://schemas.openxmlformats.org/drawingml/2006/main">
+              <a:graphicData uri="http://schemas.openxmlformats.org/drawingml/2006/picture">
+                <pic:pic xmlns:pic="http://schemas.openxmlformats.org/drawingml/2006/picture">
+                  <pic:nvPicPr>
+                    <pic:cNvPr id="0" name="Picture 60"/>
+                    <pic:cNvPicPr>
+                      <a:picLocks noChangeAspect="1" noChangeArrowheads="1"/>
+                    </pic:cNvPicPr>
+                  </pic:nvPicPr>
+                  <pic:blipFill>
+                    <a:blip r:embed="rId28"/>
+                    <a:srcRect/>
+                    <a:stretch>
+                      <a:fillRect/>
+                    </a:stretch>
+                  </pic:blipFill>
+                  <pic:spPr bwMode="auto">
+                    <a:xfrm>
+                      <a:off x="0" y="0"/>
+                      <a:ext cx="4222465" cy="3003074"/>
+                    </a:xfrm>
+                    <a:prstGeom prst="rect">
+                      <a:avLst/>
+                    </a:prstGeom>
+                    <a:noFill/>
+                    <a:ln w="9525">
+                      <a:noFill/>
+                      <a:miter lim="800000"/>
+                      <a:headEnd/>
+                      <a:tailEnd/>
+                    </a:ln>
+                  </pic:spPr>
+                </pic:pic>
+              </a:graphicData>
+            </a:graphic>
+          </wp:inline>
+        </w:drawing>
+      </w:r>
+    </w:p>
+    <w:p>
+      <w:pPr>
+        <w:jc w:val="center"/>
+      </w:pPr>
+    </w:p>
+    <w:p>
+      <w:r>
+        <w:t>▶En cliquant sur le commerce,  la page complète du commerce s'affiche.</w:t>
+      </w:r>
+    </w:p>
+    <w:p>
+      <w:pPr>
+        <w:jc w:val="center"/>
+      </w:pPr>
+      <w:r>
+        <w:rPr>
+          <w:noProof/>
+        </w:rPr>
+        <w:lastRenderedPageBreak/>
+        <w:drawing>
+          <wp:inline distT="0" distB="0" distL="0" distR="0">
+            <wp:extent cx="3365615" cy="3105150"/>
+            <wp:effectExtent l="19050" t="0" r="6235" b="0"/>
+            <wp:docPr id="66" name="Picture 66"/>
+            <wp:cNvGraphicFramePr>
+              <a:graphicFrameLocks xmlns:a="http://schemas.openxmlformats.org/drawingml/2006/main" noChangeAspect="1"/>
+            </wp:cNvGraphicFramePr>
+            <a:graphic xmlns:a="http://schemas.openxmlformats.org/drawingml/2006/main">
+              <a:graphicData uri="http://schemas.openxmlformats.org/drawingml/2006/picture">
+                <pic:pic xmlns:pic="http://schemas.openxmlformats.org/drawingml/2006/picture">
+                  <pic:nvPicPr>
+                    <pic:cNvPr id="0" name="Picture 66"/>
+                    <pic:cNvPicPr>
+                      <a:picLocks noChangeAspect="1" noChangeArrowheads="1"/>
+                    </pic:cNvPicPr>
+                  </pic:nvPicPr>
+                  <pic:blipFill>
+                    <a:blip r:embed="rId29"/>
+                    <a:srcRect/>
+                    <a:stretch>
+                      <a:fillRect/>
+                    </a:stretch>
+                  </pic:blipFill>
+                  <pic:spPr bwMode="auto">
+                    <a:xfrm>
+                      <a:off x="0" y="0"/>
+                      <a:ext cx="3369228" cy="3108483"/>
+                    </a:xfrm>
+                    <a:prstGeom prst="rect">
+                      <a:avLst/>
+                    </a:prstGeom>
+                    <a:noFill/>
+                    <a:ln w="9525">
+                      <a:noFill/>
+                      <a:miter lim="800000"/>
+                      <a:headEnd/>
+                      <a:tailEnd/>
+                    </a:ln>
+                  </pic:spPr>
+                </pic:pic>
+              </a:graphicData>
+            </a:graphic>
+          </wp:inline>
+        </w:drawing>
+      </w:r>
+    </w:p>
+    <w:p>
+      <w:pPr>
+        <w:jc w:val="center"/>
+      </w:pPr>
+      <w:r>
+        <w:t>Des développements sont encore en cours pour améliorer l'aspect visuel de la page.</w:t>
+      </w:r>
+    </w:p>
+    <w:p/>
+    <w:p>
+      <w:pPr>
+        <w:pStyle w:val="Heading1"/>
+      </w:pPr>
+      <w:r>
+        <w:t>Comment dépenser ses Ropi ?</w:t>
+      </w:r>
+      <w:bookmarkEnd w:id="4"/>
+      <w:r>
+        <w:t xml:space="preserve"> </w:t>
+      </w:r>
+    </w:p>
+    <w:p>
+      <w:r>
+        <w:t>La vocation du Ropi est de circuler, c'est à dire qu'après avoir été injecté dans le circuit, le Ropi doit continuer à circuler: de commerçants en producteurs et de producteurs en commerçants. Si un goulot d'étranglement se crée, c'est à dire que des Ropi s'accumulent dans le tiroir-caisse d'un commerçant qui n'arrive pas à les dépenser, le système ne remplira pas ses objectifs.</w:t>
+      </w:r>
+    </w:p>
+    <w:p/>
+    <w:p>
+      <w:r>
+        <w:t>Mais il existe pléthore de possibilités pour faire circuler le Ropi. Nous invitons commerçants et producteurs à les utiliser sans modération! Voyez plutôt:</w:t>
+      </w:r>
+    </w:p>
+    <w:p/>
+    <w:p>
       <w:pPr>
         <w:pStyle w:val="ListParagraph"/>
-        <w:numPr>
-          <w:ilvl w:val="0"/>
-          <w:numId w:val="29"/>
-        </w:numPr>
-        <w:spacing w:line="240" w:lineRule="auto"/>
-        <w:jc w:val="both"/>
-        <w:rPr>
-          <w:rFonts w:ascii="Source Sans Pro Light" w:hAnsi="Source Sans Pro Light"/>
-          <w:szCs w:val="26"/>
-        </w:rPr>
-      </w:pPr>
-      <w:r>
-        <w:rPr>
-          <w:rFonts w:ascii="Source Sans Pro Light" w:hAnsi="Source Sans Pro Light"/>
-          <w:szCs w:val="26"/>
-        </w:rPr>
-        <w:t>Pour toute question pratique contactez votre ambassadeur Ropi référent (voir carte de visite):</w:t>
+      </w:pPr>
+      <w:r>
+        <w:t>Trouver des fournisseurs locaux et les payer en Ropi.</w:t>
       </w:r>
     </w:p>
     <w:p>
       <w:pPr>
         <w:pStyle w:val="ListParagraph"/>
-        <w:numPr>
-          <w:ilvl w:val="1"/>
-          <w:numId w:val="37"/>
-        </w:numPr>
-        <w:spacing w:line="240" w:lineRule="auto"/>
-        <w:jc w:val="both"/>
-        <w:rPr>
-          <w:rFonts w:ascii="Source Sans Pro Light" w:hAnsi="Source Sans Pro Light"/>
-          <w:szCs w:val="26"/>
-        </w:rPr>
-      </w:pPr>
-      <w:r>
-        <w:rPr>
-          <w:rFonts w:ascii="Source Sans Pro Light" w:hAnsi="Source Sans Pro Light"/>
-          <w:szCs w:val="26"/>
-        </w:rPr>
-        <w:t>problème d'accès au site web ou d'édition de la page du commerce.</w:t>
+      </w:pPr>
+      <w:r>
+        <w:t>Se rendre des services entre commerçants, payés en Ropi.</w:t>
       </w:r>
     </w:p>
     <w:p>
       <w:pPr>
         <w:pStyle w:val="ListParagraph"/>
-        <w:numPr>
-          <w:ilvl w:val="1"/>
-          <w:numId w:val="37"/>
-        </w:numPr>
-        <w:spacing w:line="240" w:lineRule="auto"/>
-        <w:jc w:val="both"/>
-        <w:rPr>
-          <w:rFonts w:ascii="Source Sans Pro Light" w:hAnsi="Source Sans Pro Light"/>
-          <w:szCs w:val="26"/>
-        </w:rPr>
-      </w:pPr>
-      <w:r>
-        <w:rPr>
-          <w:rFonts w:ascii="Source Sans Pro Light" w:hAnsi="Source Sans Pro Light"/>
-          <w:szCs w:val="26"/>
-        </w:rPr>
-        <w:t>demande de documentation (flyers, charte, ROI).</w:t>
+      </w:pPr>
+      <w:r>
+        <w:t>Reprendre les ROPI de sa caisse (échange contre des euro) et les dépenser à titre personnel (loisirs, culture, achat dans les commerces locaux, ...).</w:t>
       </w:r>
     </w:p>
     <w:p>
       <w:pPr>
         <w:pStyle w:val="ListParagraph"/>
-        <w:numPr>
-          <w:ilvl w:val="1"/>
-          <w:numId w:val="37"/>
-        </w:numPr>
-        <w:spacing w:line="240" w:lineRule="auto"/>
-        <w:jc w:val="both"/>
-        <w:rPr>
-          <w:rFonts w:ascii="Source Sans Pro Light" w:hAnsi="Source Sans Pro Light"/>
-          <w:szCs w:val="26"/>
-        </w:rPr>
-      </w:pPr>
-      <w:r>
-        <w:rPr>
-          <w:rFonts w:ascii="Source Sans Pro Light" w:hAnsi="Source Sans Pro Light"/>
-          <w:szCs w:val="26"/>
-        </w:rPr>
-        <w:t>demande de reconversion de Ropi en Euro.</w:t>
+      </w:pPr>
+      <w:r>
+        <w:t>Echanger des ROPI à un usager (membre ou non) qui en fait la demande.</w:t>
       </w:r>
     </w:p>
     <w:p>
       <w:pPr>
         <w:pStyle w:val="ListParagraph"/>
-        <w:numPr>
-          <w:ilvl w:val="0"/>
-          <w:numId w:val="29"/>
-        </w:numPr>
-        <w:spacing w:line="240" w:lineRule="auto"/>
-        <w:jc w:val="both"/>
-        <w:rPr>
-          <w:rFonts w:ascii="Source Sans Pro Light" w:hAnsi="Source Sans Pro Light"/>
-          <w:szCs w:val="26"/>
-        </w:rPr>
-      </w:pPr>
-      <w:r>
-        <w:rPr>
-          <w:rFonts w:ascii="Source Sans Pro Light" w:hAnsi="Source Sans Pro Light"/>
-          <w:szCs w:val="26"/>
-        </w:rPr>
-        <w:t xml:space="preserve">En cas d'absence de votre ambassadeur ou pour d'autres questions, contactez le responsable de zone (voir carte de visite). </w:t>
+      </w:pPr>
+      <w:r>
+        <w:t>Proposer à un usager (membre ou non) de lui rendre la monnaie en Ropi.</w:t>
       </w:r>
     </w:p>
     <w:p>
       <w:pPr>
         <w:pStyle w:val="ListParagraph"/>
-        <w:numPr>
-          <w:ilvl w:val="0"/>
-          <w:numId w:val="29"/>
-        </w:numPr>
-        <w:spacing w:line="240" w:lineRule="auto"/>
-        <w:jc w:val="both"/>
-        <w:rPr>
-          <w:szCs w:val="26"/>
-        </w:rPr>
-      </w:pPr>
-      <w:r>
-        <w:rPr>
-          <w:rFonts w:ascii="Source Sans Pro Light" w:hAnsi="Source Sans Pro Light"/>
-          <w:szCs w:val="26"/>
-        </w:rPr>
-        <w:t>Si ni l'ambassadeur et le responsable de zone ne sont joignables, contactez support@ropi.be.</w:t>
-      </w:r>
-    </w:p>
-    <w:p>
-      <w:pPr>
-        <w:pStyle w:val="Heading1"/>
-        <w:jc w:val="both"/>
-      </w:pPr>
-      <w:bookmarkStart w:id="3" w:name="_Toc434944075"/>
-      <w:r>
-        <w:t>Comment s'enregistrement sur le site internet ?</w:t>
-      </w:r>
-      <w:bookmarkEnd w:id="3"/>
-    </w:p>
-    <w:p>
-      <w:pPr>
-        <w:spacing w:line="480" w:lineRule="auto"/>
-        <w:jc w:val="both"/>
+      </w:pPr>
+      <w:r>
+        <w:t>Offrir des Ropi en guise de ristourne (= carte de fidélité mutualisée).</w:t>
+      </w:r>
+    </w:p>
+    <w:p>
+      <w:pPr>
+        <w:pStyle w:val="ListParagraph"/>
+      </w:pPr>
+      <w:r>
+        <w:t>Rééquilibrer les caisses entre commerçants.</w:t>
+      </w:r>
+    </w:p>
+    <w:p>
+      <w:pPr>
+        <w:pStyle w:val="ListParagraph"/>
+      </w:pPr>
+      <w:r>
+        <w:t>Repas du midi, réunion d'affaire</w:t>
+      </w:r>
+    </w:p>
+    <w:p/>
+    <w:p>
+      <w:r>
+        <w:t>Bref, il faut que ca bouge !</w:t>
+      </w:r>
+    </w:p>
+    <w:p/>
+    <w:p>
+      <w:r>
+        <w:t>En enfin, si malgré tout ça il n'est pas possible d'écouler tous ses Ropi, il reste la possibilité de les écouler 5%.</w:t>
+      </w:r>
+    </w:p>
+    <w:p/>
+    <w:p>
+      <w:pPr>
         <w:rPr>
           <w:sz w:val="26"/>
-          <w:szCs w:val="26"/>
         </w:rPr>
       </w:pPr>
       <w:r>
+        <w:t>En dernier recours, le reconversion à 0% est possible au dessus d'un certain montant. En effet, un commerçant qui a du mal à écouler ses Ropi, peut le signaler à l'asbl qui cherchera alors une solution en collaboration avec le commerçant pour écouler les Ropi. Si aucune solution n'est trouvée endéans les deux semaines, le rédimages à 0% est accepté (par tranche de 100% pour les asbl et 200&amp;euro; pour les prestataires du secteur marchand).</w:t>
+      </w:r>
+      <w:r>
+        <w:t xml:space="preserve"> </w:t>
+      </w:r>
+    </w:p>
+    <w:p/>
+    <w:p>
+      <w:pPr>
+        <w:pStyle w:val="Heading1"/>
+      </w:pPr>
+      <w:bookmarkStart w:id="5" w:name="_Toc434944077"/>
+      <w:r>
+        <w:t>Comment gérer sa compatibilité ?</w:t>
+      </w:r>
+      <w:bookmarkEnd w:id="5"/>
+    </w:p>
+    <w:p>
+      <w:r>
+        <w:t xml:space="preserve">Les transactions effectuées en Ropi apparaissent dans la comptabilité comme si elles avaient été effectuées avec des euros. Il n'y a donc aucune différence dans la comptabilité. </w:t>
+      </w:r>
+    </w:p>
+    <w:p/>
+    <w:p>
+      <w:r>
+        <w:t>En cas de reconversion des Ropi en euro a</w:t>
+      </w:r>
+      <w:r>
+        <w:t>vec une taxe</w:t>
+      </w:r>
+      <w:r>
+        <w:t xml:space="preserve"> de 5%, l'asbl Ropi envoie</w:t>
+      </w:r>
+      <w:r>
+        <w:t xml:space="preserve"> à l'entreprise</w:t>
+      </w:r>
+      <w:r>
+        <w:t xml:space="preserve"> </w:t>
+      </w:r>
+      <w:r>
+        <w:t xml:space="preserve">une facture </w:t>
+      </w:r>
+      <w:r>
+        <w:t xml:space="preserve">libellée en euros </w:t>
+      </w:r>
+      <w:r>
+        <w:t>d'une valeur de 5%</w:t>
+      </w:r>
+      <w:r>
+        <w:t xml:space="preserve"> de la quantité de Ropi échangés</w:t>
+      </w:r>
+      <w:r>
+        <w:t>. Cette facture apparait donc comme une charge dans la comptabilité de l'entreprise.</w:t>
+      </w:r>
+    </w:p>
+    <w:p>
+      <w:pPr>
+        <w:pStyle w:val="Heading1"/>
+      </w:pPr>
+      <w:bookmarkStart w:id="6" w:name="_Toc434944078"/>
+      <w:r>
+        <w:t>Comment s'impliquer dans l'ASBL ?</w:t>
+      </w:r>
+      <w:bookmarkEnd w:id="6"/>
+    </w:p>
+    <w:p>
+      <w:pPr>
+        <w:pStyle w:val="Heading2"/>
+      </w:pPr>
+      <w:bookmarkStart w:id="7" w:name="_Toc434944079"/>
+      <w:r>
+        <w:t>Faire entendre sa voix à l'Assemblée Générale</w:t>
+      </w:r>
+      <w:bookmarkEnd w:id="7"/>
+    </w:p>
+    <w:p>
+      <w:r>
+        <w:t>Il existe beaucoup de façons de s'impliquer dans l'asbl, en premier lieu en venant faire entendre sa voix lors de l'assemblée générale (AG) de l'asbl.</w:t>
+      </w:r>
+    </w:p>
+    <w:p>
+      <w:r>
+        <w:t>En tant que membre du collège de prestataires (commerçant, producteur) ou membre du collège associatif ou institutionnel, vous disposez d'une voix au sein de ce collège, qui lui même compte pour 1/3 dans les décisions de l'asbl.</w:t>
+      </w:r>
+    </w:p>
+    <w:p/>
+    <w:p>
+      <w:r>
+        <w:t>L'AG se réunit deux fois par ans. En fin d'année pour le vote du budget de l'année suivante, et au printemps pour l'approbation des comptes de l'année précédente.</w:t>
+      </w:r>
+    </w:p>
+    <w:p>
+      <w:pPr>
+        <w:pStyle w:val="Heading2"/>
+      </w:pPr>
+      <w:bookmarkStart w:id="8" w:name="_Toc434944080"/>
+      <w:r>
+        <w:t>Devenir bénévole</w:t>
+      </w:r>
+      <w:bookmarkEnd w:id="8"/>
+    </w:p>
+    <w:p>
+      <w:pPr>
+        <w:pStyle w:val="NormalWeb"/>
+      </w:pPr>
+      <w:r>
         <w:rPr>
-          <w:sz w:val="26"/>
-          <w:szCs w:val="26"/>
-          <w:highlight w:val="yellow"/>
-        </w:rPr>
-        <w:t>TODO ADRIEN</w:t>
-      </w:r>
-    </w:p>
-    <w:p>
-      <w:pPr>
-        <w:pStyle w:val="Heading1"/>
-        <w:jc w:val="both"/>
-      </w:pPr>
-      <w:bookmarkStart w:id="4" w:name="_Toc434944076"/>
-      <w:r>
-        <w:t>Comment dépenser ses Ropi ?</w:t>
-      </w:r>
-      <w:bookmarkEnd w:id="4"/>
-      <w:r>
-        <w:t xml:space="preserve"> </w:t>
-      </w:r>
-    </w:p>
-    <w:p>
-      <w:pPr>
-        <w:spacing w:line="240" w:lineRule="auto"/>
-        <w:jc w:val="both"/>
-        <w:rPr>
-          <w:rFonts w:ascii="Source Sans Pro Light" w:hAnsi="Source Sans Pro Light"/>
-          <w:szCs w:val="26"/>
-        </w:rPr>
-      </w:pPr>
-      <w:r>
-        <w:rPr>
-          <w:rFonts w:ascii="Source Sans Pro Light" w:hAnsi="Source Sans Pro Light"/>
-          <w:szCs w:val="26"/>
-        </w:rPr>
-        <w:t>La vocation du Ropi est de circuler, c'est à dire qu'après avoir été injecté dans le circuit, le Ropi doit continuer à circuler: de commerçants en producteurs et de producteurs en commerçants. Si un goulot d'étranglement se crée, c'est à dire que des Ropi s'accumulent dans le tiroir-caisse d'un commerçant qui n'arrive pas à les dépenser, le système ne remplira pas ses objectifs.</w:t>
-      </w:r>
-    </w:p>
-    <w:p>
-      <w:pPr>
-        <w:spacing w:line="240" w:lineRule="auto"/>
-        <w:jc w:val="both"/>
-        <w:rPr>
-          <w:rFonts w:ascii="Source Sans Pro Light" w:hAnsi="Source Sans Pro Light"/>
-          <w:szCs w:val="26"/>
-        </w:rPr>
-      </w:pPr>
-    </w:p>
-    <w:p>
-      <w:pPr>
-        <w:spacing w:line="240" w:lineRule="auto"/>
-        <w:jc w:val="both"/>
-        <w:rPr>
-          <w:rFonts w:ascii="Source Sans Pro Light" w:hAnsi="Source Sans Pro Light"/>
-          <w:szCs w:val="26"/>
-        </w:rPr>
-      </w:pPr>
-      <w:r>
-        <w:rPr>
-          <w:rFonts w:ascii="Source Sans Pro Light" w:hAnsi="Source Sans Pro Light"/>
-          <w:szCs w:val="26"/>
-        </w:rPr>
-        <w:t>Mais il existe pléthore de possibilités pour faire circuler le Ropi. Nous invitons commerçants et producteurs à les utiliser sans modération! Voyez plutôt:</w:t>
-      </w:r>
-    </w:p>
-    <w:p>
-      <w:pPr>
-        <w:spacing w:line="240" w:lineRule="auto"/>
-        <w:jc w:val="both"/>
-        <w:rPr>
-          <w:rFonts w:ascii="Source Sans Pro Light" w:hAnsi="Source Sans Pro Light"/>
-          <w:szCs w:val="26"/>
-        </w:rPr>
-      </w:pPr>
-    </w:p>
-    <w:p>
-      <w:pPr>
-        <w:pStyle w:val="ListParagraph"/>
-        <w:numPr>
-          <w:ilvl w:val="0"/>
-          <w:numId w:val="38"/>
-        </w:numPr>
-        <w:spacing w:line="240" w:lineRule="auto"/>
-        <w:jc w:val="both"/>
-        <w:rPr>
-          <w:rFonts w:ascii="Source Sans Pro Light" w:hAnsi="Source Sans Pro Light"/>
-          <w:szCs w:val="26"/>
-        </w:rPr>
-      </w:pPr>
-      <w:r>
-        <w:rPr>
-          <w:rFonts w:ascii="Source Sans Pro Light" w:hAnsi="Source Sans Pro Light"/>
-          <w:szCs w:val="26"/>
-        </w:rPr>
-        <w:t>Trouver des fournisseurs locaux et les payer en Ropi.</w:t>
-      </w:r>
-    </w:p>
-    <w:p>
-      <w:pPr>
-        <w:pStyle w:val="ListParagraph"/>
-        <w:numPr>
-          <w:ilvl w:val="0"/>
-          <w:numId w:val="38"/>
-        </w:numPr>
-        <w:spacing w:line="240" w:lineRule="auto"/>
-        <w:jc w:val="both"/>
-        <w:rPr>
-          <w:rFonts w:ascii="Source Sans Pro Light" w:hAnsi="Source Sans Pro Light"/>
-          <w:szCs w:val="26"/>
-        </w:rPr>
-      </w:pPr>
-      <w:r>
-        <w:rPr>
-          <w:rFonts w:ascii="Source Sans Pro Light" w:hAnsi="Source Sans Pro Light"/>
-          <w:szCs w:val="26"/>
-        </w:rPr>
-        <w:t>Se rendre des services entre commerçants, payés en Ropi.</w:t>
-      </w:r>
-    </w:p>
-    <w:p>
-      <w:pPr>
-        <w:pStyle w:val="ListParagraph"/>
-        <w:numPr>
-          <w:ilvl w:val="0"/>
-          <w:numId w:val="38"/>
-        </w:numPr>
-        <w:spacing w:line="240" w:lineRule="auto"/>
-        <w:jc w:val="both"/>
-        <w:rPr>
-          <w:rFonts w:ascii="Source Sans Pro Light" w:hAnsi="Source Sans Pro Light"/>
-          <w:szCs w:val="26"/>
-        </w:rPr>
-      </w:pPr>
-      <w:r>
-        <w:rPr>
-          <w:rFonts w:ascii="Source Sans Pro Light" w:hAnsi="Source Sans Pro Light"/>
-          <w:szCs w:val="26"/>
-        </w:rPr>
-        <w:t>Reprendre les ROPI de sa caisse (échange contre des euro) et les dépenser à titre personnel (loisirs, culture, achat dans les commerces locaux, ...).</w:t>
-      </w:r>
-    </w:p>
-    <w:p>
-      <w:pPr>
-        <w:pStyle w:val="ListParagraph"/>
-        <w:numPr>
-          <w:ilvl w:val="0"/>
-          <w:numId w:val="38"/>
-        </w:numPr>
-        <w:spacing w:line="240" w:lineRule="auto"/>
-        <w:jc w:val="both"/>
-        <w:rPr>
-          <w:rFonts w:ascii="Source Sans Pro Light" w:hAnsi="Source Sans Pro Light"/>
-          <w:szCs w:val="26"/>
-        </w:rPr>
-      </w:pPr>
-      <w:r>
-        <w:rPr>
-          <w:rFonts w:ascii="Source Sans Pro Light" w:hAnsi="Source Sans Pro Light"/>
-          <w:szCs w:val="26"/>
-        </w:rPr>
-        <w:t>Echanger des ROPI à un usager (membre ou non) qui en fait la demande.</w:t>
-      </w:r>
-    </w:p>
-    <w:p>
-      <w:pPr>
-        <w:pStyle w:val="ListParagraph"/>
-        <w:numPr>
-          <w:ilvl w:val="0"/>
-          <w:numId w:val="38"/>
-        </w:numPr>
-        <w:spacing w:line="240" w:lineRule="auto"/>
-        <w:jc w:val="both"/>
-        <w:rPr>
-          <w:rFonts w:ascii="Source Sans Pro Light" w:hAnsi="Source Sans Pro Light"/>
-          <w:szCs w:val="26"/>
-        </w:rPr>
-      </w:pPr>
-      <w:r>
-        <w:rPr>
-          <w:rFonts w:ascii="Source Sans Pro Light" w:hAnsi="Source Sans Pro Light"/>
-          <w:szCs w:val="26"/>
-        </w:rPr>
-        <w:t>Proposer à un usager (membre ou non) de lui rendre la monnaie en Ropi.</w:t>
-      </w:r>
-    </w:p>
-    <w:p>
-      <w:pPr>
-        <w:pStyle w:val="ListParagraph"/>
-        <w:numPr>
-          <w:ilvl w:val="0"/>
-          <w:numId w:val="38"/>
-        </w:numPr>
-        <w:spacing w:line="240" w:lineRule="auto"/>
-        <w:jc w:val="both"/>
-        <w:rPr>
-          <w:rFonts w:ascii="Source Sans Pro Light" w:hAnsi="Source Sans Pro Light"/>
-          <w:szCs w:val="26"/>
-        </w:rPr>
-      </w:pPr>
-      <w:r>
-        <w:rPr>
-          <w:rFonts w:ascii="Source Sans Pro Light" w:hAnsi="Source Sans Pro Light"/>
-          <w:szCs w:val="26"/>
-        </w:rPr>
-        <w:t>Offrir des Ropi en guise de ristourne (= carte de fidélité mutualisée).</w:t>
-      </w:r>
-    </w:p>
-    <w:p>
-      <w:pPr>
-        <w:pStyle w:val="ListParagraph"/>
-        <w:numPr>
-          <w:ilvl w:val="0"/>
-          <w:numId w:val="38"/>
-        </w:numPr>
-        <w:spacing w:line="240" w:lineRule="auto"/>
-        <w:jc w:val="both"/>
-        <w:rPr>
-          <w:rFonts w:ascii="Source Sans Pro Light" w:hAnsi="Source Sans Pro Light"/>
-          <w:szCs w:val="26"/>
-        </w:rPr>
-      </w:pPr>
-      <w:r>
-        <w:rPr>
-          <w:rFonts w:ascii="Source Sans Pro Light" w:hAnsi="Source Sans Pro Light"/>
-          <w:szCs w:val="26"/>
-        </w:rPr>
-        <w:t>Rééquilibrer les caisses entre commerçants.</w:t>
-      </w:r>
-    </w:p>
-    <w:p>
-      <w:pPr>
-        <w:pStyle w:val="ListParagraph"/>
-        <w:numPr>
-          <w:ilvl w:val="0"/>
-          <w:numId w:val="38"/>
-        </w:numPr>
-        <w:spacing w:line="240" w:lineRule="auto"/>
-        <w:jc w:val="both"/>
-        <w:rPr>
-          <w:rFonts w:ascii="Source Sans Pro Light" w:hAnsi="Source Sans Pro Light"/>
-          <w:szCs w:val="26"/>
-        </w:rPr>
-      </w:pPr>
-      <w:r>
-        <w:rPr>
-          <w:rFonts w:ascii="Source Sans Pro Light" w:hAnsi="Source Sans Pro Light"/>
-          <w:szCs w:val="26"/>
-        </w:rPr>
-        <w:t>Repas du midi, réunion d'affaire</w:t>
-      </w:r>
-    </w:p>
-    <w:p>
-      <w:pPr>
-        <w:spacing w:line="240" w:lineRule="auto"/>
-        <w:jc w:val="both"/>
-        <w:rPr>
-          <w:rFonts w:ascii="Source Sans Pro Light" w:hAnsi="Source Sans Pro Light"/>
-          <w:szCs w:val="26"/>
-        </w:rPr>
-      </w:pPr>
-    </w:p>
-    <w:p>
-      <w:pPr>
-        <w:spacing w:line="240" w:lineRule="auto"/>
-        <w:jc w:val="both"/>
-        <w:rPr>
-          <w:rFonts w:ascii="Source Sans Pro Light" w:hAnsi="Source Sans Pro Light"/>
-          <w:szCs w:val="26"/>
-        </w:rPr>
-      </w:pPr>
-      <w:r>
-        <w:rPr>
-          <w:rFonts w:ascii="Source Sans Pro Light" w:hAnsi="Source Sans Pro Light"/>
-          <w:szCs w:val="26"/>
-        </w:rPr>
-        <w:t>Bref, il faut que ca bouge !</w:t>
-      </w:r>
-    </w:p>
-    <w:p>
-      <w:pPr>
-        <w:spacing w:line="240" w:lineRule="auto"/>
-        <w:jc w:val="both"/>
-        <w:rPr>
-          <w:rFonts w:ascii="Source Sans Pro Light" w:hAnsi="Source Sans Pro Light"/>
-          <w:szCs w:val="26"/>
-        </w:rPr>
-      </w:pPr>
-    </w:p>
-    <w:p>
-      <w:pPr>
-        <w:spacing w:line="240" w:lineRule="auto"/>
-        <w:jc w:val="both"/>
-        <w:rPr>
-          <w:rFonts w:ascii="Source Sans Pro Light" w:hAnsi="Source Sans Pro Light"/>
-          <w:szCs w:val="26"/>
-        </w:rPr>
-      </w:pPr>
-      <w:r>
-        <w:rPr>
-          <w:rFonts w:ascii="Source Sans Pro Light" w:hAnsi="Source Sans Pro Light"/>
-          <w:szCs w:val="26"/>
-        </w:rPr>
-        <w:t>En enfin, si malgré tout ça il n'est pas possible d'écouler tous ses Ropi, il reste la possibilité de les écouler 5%.</w:t>
-      </w:r>
-    </w:p>
-    <w:p>
-      <w:pPr>
-        <w:spacing w:line="240" w:lineRule="auto"/>
-        <w:jc w:val="both"/>
-        <w:rPr>
-          <w:rFonts w:ascii="Source Sans Pro Light" w:hAnsi="Source Sans Pro Light"/>
-          <w:szCs w:val="26"/>
-        </w:rPr>
-      </w:pPr>
-    </w:p>
-    <w:p>
-      <w:pPr>
-        <w:spacing w:line="240" w:lineRule="auto"/>
-        <w:jc w:val="both"/>
-        <w:rPr>
-          <w:sz w:val="26"/>
-          <w:szCs w:val="26"/>
-        </w:rPr>
-      </w:pPr>
-      <w:r>
-        <w:rPr>
-          <w:rFonts w:ascii="Source Sans Pro Light" w:hAnsi="Source Sans Pro Light"/>
-          <w:szCs w:val="26"/>
-        </w:rPr>
-        <w:lastRenderedPageBreak/>
-        <w:t>En dernier recours, le reconversion à 0% est possible au dessus d'un certain montant. En effet, un commerçant qui a du mal à écouler ses Ropi, peut le signaler à l'asbl qui cherchera alors une solution en collaboration avec le commerçant pour écouler les Ropi. Si aucune solution n'est trouvée endéans les deux semaines, le rédimages à 0% est accepté (par tranche de 100% pour les asbl et 200&amp;euro; pour les prestataires du secteur marchand).</w:t>
-      </w:r>
-      <w:r>
-        <w:rPr>
-          <w:szCs w:val="26"/>
-        </w:rPr>
-        <w:t xml:space="preserve"> </w:t>
-      </w:r>
-    </w:p>
-    <w:p>
-      <w:pPr>
-        <w:spacing w:line="240" w:lineRule="auto"/>
-        <w:jc w:val="both"/>
-        <w:rPr>
-          <w:sz w:val="26"/>
-          <w:szCs w:val="26"/>
-        </w:rPr>
-      </w:pPr>
-    </w:p>
-    <w:p>
-      <w:pPr>
-        <w:pStyle w:val="Heading1"/>
-        <w:jc w:val="both"/>
-      </w:pPr>
-      <w:bookmarkStart w:id="5" w:name="_Toc434944077"/>
-      <w:r>
-        <w:t>Comment gérer sa compatibilité ?</w:t>
-      </w:r>
-      <w:bookmarkEnd w:id="5"/>
-    </w:p>
-    <w:p>
-      <w:pPr>
-        <w:spacing w:line="480" w:lineRule="auto"/>
-        <w:jc w:val="both"/>
-        <w:rPr>
-          <w:sz w:val="26"/>
-          <w:szCs w:val="26"/>
-        </w:rPr>
-      </w:pPr>
-      <w:r>
-        <w:rPr>
-          <w:sz w:val="26"/>
-          <w:szCs w:val="26"/>
-          <w:highlight w:val="yellow"/>
-        </w:rPr>
-        <w:t>TODO LAURENT</w:t>
-      </w:r>
-    </w:p>
-    <w:p>
-      <w:pPr>
-        <w:pStyle w:val="Heading1"/>
-        <w:jc w:val="both"/>
-      </w:pPr>
-      <w:bookmarkStart w:id="6" w:name="_Toc434944078"/>
-      <w:r>
-        <w:t>Comment s'impliquer dans l'ASBL ?</w:t>
-      </w:r>
-      <w:bookmarkEnd w:id="6"/>
-    </w:p>
-    <w:p>
-      <w:pPr>
-        <w:pStyle w:val="Heading2"/>
-        <w:jc w:val="both"/>
-      </w:pPr>
-      <w:bookmarkStart w:id="7" w:name="_Toc434944079"/>
-      <w:r>
-        <w:t>Faire entendre sa voix à l'Assemblée Générale</w:t>
-      </w:r>
-      <w:bookmarkEnd w:id="7"/>
-    </w:p>
-    <w:p>
-      <w:pPr>
-        <w:jc w:val="both"/>
-        <w:rPr>
-          <w:rFonts w:ascii="Source Sans Pro Light" w:hAnsi="Source Sans Pro Light"/>
-        </w:rPr>
-      </w:pPr>
-      <w:r>
-        <w:rPr>
-          <w:rFonts w:ascii="Source Sans Pro Light" w:hAnsi="Source Sans Pro Light"/>
-        </w:rPr>
-        <w:t>Il existe beaucoup de façons de s'impliquer dans l'asbl, en premier lieu en venant faire entendre sa voix lors de l'assemblée générale (AG) de l'asbl.</w:t>
-      </w:r>
-    </w:p>
-    <w:p>
-      <w:pPr>
-        <w:jc w:val="both"/>
-        <w:rPr>
-          <w:rFonts w:ascii="Source Sans Pro Light" w:hAnsi="Source Sans Pro Light"/>
-        </w:rPr>
-      </w:pPr>
-      <w:r>
-        <w:rPr>
-          <w:rFonts w:ascii="Source Sans Pro Light" w:hAnsi="Source Sans Pro Light"/>
-        </w:rPr>
-        <w:t>En tant que membre du collège de prestataires (commerçant, producteur) ou membre du collège associatif ou institutionnel, vous disposez d'une voix au sein de ce collège, qui lui même compte pour 1/3 dans les décisions de l'asbl.</w:t>
-      </w:r>
-    </w:p>
-    <w:p>
-      <w:pPr>
-        <w:jc w:val="both"/>
-        <w:rPr>
-          <w:rFonts w:ascii="Source Sans Pro Light" w:hAnsi="Source Sans Pro Light"/>
-        </w:rPr>
-      </w:pPr>
-    </w:p>
-    <w:p>
-      <w:pPr>
-        <w:jc w:val="both"/>
-        <w:rPr>
-          <w:rFonts w:ascii="Source Sans Pro Light" w:hAnsi="Source Sans Pro Light"/>
-        </w:rPr>
-      </w:pPr>
-      <w:r>
-        <w:rPr>
-          <w:rFonts w:ascii="Source Sans Pro Light" w:hAnsi="Source Sans Pro Light"/>
-        </w:rPr>
-        <w:t>L'AG se réunit deux fois par ans. En fin d'année pour le vote du budget de l'année suivante, et au printemps pour l'approbation des comptes de l'année précédente.</w:t>
-      </w:r>
-    </w:p>
-    <w:p>
-      <w:pPr>
-        <w:pStyle w:val="Heading2"/>
-        <w:jc w:val="both"/>
-      </w:pPr>
-      <w:bookmarkStart w:id="8" w:name="_Toc434944080"/>
-      <w:r>
-        <w:t>Devenir bénévole</w:t>
-      </w:r>
-      <w:bookmarkEnd w:id="8"/>
-    </w:p>
-    <w:p>
-      <w:pPr>
-        <w:pStyle w:val="NormalWeb"/>
-        <w:jc w:val="both"/>
-        <w:rPr>
-          <w:rFonts w:ascii="Source Sans Pro Light" w:hAnsi="Source Sans Pro Light" w:cs="Arial"/>
-          <w:sz w:val="22"/>
-          <w:szCs w:val="22"/>
-        </w:rPr>
-      </w:pPr>
-      <w:r>
-        <w:rPr>
-          <w:rFonts w:ascii="Arial" w:hAnsi="Arial" w:cs="Arial"/>
+          <w:rFonts w:ascii="Arial" w:hAnsi="Arial"/>
         </w:rPr>
         <w:br/>
       </w:r>
       <w:r>
-        <w:rPr>
-          <w:rFonts w:ascii="Source Sans Pro Light" w:hAnsi="Source Sans Pro Light" w:cs="Arial"/>
-          <w:sz w:val="22"/>
-          <w:szCs w:val="22"/>
-        </w:rPr>
         <w:t>Une organisation comme le Ropi ne peut fonctionner sans ses nombreux bénévoles, qui constituent la cheville ouvrière de l'asbl.</w:t>
       </w:r>
     </w:p>
     <w:p>
       <w:pPr>
         <w:pStyle w:val="NormalWeb"/>
-        <w:jc w:val="both"/>
-        <w:rPr>
-          <w:rFonts w:ascii="Source Sans Pro Light" w:hAnsi="Source Sans Pro Light" w:cs="Arial"/>
-          <w:sz w:val="22"/>
-          <w:szCs w:val="22"/>
-        </w:rPr>
-      </w:pPr>
-      <w:r>
-        <w:rPr>
-          <w:rFonts w:ascii="Source Sans Pro Light" w:hAnsi="Source Sans Pro Light" w:cs="Arial"/>
-          <w:sz w:val="22"/>
-          <w:szCs w:val="22"/>
-        </w:rPr>
+      </w:pPr>
+      <w:r>
         <w:t>Il existe de nombreux postes à renforcer ou à pourvoir au sein de l'asbl Ropi, notamment:</w:t>
       </w:r>
     </w:p>
     <w:p>
-      <w:pPr>
-        <w:numPr>
-          <w:ilvl w:val="0"/>
-          <w:numId w:val="39"/>
-        </w:numPr>
-        <w:spacing w:before="100" w:beforeAutospacing="1" w:after="100" w:afterAutospacing="1" w:line="240" w:lineRule="auto"/>
-        <w:jc w:val="both"/>
-        <w:rPr>
-          <w:rFonts w:ascii="Source Sans Pro Light" w:hAnsi="Source Sans Pro Light"/>
-        </w:rPr>
-      </w:pPr>
-      <w:r>
-        <w:rPr>
-          <w:rFonts w:ascii="Source Sans Pro Light" w:hAnsi="Source Sans Pro Light"/>
-        </w:rPr>
+      <w:r>
         <w:t>des ambassadeurs pour le démarchage de commerçants, la communication aux citoyens ou aux media,</w:t>
       </w:r>
     </w:p>
     <w:p>
-      <w:pPr>
-        <w:numPr>
-          <w:ilvl w:val="0"/>
-          <w:numId w:val="39"/>
-        </w:numPr>
-        <w:spacing w:before="100" w:beforeAutospacing="1" w:after="100" w:afterAutospacing="1" w:line="240" w:lineRule="auto"/>
-        <w:jc w:val="both"/>
-        <w:rPr>
-          <w:rFonts w:ascii="Source Sans Pro Light" w:hAnsi="Source Sans Pro Light"/>
-        </w:rPr>
-      </w:pPr>
-      <w:r>
-        <w:rPr>
-          <w:rFonts w:ascii="Source Sans Pro Light" w:hAnsi="Source Sans Pro Light"/>
-        </w:rPr>
+      <w:r>
         <w:t>des transporteurs pour la livraison des Ropi aux comptoirs de change ou à domicile,</w:t>
       </w:r>
     </w:p>
     <w:p>
-      <w:pPr>
-        <w:numPr>
-          <w:ilvl w:val="0"/>
-          <w:numId w:val="39"/>
-        </w:numPr>
-        <w:spacing w:before="100" w:beforeAutospacing="1" w:after="100" w:afterAutospacing="1" w:line="240" w:lineRule="auto"/>
-        <w:jc w:val="both"/>
-        <w:rPr>
-          <w:rFonts w:ascii="Source Sans Pro Light" w:hAnsi="Source Sans Pro Light"/>
-        </w:rPr>
-      </w:pPr>
-      <w:r>
-        <w:rPr>
-          <w:rFonts w:ascii="Source Sans Pro Light" w:hAnsi="Source Sans Pro Light"/>
-        </w:rPr>
+      <w:r>
         <w:t>des administrateurs de l'asbl, </w:t>
       </w:r>
     </w:p>
     <w:p>
-      <w:pPr>
-        <w:numPr>
-          <w:ilvl w:val="0"/>
-          <w:numId w:val="39"/>
-        </w:numPr>
-        <w:spacing w:before="100" w:beforeAutospacing="1" w:after="100" w:afterAutospacing="1" w:line="240" w:lineRule="auto"/>
-        <w:jc w:val="both"/>
-        <w:rPr>
-          <w:rFonts w:ascii="Source Sans Pro Light" w:hAnsi="Source Sans Pro Light"/>
-        </w:rPr>
-      </w:pPr>
-      <w:r>
-        <w:rPr>
-          <w:rFonts w:ascii="Source Sans Pro Light" w:hAnsi="Source Sans Pro Light"/>
-        </w:rPr>
+      <w:r>
+        <w:lastRenderedPageBreak/>
         <w:t>des développeurs pour le site web et la monnaie électronique,</w:t>
       </w:r>
     </w:p>
     <w:p>
-      <w:pPr>
-        <w:numPr>
-          <w:ilvl w:val="0"/>
-          <w:numId w:val="39"/>
-        </w:numPr>
-        <w:spacing w:before="100" w:beforeAutospacing="1" w:after="100" w:afterAutospacing="1" w:line="240" w:lineRule="auto"/>
-        <w:jc w:val="both"/>
-        <w:rPr>
-          <w:rFonts w:ascii="Source Sans Pro Light" w:hAnsi="Source Sans Pro Light"/>
-        </w:rPr>
-      </w:pPr>
-      <w:r>
-        <w:rPr>
-          <w:rFonts w:ascii="Source Sans Pro Light" w:hAnsi="Source Sans Pro Light"/>
-        </w:rPr>
+      <w:r>
         <w:t>des infographistes et web designers,</w:t>
       </w:r>
     </w:p>
     <w:p>
-      <w:pPr>
-        <w:numPr>
-          <w:ilvl w:val="0"/>
-          <w:numId w:val="39"/>
-        </w:numPr>
-        <w:spacing w:before="100" w:beforeAutospacing="1" w:after="100" w:afterAutospacing="1" w:line="240" w:lineRule="auto"/>
-        <w:jc w:val="both"/>
-        <w:rPr>
-          <w:rFonts w:ascii="Source Sans Pro Light" w:hAnsi="Source Sans Pro Light"/>
-        </w:rPr>
-      </w:pPr>
-      <w:r>
-        <w:rPr>
-          <w:rFonts w:ascii="Source Sans Pro Light" w:hAnsi="Source Sans Pro Light"/>
-        </w:rPr>
+      <w:r>
         <w:t>des rédacteurs pour la mise à jour du contenu du site web (blog, agenda, point presse) et des outils de communications en général,</w:t>
       </w:r>
     </w:p>
     <w:p>
-      <w:pPr>
-        <w:numPr>
-          <w:ilvl w:val="0"/>
-          <w:numId w:val="39"/>
-        </w:numPr>
-        <w:spacing w:before="100" w:beforeAutospacing="1" w:after="100" w:afterAutospacing="1" w:line="240" w:lineRule="auto"/>
-        <w:jc w:val="both"/>
-        <w:rPr>
-          <w:rFonts w:ascii="Source Sans Pro Light" w:hAnsi="Source Sans Pro Light"/>
-        </w:rPr>
-      </w:pPr>
-      <w:r>
-        <w:rPr>
-          <w:rFonts w:ascii="Source Sans Pro Light" w:hAnsi="Source Sans Pro Light"/>
-        </w:rPr>
+      <w:r>
         <w:t>des comptables (professionnalisation de la comptabilité et contrôles),</w:t>
       </w:r>
     </w:p>
     <w:p>
-      <w:pPr>
-        <w:numPr>
-          <w:ilvl w:val="0"/>
-          <w:numId w:val="39"/>
-        </w:numPr>
-        <w:spacing w:before="100" w:beforeAutospacing="1" w:after="100" w:afterAutospacing="1" w:line="240" w:lineRule="auto"/>
-        <w:jc w:val="both"/>
-        <w:rPr>
-          <w:rFonts w:ascii="Source Sans Pro Light" w:hAnsi="Source Sans Pro Light"/>
-        </w:rPr>
-      </w:pPr>
-      <w:r>
-        <w:rPr>
-          <w:rFonts w:ascii="Source Sans Pro Light" w:hAnsi="Source Sans Pro Light"/>
-        </w:rPr>
+      <w:r>
         <w:t>des juristes (mise à jour des statuts, communication avec la banque nationale de Belgique, FSMA, ...),</w:t>
       </w:r>
     </w:p>
     <w:p>
-      <w:pPr>
-        <w:numPr>
-          <w:ilvl w:val="0"/>
-          <w:numId w:val="39"/>
-        </w:numPr>
-        <w:spacing w:before="100" w:beforeAutospacing="1" w:after="100" w:afterAutospacing="1" w:line="240" w:lineRule="auto"/>
-        <w:jc w:val="both"/>
-        <w:rPr>
-          <w:rFonts w:ascii="Source Sans Pro Light" w:hAnsi="Source Sans Pro Light"/>
-        </w:rPr>
-      </w:pPr>
-      <w:r>
-        <w:rPr>
-          <w:rFonts w:ascii="Source Sans Pro Light" w:hAnsi="Source Sans Pro Light"/>
-        </w:rPr>
+      <w:r>
         <w:t>des organisateurs d'événements (fêtes, projection cinéma, conférence, ...),</w:t>
       </w:r>
     </w:p>
     <w:p>
-      <w:pPr>
-        <w:numPr>
-          <w:ilvl w:val="0"/>
-          <w:numId w:val="39"/>
-        </w:numPr>
-        <w:spacing w:before="100" w:beforeAutospacing="1" w:after="100" w:afterAutospacing="1" w:line="240" w:lineRule="auto"/>
-        <w:jc w:val="both"/>
-        <w:rPr>
-          <w:rFonts w:ascii="Source Sans Pro Light" w:hAnsi="Source Sans Pro Light"/>
-        </w:rPr>
-      </w:pPr>
-      <w:r>
-        <w:rPr>
-          <w:rFonts w:ascii="Source Sans Pro Light" w:hAnsi="Source Sans Pro Light"/>
-        </w:rPr>
-        <w:lastRenderedPageBreak/>
+      <w:r>
         <w:t>...</w:t>
       </w:r>
     </w:p>
     <w:p>
       <w:pPr>
         <w:pStyle w:val="NormalWeb"/>
-        <w:jc w:val="both"/>
-        <w:rPr>
-          <w:rFonts w:ascii="Source Sans Pro Light" w:hAnsi="Source Sans Pro Light"/>
-        </w:rPr>
-      </w:pPr>
-      <w:r>
-        <w:rPr>
-          <w:rFonts w:ascii="Source Sans Pro Light" w:hAnsi="Source Sans Pro Light"/>
-        </w:rPr>
+      </w:pPr>
+      <w:r>
         <w:t>Pour nous proposer votre aide, inscrivez-vous via le </w:t>
       </w:r>
-      <w:hyperlink r:id="rId15" w:history="1">
+      <w:hyperlink r:id="rId30" w:history="1">
         <w:r>
           <w:rPr>
             <w:rStyle w:val="Hyperlink"/>
@@ -2571,12 +3133,9 @@
         </w:r>
       </w:hyperlink>
       <w:r>
-        <w:rPr>
-          <w:rFonts w:ascii="Source Sans Pro Light" w:hAnsi="Source Sans Pro Light"/>
-        </w:rPr>
         <w:t xml:space="preserve"> ou via </w:t>
       </w:r>
-      <w:hyperlink r:id="rId16" w:history="1">
+      <w:hyperlink r:id="rId31" w:history="1">
         <w:r>
           <w:rPr>
             <w:rStyle w:val="Hyperlink"/>
@@ -2589,7 +3148,6 @@
     <w:p>
       <w:pPr>
         <w:pStyle w:val="NormalWeb"/>
-        <w:jc w:val="both"/>
       </w:pPr>
     </w:p>
     <w:p>
@@ -2605,395 +3163,155 @@
     <w:p>
       <w:pPr>
         <w:pStyle w:val="ListParagraph"/>
-        <w:numPr>
-          <w:ilvl w:val="0"/>
-          <w:numId w:val="0"/>
-        </w:numPr>
-        <w:ind w:left="340"/>
       </w:pPr>
     </w:p>
     <w:p>
       <w:pPr>
         <w:pStyle w:val="ListParagraph"/>
-        <w:numPr>
-          <w:ilvl w:val="0"/>
-          <w:numId w:val="40"/>
-        </w:numPr>
-        <w:spacing w:line="240" w:lineRule="auto"/>
-        <w:rPr>
-          <w:rFonts w:ascii="Source Sans Pro Light" w:hAnsi="Source Sans Pro Light"/>
-          <w:szCs w:val="26"/>
-        </w:rPr>
-      </w:pPr>
-      <w:r>
-        <w:rPr>
-          <w:rFonts w:ascii="Source Sans Pro Light" w:hAnsi="Source Sans Pro Light"/>
-          <w:szCs w:val="26"/>
-        </w:rPr>
+      </w:pPr>
+      <w:r>
         <w:t xml:space="preserve">Le Flyers </w:t>
       </w:r>
     </w:p>
     <w:p>
       <w:pPr>
         <w:pStyle w:val="ListParagraph"/>
-        <w:numPr>
-          <w:ilvl w:val="0"/>
-          <w:numId w:val="40"/>
-        </w:numPr>
-        <w:spacing w:line="240" w:lineRule="auto"/>
-        <w:rPr>
-          <w:rFonts w:ascii="Source Sans Pro Light" w:hAnsi="Source Sans Pro Light"/>
-          <w:szCs w:val="26"/>
-        </w:rPr>
-      </w:pPr>
-      <w:r>
-        <w:rPr>
-          <w:rFonts w:ascii="Source Sans Pro Light" w:hAnsi="Source Sans Pro Light"/>
-          <w:szCs w:val="26"/>
-        </w:rPr>
+      </w:pPr>
+      <w:r>
         <w:t xml:space="preserve">Le vadémécum commerçant </w:t>
       </w:r>
     </w:p>
     <w:p>
       <w:pPr>
         <w:pStyle w:val="ListParagraph"/>
-        <w:numPr>
-          <w:ilvl w:val="1"/>
-          <w:numId w:val="41"/>
-        </w:numPr>
-        <w:spacing w:line="240" w:lineRule="auto"/>
-        <w:rPr>
-          <w:rFonts w:ascii="Source Sans Pro Light" w:hAnsi="Source Sans Pro Light"/>
-          <w:szCs w:val="26"/>
-        </w:rPr>
-      </w:pPr>
-      <w:r>
-        <w:rPr>
-          <w:rFonts w:ascii="Source Sans Pro Light" w:hAnsi="Source Sans Pro Light"/>
-          <w:szCs w:val="26"/>
-        </w:rPr>
+      </w:pPr>
+      <w:r>
         <w:t>Pourquoi adhérer?</w:t>
       </w:r>
     </w:p>
     <w:p>
       <w:pPr>
         <w:pStyle w:val="ListParagraph"/>
-        <w:numPr>
-          <w:ilvl w:val="1"/>
-          <w:numId w:val="41"/>
-        </w:numPr>
-        <w:spacing w:line="240" w:lineRule="auto"/>
-        <w:rPr>
-          <w:rFonts w:ascii="Source Sans Pro Light" w:hAnsi="Source Sans Pro Light"/>
-          <w:szCs w:val="26"/>
-        </w:rPr>
-      </w:pPr>
-      <w:r>
-        <w:rPr>
-          <w:rFonts w:ascii="Source Sans Pro Light" w:hAnsi="Source Sans Pro Light"/>
-          <w:szCs w:val="26"/>
-        </w:rPr>
+      </w:pPr>
+      <w:r>
         <w:t xml:space="preserve">Qui contacter quand, pourquoi, comment ? </w:t>
       </w:r>
     </w:p>
     <w:p>
       <w:pPr>
         <w:pStyle w:val="ListParagraph"/>
-        <w:numPr>
-          <w:ilvl w:val="1"/>
-          <w:numId w:val="41"/>
-        </w:numPr>
-        <w:spacing w:line="240" w:lineRule="auto"/>
-        <w:rPr>
-          <w:rFonts w:ascii="Source Sans Pro Light" w:hAnsi="Source Sans Pro Light"/>
-          <w:szCs w:val="26"/>
-        </w:rPr>
-      </w:pPr>
-      <w:r>
-        <w:rPr>
-          <w:rFonts w:ascii="Source Sans Pro Light" w:hAnsi="Source Sans Pro Light"/>
-          <w:szCs w:val="26"/>
-        </w:rPr>
+      </w:pPr>
+      <w:r>
         <w:t>Comment s'enregistrement sur le site internet ?</w:t>
       </w:r>
     </w:p>
     <w:p>
       <w:pPr>
         <w:pStyle w:val="ListParagraph"/>
-        <w:numPr>
-          <w:ilvl w:val="1"/>
-          <w:numId w:val="41"/>
-        </w:numPr>
-        <w:spacing w:line="240" w:lineRule="auto"/>
-        <w:rPr>
-          <w:rFonts w:ascii="Source Sans Pro Light" w:hAnsi="Source Sans Pro Light"/>
-          <w:szCs w:val="26"/>
-        </w:rPr>
-      </w:pPr>
-      <w:r>
-        <w:rPr>
-          <w:rFonts w:ascii="Source Sans Pro Light" w:hAnsi="Source Sans Pro Light"/>
-          <w:szCs w:val="26"/>
-        </w:rPr>
+      </w:pPr>
+      <w:r>
         <w:t xml:space="preserve">Comment dépenser ses Ropi ? </w:t>
       </w:r>
     </w:p>
     <w:p>
       <w:pPr>
         <w:pStyle w:val="ListParagraph"/>
-        <w:numPr>
-          <w:ilvl w:val="1"/>
-          <w:numId w:val="41"/>
-        </w:numPr>
-        <w:spacing w:line="240" w:lineRule="auto"/>
-        <w:rPr>
-          <w:rFonts w:ascii="Source Sans Pro Light" w:hAnsi="Source Sans Pro Light"/>
-          <w:szCs w:val="26"/>
-        </w:rPr>
-      </w:pPr>
-      <w:r>
-        <w:rPr>
-          <w:rFonts w:ascii="Source Sans Pro Light" w:hAnsi="Source Sans Pro Light"/>
-          <w:szCs w:val="26"/>
-        </w:rPr>
+      </w:pPr>
+      <w:r>
         <w:t>Comment gérer sa compatibilité ?</w:t>
       </w:r>
     </w:p>
     <w:p>
       <w:pPr>
         <w:pStyle w:val="ListParagraph"/>
-        <w:numPr>
-          <w:ilvl w:val="1"/>
-          <w:numId w:val="41"/>
-        </w:numPr>
-        <w:spacing w:line="240" w:lineRule="auto"/>
-        <w:rPr>
-          <w:rFonts w:ascii="Source Sans Pro Light" w:hAnsi="Source Sans Pro Light"/>
-          <w:szCs w:val="26"/>
-        </w:rPr>
-      </w:pPr>
-      <w:r>
-        <w:rPr>
-          <w:rFonts w:ascii="Source Sans Pro Light" w:hAnsi="Source Sans Pro Light"/>
-          <w:szCs w:val="26"/>
-        </w:rPr>
+      </w:pPr>
+      <w:r>
         <w:t>Comment s'impliquer dans l'ASBL ?</w:t>
       </w:r>
     </w:p>
     <w:p>
       <w:pPr>
         <w:pStyle w:val="ListParagraph"/>
-        <w:numPr>
-          <w:ilvl w:val="0"/>
-          <w:numId w:val="32"/>
-        </w:numPr>
-        <w:spacing w:line="240" w:lineRule="auto"/>
-        <w:rPr>
-          <w:rFonts w:ascii="Source Sans Pro Light" w:hAnsi="Source Sans Pro Light"/>
-          <w:szCs w:val="26"/>
-        </w:rPr>
-      </w:pPr>
-      <w:r>
-        <w:rPr>
-          <w:rFonts w:ascii="Source Sans Pro Light" w:hAnsi="Source Sans Pro Light"/>
-          <w:szCs w:val="26"/>
-        </w:rPr>
+      </w:pPr>
+      <w:r>
         <w:t>Les documents fondateurs</w:t>
       </w:r>
     </w:p>
     <w:p>
       <w:pPr>
         <w:pStyle w:val="ListParagraph"/>
-        <w:numPr>
-          <w:ilvl w:val="1"/>
-          <w:numId w:val="42"/>
-        </w:numPr>
-        <w:spacing w:line="240" w:lineRule="auto"/>
-        <w:rPr>
-          <w:rFonts w:ascii="Source Sans Pro Light" w:hAnsi="Source Sans Pro Light"/>
-          <w:szCs w:val="26"/>
-        </w:rPr>
-      </w:pPr>
-      <w:r>
-        <w:rPr>
-          <w:rFonts w:ascii="Source Sans Pro Light" w:hAnsi="Source Sans Pro Light"/>
-          <w:szCs w:val="26"/>
-        </w:rPr>
+      </w:pPr>
+      <w:r>
         <w:t>La Charte</w:t>
       </w:r>
     </w:p>
     <w:p>
       <w:pPr>
         <w:pStyle w:val="ListParagraph"/>
-        <w:numPr>
-          <w:ilvl w:val="1"/>
-          <w:numId w:val="42"/>
-        </w:numPr>
-        <w:spacing w:line="240" w:lineRule="auto"/>
-        <w:rPr>
-          <w:rFonts w:ascii="Source Sans Pro Light" w:hAnsi="Source Sans Pro Light"/>
-          <w:szCs w:val="26"/>
-        </w:rPr>
-      </w:pPr>
-      <w:r>
-        <w:rPr>
-          <w:rFonts w:ascii="Source Sans Pro Light" w:hAnsi="Source Sans Pro Light"/>
-          <w:szCs w:val="26"/>
-        </w:rPr>
+      </w:pPr>
+      <w:r>
         <w:t>Le Règlement d'Ordre d'Intérieur (ROI)</w:t>
       </w:r>
     </w:p>
     <w:p>
       <w:pPr>
         <w:pStyle w:val="ListParagraph"/>
-        <w:numPr>
-          <w:ilvl w:val="1"/>
-          <w:numId w:val="42"/>
-        </w:numPr>
-        <w:spacing w:line="240" w:lineRule="auto"/>
-        <w:rPr>
-          <w:rFonts w:ascii="Source Sans Pro Light" w:hAnsi="Source Sans Pro Light"/>
-          <w:szCs w:val="26"/>
-        </w:rPr>
-      </w:pPr>
-      <w:r>
-        <w:rPr>
-          <w:rFonts w:ascii="Source Sans Pro Light" w:hAnsi="Source Sans Pro Light"/>
-          <w:szCs w:val="26"/>
-        </w:rPr>
+      </w:pPr>
+      <w:r>
         <w:t>Le mode d'emploi du Ropi (la monnaie)</w:t>
       </w:r>
     </w:p>
     <w:p>
       <w:pPr>
         <w:pStyle w:val="ListParagraph"/>
-        <w:numPr>
-          <w:ilvl w:val="1"/>
-          <w:numId w:val="42"/>
-        </w:numPr>
-        <w:spacing w:line="240" w:lineRule="auto"/>
-        <w:rPr>
-          <w:rFonts w:ascii="Source Sans Pro Light" w:hAnsi="Source Sans Pro Light"/>
-          <w:szCs w:val="26"/>
-        </w:rPr>
-      </w:pPr>
-      <w:r>
-        <w:rPr>
-          <w:rFonts w:ascii="Source Sans Pro Light" w:hAnsi="Source Sans Pro Light"/>
-          <w:szCs w:val="26"/>
-        </w:rPr>
+      </w:pPr>
+      <w:r>
         <w:t>La fiche synthétique Charte / ROI / Mode d'emploi</w:t>
       </w:r>
     </w:p>
     <w:p>
       <w:pPr>
         <w:pStyle w:val="ListParagraph"/>
-        <w:numPr>
-          <w:ilvl w:val="0"/>
-          <w:numId w:val="32"/>
-        </w:numPr>
-        <w:spacing w:line="240" w:lineRule="auto"/>
-        <w:rPr>
-          <w:rFonts w:ascii="Source Sans Pro Light" w:hAnsi="Source Sans Pro Light"/>
-          <w:szCs w:val="26"/>
-        </w:rPr>
-      </w:pPr>
-      <w:r>
-        <w:rPr>
-          <w:rFonts w:ascii="Source Sans Pro Light" w:hAnsi="Source Sans Pro Light"/>
-          <w:szCs w:val="26"/>
-        </w:rPr>
+      </w:pPr>
+      <w:r>
         <w:t>Les documents d'engagement</w:t>
       </w:r>
     </w:p>
     <w:p>
       <w:pPr>
         <w:pStyle w:val="ListParagraph"/>
-        <w:numPr>
-          <w:ilvl w:val="1"/>
-          <w:numId w:val="43"/>
-        </w:numPr>
-        <w:spacing w:line="240" w:lineRule="auto"/>
-        <w:rPr>
-          <w:rFonts w:ascii="Source Sans Pro Light" w:hAnsi="Source Sans Pro Light"/>
-          <w:szCs w:val="26"/>
-        </w:rPr>
-      </w:pPr>
-      <w:r>
-        <w:rPr>
-          <w:rFonts w:ascii="Source Sans Pro Light" w:hAnsi="Source Sans Pro Light"/>
-          <w:szCs w:val="26"/>
-        </w:rPr>
+      </w:pPr>
+      <w:r>
         <w:t xml:space="preserve">L'accord de principe d'adhésion à l'asbl </w:t>
       </w:r>
     </w:p>
     <w:p>
       <w:pPr>
         <w:pStyle w:val="ListParagraph"/>
-        <w:numPr>
-          <w:ilvl w:val="1"/>
-          <w:numId w:val="43"/>
-        </w:numPr>
-        <w:spacing w:line="240" w:lineRule="auto"/>
-        <w:rPr>
-          <w:rFonts w:ascii="Source Sans Pro Light" w:hAnsi="Source Sans Pro Light"/>
-          <w:szCs w:val="26"/>
-        </w:rPr>
-      </w:pPr>
-      <w:r>
-        <w:rPr>
-          <w:rFonts w:ascii="Source Sans Pro Light" w:hAnsi="Source Sans Pro Light"/>
-          <w:szCs w:val="26"/>
-        </w:rPr>
+      </w:pPr>
+      <w:r>
         <w:t>Le formulaire d'adhésion à l'asbl</w:t>
       </w:r>
     </w:p>
     <w:p>
       <w:pPr>
         <w:pStyle w:val="ListParagraph"/>
-        <w:numPr>
-          <w:ilvl w:val="1"/>
-          <w:numId w:val="43"/>
-        </w:numPr>
-        <w:spacing w:line="240" w:lineRule="auto"/>
-        <w:rPr>
-          <w:rFonts w:ascii="Source Sans Pro Light" w:hAnsi="Source Sans Pro Light"/>
-          <w:szCs w:val="26"/>
-        </w:rPr>
-      </w:pPr>
-      <w:r>
-        <w:rPr>
-          <w:rFonts w:ascii="Source Sans Pro Light" w:hAnsi="Source Sans Pro Light"/>
-          <w:szCs w:val="26"/>
-        </w:rPr>
+      </w:pPr>
+      <w:r>
         <w:t xml:space="preserve">L'autocollants "J'accepte le Ropi". </w:t>
       </w:r>
     </w:p>
     <w:p>
       <w:pPr>
         <w:pStyle w:val="ListParagraph"/>
-        <w:numPr>
-          <w:ilvl w:val="0"/>
-          <w:numId w:val="32"/>
-        </w:numPr>
-        <w:spacing w:line="240" w:lineRule="auto"/>
-        <w:rPr>
-          <w:rFonts w:ascii="Source Sans Pro Light" w:hAnsi="Source Sans Pro Light"/>
-          <w:szCs w:val="26"/>
-        </w:rPr>
-      </w:pPr>
-      <w:r>
-        <w:rPr>
-          <w:rFonts w:ascii="Source Sans Pro Light" w:hAnsi="Source Sans Pro Light"/>
-          <w:szCs w:val="26"/>
-        </w:rPr>
+      </w:pPr>
+      <w:r>
         <w:t>Les cartes de visites</w:t>
       </w:r>
     </w:p>
     <w:p>
       <w:pPr>
         <w:pStyle w:val="NormalWeb"/>
-        <w:jc w:val="both"/>
       </w:pPr>
     </w:p>
     <w:p/>
@@ -3041,11 +3359,6 @@
 <file path=word/footer2.xml><?xml version="1.0" encoding="utf-8"?>
 <w:ftr xmlns:ve="http://schemas.openxmlformats.org/markup-compatibility/2006" xmlns:o="urn:schemas-microsoft-com:office:office" xmlns:r="http://schemas.openxmlformats.org/officeDocument/2006/relationships" xmlns:m="http://schemas.openxmlformats.org/officeDocument/2006/math" xmlns:v="urn:schemas-microsoft-com:vml" xmlns:wp="http://schemas.openxmlformats.org/drawingml/2006/wordprocessingDrawing" xmlns:w10="urn:schemas-microsoft-com:office:word" xmlns:w="http://schemas.openxmlformats.org/wordprocessingml/2006/main" xmlns:wne="http://schemas.microsoft.com/office/word/2006/wordml">
   <w:p>
-    <w:pPr>
-      <w:tabs>
-        <w:tab w:val="right" w:pos="8789"/>
-      </w:tabs>
-    </w:pPr>
     <w:r>
       <w:rPr>
         <w:rStyle w:val="Header-FooterChar"/>
@@ -3070,7 +3383,7 @@
         <w:rPr>
           <w:noProof/>
         </w:rPr>
-        <w:t>1</w:t>
+        <w:t>11</w:t>
       </w:r>
     </w:fldSimple>
   </w:p>
@@ -3378,7 +3691,7 @@
         <v:path o:extrusionok="f" gradientshapeok="t" o:connecttype="rect"/>
         <o:lock v:ext="edit" aspectratio="t"/>
       </v:shapetype>
-      <v:shape id="_x0000_i1053" type="#_x0000_t75" style="width:37.5pt;height:37.5pt" o:bullet="t">
+      <v:shape id="_x0000_i1146" type="#_x0000_t75" style="width:37.5pt;height:37.5pt" o:bullet="t">
         <v:imagedata r:id="rId1" o:title="ropi_r_icone"/>
       </v:shape>
     </w:pict>
@@ -5307,6 +5620,119 @@
     </w:lvl>
   </w:abstractNum>
   <w:abstractNum w:abstractNumId="14">
+    <w:nsid w:val="1E9D2650"/>
+    <w:multiLevelType w:val="hybridMultilevel"/>
+    <w:tmpl w:val="220EE6F6"/>
+    <w:lvl w:ilvl="0" w:tplc="080C0001">
+      <w:start w:val="1"/>
+      <w:numFmt w:val="bullet"/>
+      <w:lvlText w:val=""/>
+      <w:lvlJc w:val="left"/>
+      <w:pPr>
+        <w:ind w:left="720" w:hanging="360"/>
+      </w:pPr>
+      <w:rPr>
+        <w:rFonts w:ascii="Symbol" w:hAnsi="Symbol" w:hint="default"/>
+      </w:rPr>
+    </w:lvl>
+    <w:lvl w:ilvl="1" w:tplc="080C0003" w:tentative="1">
+      <w:start w:val="1"/>
+      <w:numFmt w:val="bullet"/>
+      <w:lvlText w:val="o"/>
+      <w:lvlJc w:val="left"/>
+      <w:pPr>
+        <w:ind w:left="1440" w:hanging="360"/>
+      </w:pPr>
+      <w:rPr>
+        <w:rFonts w:ascii="Courier New" w:hAnsi="Courier New" w:cs="Courier New" w:hint="default"/>
+      </w:rPr>
+    </w:lvl>
+    <w:lvl w:ilvl="2" w:tplc="080C0005" w:tentative="1">
+      <w:start w:val="1"/>
+      <w:numFmt w:val="bullet"/>
+      <w:lvlText w:val=""/>
+      <w:lvlJc w:val="left"/>
+      <w:pPr>
+        <w:ind w:left="2160" w:hanging="360"/>
+      </w:pPr>
+      <w:rPr>
+        <w:rFonts w:ascii="Wingdings" w:hAnsi="Wingdings" w:hint="default"/>
+      </w:rPr>
+    </w:lvl>
+    <w:lvl w:ilvl="3" w:tplc="080C0001" w:tentative="1">
+      <w:start w:val="1"/>
+      <w:numFmt w:val="bullet"/>
+      <w:lvlText w:val=""/>
+      <w:lvlJc w:val="left"/>
+      <w:pPr>
+        <w:ind w:left="2880" w:hanging="360"/>
+      </w:pPr>
+      <w:rPr>
+        <w:rFonts w:ascii="Symbol" w:hAnsi="Symbol" w:hint="default"/>
+      </w:rPr>
+    </w:lvl>
+    <w:lvl w:ilvl="4" w:tplc="080C0003" w:tentative="1">
+      <w:start w:val="1"/>
+      <w:numFmt w:val="bullet"/>
+      <w:lvlText w:val="o"/>
+      <w:lvlJc w:val="left"/>
+      <w:pPr>
+        <w:ind w:left="3600" w:hanging="360"/>
+      </w:pPr>
+      <w:rPr>
+        <w:rFonts w:ascii="Courier New" w:hAnsi="Courier New" w:cs="Courier New" w:hint="default"/>
+      </w:rPr>
+    </w:lvl>
+    <w:lvl w:ilvl="5" w:tplc="080C0005" w:tentative="1">
+      <w:start w:val="1"/>
+      <w:numFmt w:val="bullet"/>
+      <w:lvlText w:val=""/>
+      <w:lvlJc w:val="left"/>
+      <w:pPr>
+        <w:ind w:left="4320" w:hanging="360"/>
+      </w:pPr>
+      <w:rPr>
+        <w:rFonts w:ascii="Wingdings" w:hAnsi="Wingdings" w:hint="default"/>
+      </w:rPr>
+    </w:lvl>
+    <w:lvl w:ilvl="6" w:tplc="080C0001" w:tentative="1">
+      <w:start w:val="1"/>
+      <w:numFmt w:val="bullet"/>
+      <w:lvlText w:val=""/>
+      <w:lvlJc w:val="left"/>
+      <w:pPr>
+        <w:ind w:left="5040" w:hanging="360"/>
+      </w:pPr>
+      <w:rPr>
+        <w:rFonts w:ascii="Symbol" w:hAnsi="Symbol" w:hint="default"/>
+      </w:rPr>
+    </w:lvl>
+    <w:lvl w:ilvl="7" w:tplc="080C0003" w:tentative="1">
+      <w:start w:val="1"/>
+      <w:numFmt w:val="bullet"/>
+      <w:lvlText w:val="o"/>
+      <w:lvlJc w:val="left"/>
+      <w:pPr>
+        <w:ind w:left="5760" w:hanging="360"/>
+      </w:pPr>
+      <w:rPr>
+        <w:rFonts w:ascii="Courier New" w:hAnsi="Courier New" w:cs="Courier New" w:hint="default"/>
+      </w:rPr>
+    </w:lvl>
+    <w:lvl w:ilvl="8" w:tplc="080C0005" w:tentative="1">
+      <w:start w:val="1"/>
+      <w:numFmt w:val="bullet"/>
+      <w:lvlText w:val=""/>
+      <w:lvlJc w:val="left"/>
+      <w:pPr>
+        <w:ind w:left="6480" w:hanging="360"/>
+      </w:pPr>
+      <w:rPr>
+        <w:rFonts w:ascii="Wingdings" w:hAnsi="Wingdings" w:hint="default"/>
+      </w:rPr>
+    </w:lvl>
+  </w:abstractNum>
+  <w:abstractNum w:abstractNumId="15">
     <w:nsid w:val="1F826C59"/>
     <w:multiLevelType w:val="hybridMultilevel"/>
     <w:tmpl w:val="3AC4BF7C"/>
@@ -5421,7 +5847,7 @@
       </w:rPr>
     </w:lvl>
   </w:abstractNum>
-  <w:abstractNum w:abstractNumId="15">
+  <w:abstractNum w:abstractNumId="16">
     <w:nsid w:val="2B09292C"/>
     <w:multiLevelType w:val="hybridMultilevel"/>
     <w:tmpl w:val="834C6BFE"/>
@@ -5534,7 +5960,7 @@
       </w:rPr>
     </w:lvl>
   </w:abstractNum>
-  <w:abstractNum w:abstractNumId="16">
+  <w:abstractNum w:abstractNumId="17">
     <w:nsid w:val="2C876C60"/>
     <w:multiLevelType w:val="multilevel"/>
     <w:tmpl w:val="09C65CFA"/>
@@ -5674,7 +6100,7 @@
       </w:rPr>
     </w:lvl>
   </w:abstractNum>
-  <w:abstractNum w:abstractNumId="17">
+  <w:abstractNum w:abstractNumId="18">
     <w:nsid w:val="2D1C56A7"/>
     <w:multiLevelType w:val="hybridMultilevel"/>
     <w:tmpl w:val="20084660"/>
@@ -5831,7 +6257,7 @@
       </w:rPr>
     </w:lvl>
   </w:abstractNum>
-  <w:abstractNum w:abstractNumId="18">
+  <w:abstractNum w:abstractNumId="19">
     <w:nsid w:val="3C764AFE"/>
     <w:multiLevelType w:val="hybridMultilevel"/>
     <w:tmpl w:val="7D8A76A6"/>
@@ -5988,7 +6414,7 @@
       </w:rPr>
     </w:lvl>
   </w:abstractNum>
-  <w:abstractNum w:abstractNumId="19">
+  <w:abstractNum w:abstractNumId="20">
     <w:nsid w:val="3FE208EA"/>
     <w:multiLevelType w:val="hybridMultilevel"/>
     <w:tmpl w:val="4EF8EAA0"/>
@@ -6101,7 +6527,7 @@
       </w:rPr>
     </w:lvl>
   </w:abstractNum>
-  <w:abstractNum w:abstractNumId="20">
+  <w:abstractNum w:abstractNumId="21">
     <w:nsid w:val="42255549"/>
     <w:multiLevelType w:val="hybridMultilevel"/>
     <w:tmpl w:val="E1A04C2E"/>
@@ -6236,7 +6662,7 @@
       </w:rPr>
     </w:lvl>
   </w:abstractNum>
-  <w:abstractNum w:abstractNumId="21">
+  <w:abstractNum w:abstractNumId="22">
     <w:nsid w:val="47210B8C"/>
     <w:multiLevelType w:val="hybridMultilevel"/>
     <w:tmpl w:val="78609A2E"/>
@@ -6349,7 +6775,7 @@
       </w:rPr>
     </w:lvl>
   </w:abstractNum>
-  <w:abstractNum w:abstractNumId="22">
+  <w:abstractNum w:abstractNumId="23">
     <w:nsid w:val="4E7477DB"/>
     <w:multiLevelType w:val="hybridMultilevel"/>
     <w:tmpl w:val="AC722D0E"/>
@@ -6484,7 +6910,7 @@
       </w:rPr>
     </w:lvl>
   </w:abstractNum>
-  <w:abstractNum w:abstractNumId="23">
+  <w:abstractNum w:abstractNumId="24">
     <w:nsid w:val="52DC7B04"/>
     <w:multiLevelType w:val="hybridMultilevel"/>
     <w:tmpl w:val="3CA4CC44"/>
@@ -6641,7 +7067,7 @@
       </w:rPr>
     </w:lvl>
   </w:abstractNum>
-  <w:abstractNum w:abstractNumId="24">
+  <w:abstractNum w:abstractNumId="25">
     <w:nsid w:val="587547EF"/>
     <w:multiLevelType w:val="hybridMultilevel"/>
     <w:tmpl w:val="18AA8C9C"/>
@@ -6765,7 +7191,7 @@
       </w:rPr>
     </w:lvl>
   </w:abstractNum>
-  <w:abstractNum w:abstractNumId="25">
+  <w:abstractNum w:abstractNumId="26">
     <w:nsid w:val="5C7249B0"/>
     <w:multiLevelType w:val="hybridMultilevel"/>
     <w:tmpl w:val="3BCECA72"/>
@@ -6878,7 +7304,7 @@
       </w:rPr>
     </w:lvl>
   </w:abstractNum>
-  <w:abstractNum w:abstractNumId="26">
+  <w:abstractNum w:abstractNumId="27">
     <w:nsid w:val="5D3D4074"/>
     <w:multiLevelType w:val="hybridMultilevel"/>
     <w:tmpl w:val="E9C81EA8"/>
@@ -6991,7 +7417,7 @@
       </w:rPr>
     </w:lvl>
   </w:abstractNum>
-  <w:abstractNum w:abstractNumId="27">
+  <w:abstractNum w:abstractNumId="28">
     <w:nsid w:val="67D6452B"/>
     <w:multiLevelType w:val="hybridMultilevel"/>
     <w:tmpl w:val="E3946432"/>
@@ -7106,7 +7532,7 @@
       </w:rPr>
     </w:lvl>
   </w:abstractNum>
-  <w:abstractNum w:abstractNumId="28">
+  <w:abstractNum w:abstractNumId="29">
     <w:nsid w:val="6BA30839"/>
     <w:multiLevelType w:val="hybridMultilevel"/>
     <w:tmpl w:val="BC5A6684"/>
@@ -7219,7 +7645,7 @@
       </w:rPr>
     </w:lvl>
   </w:abstractNum>
-  <w:abstractNum w:abstractNumId="29">
+  <w:abstractNum w:abstractNumId="30">
     <w:nsid w:val="6BBB3CBA"/>
     <w:multiLevelType w:val="hybridMultilevel"/>
     <w:tmpl w:val="BB646278"/>
@@ -7332,7 +7758,7 @@
       </w:rPr>
     </w:lvl>
   </w:abstractNum>
-  <w:abstractNum w:abstractNumId="30">
+  <w:abstractNum w:abstractNumId="31">
     <w:nsid w:val="6D5B1B48"/>
     <w:multiLevelType w:val="hybridMultilevel"/>
     <w:tmpl w:val="7C22A52A"/>
@@ -7467,7 +7893,7 @@
       </w:rPr>
     </w:lvl>
   </w:abstractNum>
-  <w:abstractNum w:abstractNumId="31">
+  <w:abstractNum w:abstractNumId="32">
     <w:nsid w:val="71DC45B9"/>
     <w:multiLevelType w:val="hybridMultilevel"/>
     <w:tmpl w:val="28CA378C"/>
@@ -7631,7 +8057,7 @@
       </w:rPr>
     </w:lvl>
   </w:abstractNum>
-  <w:abstractNum w:abstractNumId="32">
+  <w:abstractNum w:abstractNumId="33">
     <w:nsid w:val="72D816A6"/>
     <w:multiLevelType w:val="hybridMultilevel"/>
     <w:tmpl w:val="13C25182"/>
@@ -7766,7 +8192,7 @@
       </w:rPr>
     </w:lvl>
   </w:abstractNum>
-  <w:abstractNum w:abstractNumId="33">
+  <w:abstractNum w:abstractNumId="34">
     <w:nsid w:val="77554DB4"/>
     <w:multiLevelType w:val="hybridMultilevel"/>
     <w:tmpl w:val="523A0AC4"/>
@@ -7901,7 +8327,7 @@
       </w:rPr>
     </w:lvl>
   </w:abstractNum>
-  <w:abstractNum w:abstractNumId="34">
+  <w:abstractNum w:abstractNumId="35">
     <w:nsid w:val="775C462A"/>
     <w:multiLevelType w:val="hybridMultilevel"/>
     <w:tmpl w:val="E73A1E78"/>
@@ -8014,7 +8440,7 @@
       </w:rPr>
     </w:lvl>
   </w:abstractNum>
-  <w:abstractNum w:abstractNumId="35">
+  <w:abstractNum w:abstractNumId="36">
     <w:nsid w:val="79FE5DFD"/>
     <w:multiLevelType w:val="hybridMultilevel"/>
     <w:tmpl w:val="F3A4801A"/>
@@ -8149,7 +8575,7 @@
       </w:rPr>
     </w:lvl>
   </w:abstractNum>
-  <w:abstractNum w:abstractNumId="36">
+  <w:abstractNum w:abstractNumId="37">
     <w:nsid w:val="7A612767"/>
     <w:multiLevelType w:val="hybridMultilevel"/>
     <w:tmpl w:val="0C80D334"/>
@@ -8284,7 +8710,7 @@
       </w:rPr>
     </w:lvl>
   </w:abstractNum>
-  <w:abstractNum w:abstractNumId="37">
+  <w:abstractNum w:abstractNumId="38">
     <w:nsid w:val="7AA2685C"/>
     <w:multiLevelType w:val="hybridMultilevel"/>
     <w:tmpl w:val="BA86484E"/>
@@ -8444,61 +8870,61 @@
     <w:abstractNumId w:val="7"/>
   </w:num>
   <w:num w:numId="9">
-    <w:abstractNumId w:val="21"/>
+    <w:abstractNumId w:val="22"/>
   </w:num>
   <w:num w:numId="10">
-    <w:abstractNumId w:val="16"/>
+    <w:abstractNumId w:val="17"/>
   </w:num>
   <w:num w:numId="11">
-    <w:abstractNumId w:val="28"/>
+    <w:abstractNumId w:val="29"/>
   </w:num>
   <w:num w:numId="12">
-    <w:abstractNumId w:val="19"/>
+    <w:abstractNumId w:val="20"/>
   </w:num>
   <w:num w:numId="13">
-    <w:abstractNumId w:val="34"/>
+    <w:abstractNumId w:val="35"/>
   </w:num>
   <w:num w:numId="14">
-    <w:abstractNumId w:val="29"/>
+    <w:abstractNumId w:val="30"/>
   </w:num>
   <w:num w:numId="15">
-    <w:abstractNumId w:val="26"/>
+    <w:abstractNumId w:val="27"/>
   </w:num>
   <w:num w:numId="16">
-    <w:abstractNumId w:val="25"/>
+    <w:abstractNumId w:val="26"/>
   </w:num>
   <w:num w:numId="17">
     <w:abstractNumId w:val="10"/>
   </w:num>
   <w:num w:numId="18">
-    <w:abstractNumId w:val="20"/>
+    <w:abstractNumId w:val="21"/>
   </w:num>
   <w:num w:numId="19">
-    <w:abstractNumId w:val="14"/>
+    <w:abstractNumId w:val="15"/>
   </w:num>
   <w:num w:numId="20">
-    <w:abstractNumId w:val="31"/>
+    <w:abstractNumId w:val="32"/>
   </w:num>
   <w:num w:numId="21">
-    <w:abstractNumId w:val="31"/>
+    <w:abstractNumId w:val="32"/>
     <w:lvlOverride w:ilvl="0">
       <w:startOverride w:val="1"/>
     </w:lvlOverride>
   </w:num>
   <w:num w:numId="22">
-    <w:abstractNumId w:val="31"/>
+    <w:abstractNumId w:val="32"/>
     <w:lvlOverride w:ilvl="0">
       <w:startOverride w:val="1"/>
     </w:lvlOverride>
   </w:num>
   <w:num w:numId="23">
-    <w:abstractNumId w:val="31"/>
+    <w:abstractNumId w:val="32"/>
     <w:lvlOverride w:ilvl="0">
       <w:startOverride w:val="1"/>
     </w:lvlOverride>
   </w:num>
   <w:num w:numId="24">
-    <w:abstractNumId w:val="24"/>
+    <w:abstractNumId w:val="25"/>
   </w:num>
   <w:num w:numId="25">
     <w:abstractNumId w:val="11"/>
@@ -8507,43 +8933,43 @@
     <w:abstractNumId w:val="13"/>
   </w:num>
   <w:num w:numId="27">
-    <w:abstractNumId w:val="27"/>
+    <w:abstractNumId w:val="28"/>
   </w:num>
   <w:num w:numId="28">
-    <w:abstractNumId w:val="31"/>
+    <w:abstractNumId w:val="32"/>
     <w:lvlOverride w:ilvl="0">
       <w:startOverride w:val="1"/>
     </w:lvlOverride>
   </w:num>
   <w:num w:numId="29">
-    <w:abstractNumId w:val="36"/>
+    <w:abstractNumId w:val="37"/>
   </w:num>
   <w:num w:numId="30">
-    <w:abstractNumId w:val="15"/>
+    <w:abstractNumId w:val="16"/>
   </w:num>
   <w:num w:numId="31">
     <w:abstractNumId w:val="9"/>
   </w:num>
   <w:num w:numId="32">
-    <w:abstractNumId w:val="20"/>
+    <w:abstractNumId w:val="21"/>
   </w:num>
   <w:num w:numId="33">
-    <w:abstractNumId w:val="32"/>
+    <w:abstractNumId w:val="33"/>
   </w:num>
   <w:num w:numId="34">
-    <w:abstractNumId w:val="37"/>
+    <w:abstractNumId w:val="38"/>
   </w:num>
   <w:num w:numId="35">
-    <w:abstractNumId w:val="33"/>
+    <w:abstractNumId w:val="34"/>
   </w:num>
   <w:num w:numId="36">
-    <w:abstractNumId w:val="30"/>
+    <w:abstractNumId w:val="31"/>
   </w:num>
   <w:num w:numId="37">
-    <w:abstractNumId w:val="18"/>
+    <w:abstractNumId w:val="19"/>
   </w:num>
   <w:num w:numId="38">
-    <w:abstractNumId w:val="22"/>
+    <w:abstractNumId w:val="23"/>
   </w:num>
   <w:num w:numId="39">
     <w:abstractNumId w:val="12"/>
@@ -8552,13 +8978,16 @@
     <w:abstractNumId w:val="8"/>
   </w:num>
   <w:num w:numId="41">
-    <w:abstractNumId w:val="35"/>
+    <w:abstractNumId w:val="36"/>
   </w:num>
   <w:num w:numId="42">
-    <w:abstractNumId w:val="23"/>
+    <w:abstractNumId w:val="24"/>
   </w:num>
   <w:num w:numId="43">
-    <w:abstractNumId w:val="17"/>
+    <w:abstractNumId w:val="18"/>
+  </w:num>
+  <w:num w:numId="44">
+    <w:abstractNumId w:val="14"/>
   </w:num>
 </w:numbering>
 </file>
@@ -8716,12 +9145,12 @@
   <w:style w:type="paragraph" w:default="1" w:styleId="Normal">
     <w:name w:val="Normal"/>
     <w:qFormat/>
-    <w:rsid w:val="000961FE"/>
+    <w:rsid w:val="0064727E"/>
     <w:pPr>
       <w:spacing w:after="0"/>
     </w:pPr>
     <w:rPr>
-      <w:rFonts w:ascii="Arial" w:hAnsi="Arial" w:cs="Arial"/>
+      <w:rFonts w:ascii="Source Sans Pro Light" w:hAnsi="Source Sans Pro Light" w:cs="Arial"/>
       <w:color w:val="000000"/>
     </w:rPr>
   </w:style>

</xml_diff>

<commit_message>
Mise à jour vademecum commercant - liste des docs
</commit_message>
<xml_diff>
--- a/KitCommercant/RopiVademecumKitCommercant.docx
+++ b/KitCommercant/RopiVademecumKitCommercant.docx
@@ -378,6 +378,13 @@
               </w:rPr>
               <w:t>Ajout informations comptables</w:t>
             </w:r>
+            <w:r>
+              <w:rPr>
+                <w:sz w:val="20"/>
+                <w:szCs w:val="20"/>
+              </w:rPr>
+              <w:t xml:space="preserve"> et procédure d'inscription d'un commerce</w:t>
+            </w:r>
           </w:p>
         </w:tc>
       </w:tr>
@@ -564,6 +571,8 @@
       <w:sdtPr>
         <w:rPr>
           <w:rFonts w:ascii="Arial" w:eastAsia="Times New Roman" w:hAnsi="Arial" w:cs="Arial"/>
+          <w:b w:val="0"/>
+          <w:bCs w:val="0"/>
           <w:color w:val="000000"/>
           <w:sz w:val="22"/>
           <w:szCs w:val="22"/>
@@ -578,8 +587,6 @@
       <w:sdtEndPr>
         <w:rPr>
           <w:rFonts w:ascii="Source Sans Pro Light" w:hAnsi="Source Sans Pro Light"/>
-          <w:b w:val="0"/>
-          <w:bCs w:val="0"/>
         </w:rPr>
       </w:sdtEndPr>
       <w:sdtContent>
@@ -661,7 +668,7 @@
                 <w:noProof/>
                 <w:webHidden/>
               </w:rPr>
-              <w:t>2</w:t>
+              <w:t>1</w:t>
             </w:r>
             <w:r>
               <w:rPr>
@@ -730,7 +737,7 @@
                 <w:noProof/>
                 <w:webHidden/>
               </w:rPr>
-              <w:t>3</w:t>
+              <w:t>2</w:t>
             </w:r>
             <w:r>
               <w:rPr>
@@ -799,7 +806,7 @@
                 <w:noProof/>
                 <w:webHidden/>
               </w:rPr>
-              <w:t>3</w:t>
+              <w:t>2</w:t>
             </w:r>
             <w:r>
               <w:rPr>
@@ -868,7 +875,7 @@
                 <w:noProof/>
                 <w:webHidden/>
               </w:rPr>
-              <w:t>3</w:t>
+              <w:t>2</w:t>
             </w:r>
             <w:r>
               <w:rPr>
@@ -937,7 +944,7 @@
                 <w:noProof/>
                 <w:webHidden/>
               </w:rPr>
-              <w:t>4</w:t>
+              <w:t>10</w:t>
             </w:r>
             <w:r>
               <w:rPr>
@@ -1006,7 +1013,7 @@
                 <w:noProof/>
                 <w:webHidden/>
               </w:rPr>
-              <w:t>4</w:t>
+              <w:t>10</w:t>
             </w:r>
             <w:r>
               <w:rPr>
@@ -1075,7 +1082,7 @@
                 <w:noProof/>
                 <w:webHidden/>
               </w:rPr>
-              <w:t>4</w:t>
+              <w:t>10</w:t>
             </w:r>
             <w:r>
               <w:rPr>
@@ -1144,7 +1151,7 @@
                 <w:noProof/>
                 <w:webHidden/>
               </w:rPr>
-              <w:t>4</w:t>
+              <w:t>10</w:t>
             </w:r>
             <w:r>
               <w:rPr>
@@ -1213,7 +1220,7 @@
                 <w:noProof/>
                 <w:webHidden/>
               </w:rPr>
-              <w:t>5</w:t>
+              <w:t>11</w:t>
             </w:r>
             <w:r>
               <w:rPr>
@@ -1549,6 +1556,9 @@
     </w:p>
     <w:p>
       <w:r>
+        <w:rPr>
+          <w:noProof/>
+        </w:rPr>
         <w:drawing>
           <wp:inline distT="0" distB="0" distL="0" distR="0">
             <wp:extent cx="3486150" cy="1859836"/>
@@ -3066,52 +3076,82 @@
       </w:r>
     </w:p>
     <w:p>
+      <w:pPr>
+        <w:pStyle w:val="ListParagraph"/>
+      </w:pPr>
       <w:r>
         <w:t>des ambassadeurs pour le démarchage de commerçants, la communication aux citoyens ou aux media,</w:t>
       </w:r>
     </w:p>
     <w:p>
+      <w:pPr>
+        <w:pStyle w:val="ListParagraph"/>
+      </w:pPr>
       <w:r>
         <w:t>des transporteurs pour la livraison des Ropi aux comptoirs de change ou à domicile,</w:t>
       </w:r>
     </w:p>
     <w:p>
+      <w:pPr>
+        <w:pStyle w:val="ListParagraph"/>
+      </w:pPr>
       <w:r>
         <w:t>des administrateurs de l'asbl, </w:t>
       </w:r>
     </w:p>
     <w:p>
+      <w:pPr>
+        <w:pStyle w:val="ListParagraph"/>
+      </w:pPr>
       <w:r>
         <w:lastRenderedPageBreak/>
         <w:t>des développeurs pour le site web et la monnaie électronique,</w:t>
       </w:r>
     </w:p>
     <w:p>
+      <w:pPr>
+        <w:pStyle w:val="ListParagraph"/>
+      </w:pPr>
       <w:r>
         <w:t>des infographistes et web designers,</w:t>
       </w:r>
     </w:p>
     <w:p>
+      <w:pPr>
+        <w:pStyle w:val="ListParagraph"/>
+      </w:pPr>
       <w:r>
         <w:t>des rédacteurs pour la mise à jour du contenu du site web (blog, agenda, point presse) et des outils de communications en général,</w:t>
       </w:r>
     </w:p>
     <w:p>
+      <w:pPr>
+        <w:pStyle w:val="ListParagraph"/>
+      </w:pPr>
       <w:r>
         <w:t>des comptables (professionnalisation de la comptabilité et contrôles),</w:t>
       </w:r>
     </w:p>
     <w:p>
+      <w:pPr>
+        <w:pStyle w:val="ListParagraph"/>
+      </w:pPr>
       <w:r>
         <w:t>des juristes (mise à jour des statuts, communication avec la banque nationale de Belgique, FSMA, ...),</w:t>
       </w:r>
     </w:p>
     <w:p>
+      <w:pPr>
+        <w:pStyle w:val="ListParagraph"/>
+      </w:pPr>
       <w:r>
         <w:t>des organisateurs d'événements (fêtes, projection cinéma, conférence, ...),</w:t>
       </w:r>
     </w:p>
     <w:p>
+      <w:pPr>
+        <w:pStyle w:val="ListParagraph"/>
+      </w:pPr>
       <w:r>
         <w:t>...</w:t>
       </w:r>
@@ -3119,23 +3159,41 @@
     <w:p>
       <w:pPr>
         <w:pStyle w:val="NormalWeb"/>
-      </w:pPr>
-      <w:r>
-        <w:t>Pour nous proposer votre aide, inscrivez-vous via le </w:t>
+        <w:rPr>
+          <w:rFonts w:ascii="Source Sans Pro Light" w:hAnsi="Source Sans Pro Light"/>
+        </w:rPr>
+      </w:pPr>
+      <w:r>
+        <w:rPr>
+          <w:rFonts w:ascii="Source Sans Pro Light" w:hAnsi="Source Sans Pro Light"/>
+        </w:rPr>
+        <w:t xml:space="preserve">Pour nous proposer votre aide, </w:t>
+      </w:r>
+      <w:r>
+        <w:rPr>
+          <w:rFonts w:ascii="Source Sans Pro Light" w:hAnsi="Source Sans Pro Light"/>
+        </w:rPr>
+        <w:t>contactez-nous</w:t>
+      </w:r>
+      <w:r>
+        <w:rPr>
+          <w:rFonts w:ascii="Source Sans Pro Light" w:hAnsi="Source Sans Pro Light"/>
+        </w:rPr>
+        <w:t xml:space="preserve"> </w:t>
+      </w:r>
+      <w:r>
+        <w:rPr>
+          <w:rFonts w:ascii="Source Sans Pro Light" w:hAnsi="Source Sans Pro Light"/>
+        </w:rPr>
+        <w:t>sur</w:t>
+      </w:r>
+      <w:r>
+        <w:rPr>
+          <w:rFonts w:ascii="Source Sans Pro Light" w:hAnsi="Source Sans Pro Light"/>
+        </w:rPr>
+        <w:t xml:space="preserve"> </w:t>
       </w:r>
       <w:hyperlink r:id="rId30" w:history="1">
-        <w:r>
-          <w:rPr>
-            <w:rStyle w:val="Hyperlink"/>
-            <w:rFonts w:ascii="Source Sans Pro Light" w:eastAsiaTheme="majorEastAsia" w:hAnsi="Source Sans Pro Light"/>
-          </w:rPr>
-          <w:t>formulaire en ligne</w:t>
-        </w:r>
-      </w:hyperlink>
-      <w:r>
-        <w:t xml:space="preserve"> ou via </w:t>
-      </w:r>
-      <w:hyperlink r:id="rId31" w:history="1">
         <w:r>
           <w:rPr>
             <w:rStyle w:val="Hyperlink"/>
@@ -3147,11 +3205,6 @@
     </w:p>
     <w:p>
       <w:pPr>
-        <w:pStyle w:val="NormalWeb"/>
-      </w:pPr>
-    </w:p>
-    <w:p>
-      <w:pPr>
         <w:pStyle w:val="Heading1"/>
       </w:pPr>
       <w:bookmarkStart w:id="9" w:name="_Toc434944081"/>
@@ -3160,30 +3213,99 @@
       </w:r>
       <w:bookmarkEnd w:id="9"/>
     </w:p>
+    <w:p/>
     <w:p>
       <w:pPr>
         <w:pStyle w:val="ListParagraph"/>
       </w:pPr>
+      <w:r>
+        <w:t>Les outils de communication papier</w:t>
+      </w:r>
     </w:p>
     <w:p>
       <w:pPr>
         <w:pStyle w:val="ListParagraph"/>
-      </w:pPr>
-      <w:r>
-        <w:t xml:space="preserve">Le Flyers </w:t>
+        <w:numPr>
+          <w:ilvl w:val="1"/>
+          <w:numId w:val="20"/>
+        </w:numPr>
+      </w:pPr>
+      <w:r>
+        <w:t>Le flyers (</w:t>
+      </w:r>
+      <w:hyperlink r:id="rId31" w:history="1">
+        <w:r>
+          <w:rPr>
+            <w:rStyle w:val="Hyperlink"/>
+          </w:rPr>
+          <w:t>RopiDepliant.pdf</w:t>
+        </w:r>
+      </w:hyperlink>
+      <w:r>
+        <w:t>)</w:t>
       </w:r>
     </w:p>
     <w:p>
       <w:pPr>
         <w:pStyle w:val="ListParagraph"/>
-      </w:pPr>
-      <w:r>
-        <w:t xml:space="preserve">Le vadémécum commerçant </w:t>
+        <w:numPr>
+          <w:ilvl w:val="1"/>
+          <w:numId w:val="20"/>
+        </w:numPr>
+      </w:pPr>
+      <w:r>
+        <w:t>L'autocollants "J'accepte le Ropi" (</w:t>
+      </w:r>
+      <w:hyperlink r:id="rId32" w:history="1">
+        <w:r>
+          <w:rPr>
+            <w:rStyle w:val="Hyperlink"/>
+          </w:rPr>
+          <w:t>RopiAutocollant.pdf</w:t>
+        </w:r>
+      </w:hyperlink>
+      <w:r>
+        <w:t>)</w:t>
       </w:r>
     </w:p>
     <w:p>
       <w:pPr>
         <w:pStyle w:val="ListParagraph"/>
+        <w:numPr>
+          <w:ilvl w:val="1"/>
+          <w:numId w:val="20"/>
+        </w:numPr>
+      </w:pPr>
+      <w:r>
+        <w:t xml:space="preserve">La carte de visites Ropi </w:t>
+      </w:r>
+    </w:p>
+    <w:p>
+      <w:pPr>
+        <w:pStyle w:val="ListParagraph"/>
+      </w:pPr>
+      <w:r>
+        <w:t>Le vadémécum commerçant (</w:t>
+      </w:r>
+      <w:hyperlink r:id="rId33" w:history="1">
+        <w:r>
+          <w:rPr>
+            <w:rStyle w:val="Hyperlink"/>
+          </w:rPr>
+          <w:t>RopiVademecumCommercant.pdf</w:t>
+        </w:r>
+      </w:hyperlink>
+      <w:r>
+        <w:t>)</w:t>
+      </w:r>
+    </w:p>
+    <w:p>
+      <w:pPr>
+        <w:pStyle w:val="ListParagraph"/>
+        <w:numPr>
+          <w:ilvl w:val="1"/>
+          <w:numId w:val="20"/>
+        </w:numPr>
       </w:pPr>
       <w:r>
         <w:t>Pourquoi adhérer?</w:t>
@@ -3192,30 +3314,46 @@
     <w:p>
       <w:pPr>
         <w:pStyle w:val="ListParagraph"/>
-      </w:pPr>
-      <w:r>
-        <w:t xml:space="preserve">Qui contacter quand, pourquoi, comment ? </w:t>
+        <w:numPr>
+          <w:ilvl w:val="1"/>
+          <w:numId w:val="20"/>
+        </w:numPr>
+      </w:pPr>
+      <w:r>
+        <w:t>Qui contacter quand, pourquoi, comment ?</w:t>
       </w:r>
     </w:p>
     <w:p>
       <w:pPr>
         <w:pStyle w:val="ListParagraph"/>
-      </w:pPr>
-      <w:r>
-        <w:t>Comment s'enregistrement sur le site internet ?</w:t>
+        <w:numPr>
+          <w:ilvl w:val="1"/>
+          <w:numId w:val="20"/>
+        </w:numPr>
+      </w:pPr>
+      <w:r>
+        <w:t>Comment s'enregistrer sur le site internet ?</w:t>
       </w:r>
     </w:p>
     <w:p>
       <w:pPr>
         <w:pStyle w:val="ListParagraph"/>
-      </w:pPr>
-      <w:r>
-        <w:t xml:space="preserve">Comment dépenser ses Ropi ? </w:t>
+        <w:numPr>
+          <w:ilvl w:val="1"/>
+          <w:numId w:val="20"/>
+        </w:numPr>
+      </w:pPr>
+      <w:r>
+        <w:t>Comment dépenser ses Ropi ?</w:t>
       </w:r>
     </w:p>
     <w:p>
       <w:pPr>
         <w:pStyle w:val="ListParagraph"/>
+        <w:numPr>
+          <w:ilvl w:val="1"/>
+          <w:numId w:val="20"/>
+        </w:numPr>
       </w:pPr>
       <w:r>
         <w:t>Comment gérer sa compatibilité ?</w:t>
@@ -3224,6 +3362,10 @@
     <w:p>
       <w:pPr>
         <w:pStyle w:val="ListParagraph"/>
+        <w:numPr>
+          <w:ilvl w:val="1"/>
+          <w:numId w:val="20"/>
+        </w:numPr>
       </w:pPr>
       <w:r>
         <w:t>Comment s'impliquer dans l'ASBL ?</w:t>
@@ -3234,39 +3376,105 @@
         <w:pStyle w:val="ListParagraph"/>
       </w:pPr>
       <w:r>
-        <w:t>Les documents fondateurs</w:t>
+        <w:t xml:space="preserve">Les documents fondateurs </w:t>
       </w:r>
     </w:p>
     <w:p>
       <w:pPr>
         <w:pStyle w:val="ListParagraph"/>
-      </w:pPr>
-      <w:r>
-        <w:t>La Charte</w:t>
+        <w:numPr>
+          <w:ilvl w:val="1"/>
+          <w:numId w:val="20"/>
+        </w:numPr>
+      </w:pPr>
+      <w:r>
+        <w:t>La Charte (</w:t>
+      </w:r>
+      <w:hyperlink r:id="rId34" w:history="1">
+        <w:r>
+          <w:rPr>
+            <w:rStyle w:val="Hyperlink"/>
+          </w:rPr>
+          <w:t>RopiCharte.pdf</w:t>
+        </w:r>
+      </w:hyperlink>
+      <w:r>
+        <w:t>)</w:t>
       </w:r>
     </w:p>
     <w:p>
       <w:pPr>
         <w:pStyle w:val="ListParagraph"/>
-      </w:pPr>
-      <w:r>
-        <w:t>Le Règlement d'Ordre d'Intérieur (ROI)</w:t>
+        <w:numPr>
+          <w:ilvl w:val="1"/>
+          <w:numId w:val="20"/>
+        </w:numPr>
+      </w:pPr>
+      <w:r>
+        <w:t xml:space="preserve">Le Règlement d'Ordre d'Intérieur de l'asbl (ROI) et le mode d'emploi du </w:t>
+      </w:r>
+      <w:r>
+        <w:t>R</w:t>
+      </w:r>
+      <w:r>
+        <w:t>opi (</w:t>
+      </w:r>
+      <w:hyperlink r:id="rId35" w:history="1">
+        <w:r>
+          <w:rPr>
+            <w:rStyle w:val="Hyperlink"/>
+          </w:rPr>
+          <w:t>RopiROI.pdf</w:t>
+        </w:r>
+      </w:hyperlink>
+      <w:r>
+        <w:t>)</w:t>
       </w:r>
     </w:p>
     <w:p>
       <w:pPr>
         <w:pStyle w:val="ListParagraph"/>
-      </w:pPr>
-      <w:r>
-        <w:t>Le mode d'emploi du Ropi (la monnaie)</w:t>
+        <w:numPr>
+          <w:ilvl w:val="1"/>
+          <w:numId w:val="20"/>
+        </w:numPr>
+      </w:pPr>
+      <w:r>
+        <w:t>La clef d'adhésion (</w:t>
+      </w:r>
+      <w:hyperlink r:id="rId36" w:history="1">
+        <w:r>
+          <w:rPr>
+            <w:rStyle w:val="Hyperlink"/>
+          </w:rPr>
+          <w:t>RopiCleAdhesion.pdf</w:t>
+        </w:r>
+      </w:hyperlink>
+      <w:r>
+        <w:t>)</w:t>
       </w:r>
     </w:p>
     <w:p>
       <w:pPr>
         <w:pStyle w:val="ListParagraph"/>
-      </w:pPr>
-      <w:r>
-        <w:t>La fiche synthétique Charte / ROI / Mode d'emploi</w:t>
+        <w:numPr>
+          <w:ilvl w:val="1"/>
+          <w:numId w:val="20"/>
+        </w:numPr>
+      </w:pPr>
+      <w:r>
+        <w:t>La fiche synthétique Charte / ROI / Mode d'emploi (</w:t>
+      </w:r>
+      <w:hyperlink r:id="rId37" w:history="1">
+        <w:r>
+          <w:rPr>
+            <w:rStyle w:val="Hyperlink"/>
+          </w:rPr>
+          <w:t>RopiROIFicheSynthétique.pdf</w:t>
+        </w:r>
+      </w:hyperlink>
+      <w:r>
+        <w:t>)</w:t>
       </w:r>
     </w:p>
     <w:p>
@@ -3274,39 +3482,79 @@
         <w:pStyle w:val="ListParagraph"/>
       </w:pPr>
       <w:r>
-        <w:t>Les documents d'engagement</w:t>
+        <w:t xml:space="preserve">Les documents d'engagement </w:t>
       </w:r>
     </w:p>
     <w:p>
       <w:pPr>
         <w:pStyle w:val="ListParagraph"/>
-      </w:pPr>
-      <w:r>
-        <w:t xml:space="preserve">L'accord de principe d'adhésion à l'asbl </w:t>
+        <w:numPr>
+          <w:ilvl w:val="1"/>
+          <w:numId w:val="20"/>
+        </w:numPr>
+      </w:pPr>
+      <w:r>
+        <w:t>Procédure d'inscription et d'ajout de commerce (</w:t>
+      </w:r>
+      <w:hyperlink r:id="rId38" w:history="1">
+        <w:r>
+          <w:rPr>
+            <w:rStyle w:val="Hyperlink"/>
+          </w:rPr>
+          <w:t>chartAjoutCommerce.pdf</w:t>
+        </w:r>
+      </w:hyperlink>
+      <w:r>
+        <w:t>)</w:t>
       </w:r>
     </w:p>
     <w:p>
       <w:pPr>
         <w:pStyle w:val="ListParagraph"/>
-      </w:pPr>
-      <w:r>
-        <w:t>Le formulaire d'adhésion à l'asbl</w:t>
+        <w:numPr>
+          <w:ilvl w:val="1"/>
+          <w:numId w:val="20"/>
+        </w:numPr>
+      </w:pPr>
+      <w:r>
+        <w:t xml:space="preserve">Le formulaire d'adhésion de principe à l'asbl </w:t>
+      </w:r>
+      <w:r>
+        <w:t>(</w:t>
+      </w:r>
+      <w:hyperlink r:id="rId39" w:history="1">
+        <w:r>
+          <w:rPr>
+            <w:rStyle w:val="Hyperlink"/>
+          </w:rPr>
+          <w:t>RopiAdhesionPrincipeMembre1&amp;2.pdf</w:t>
+        </w:r>
+      </w:hyperlink>
+      <w:r>
+        <w:t>)</w:t>
       </w:r>
     </w:p>
     <w:p>
       <w:pPr>
         <w:pStyle w:val="ListParagraph"/>
-      </w:pPr>
-      <w:r>
-        <w:t xml:space="preserve">L'autocollants "J'accepte le Ropi". </w:t>
-      </w:r>
-    </w:p>
-    <w:p>
-      <w:pPr>
-        <w:pStyle w:val="ListParagraph"/>
-      </w:pPr>
-      <w:r>
-        <w:t>Les cartes de visites</w:t>
+        <w:numPr>
+          <w:ilvl w:val="1"/>
+          <w:numId w:val="20"/>
+        </w:numPr>
+      </w:pPr>
+      <w:r>
+        <w:t>Le formulaire d'adhésion à l'asbl (</w:t>
+      </w:r>
+      <w:hyperlink r:id="rId40" w:history="1">
+        <w:r>
+          <w:rPr>
+            <w:rStyle w:val="Hyperlink"/>
+          </w:rPr>
+          <w:t>RopiAdhesionMembre1&amp;2.pdf</w:t>
+        </w:r>
+      </w:hyperlink>
+      <w:r>
+        <w:t>)</w:t>
       </w:r>
     </w:p>
     <w:p>
@@ -3383,7 +3631,7 @@
         <w:rPr>
           <w:noProof/>
         </w:rPr>
-        <w:t>11</w:t>
+        <w:t>1</w:t>
       </w:r>
     </w:fldSimple>
   </w:p>
@@ -3691,7 +3939,7 @@
         <v:path o:extrusionok="f" gradientshapeok="t" o:connecttype="rect"/>
         <o:lock v:ext="edit" aspectratio="t"/>
       </v:shapetype>
-      <v:shape id="_x0000_i1146" type="#_x0000_t75" style="width:37.5pt;height:37.5pt" o:bullet="t">
+      <v:shape id="_x0000_i1028" type="#_x0000_t75" style="width:37.5pt;height:37.5pt" o:bullet="t">
         <v:imagedata r:id="rId1" o:title="ropi_r_icone"/>
       </v:shape>
     </w:pict>
@@ -6415,6 +6663,119 @@
     </w:lvl>
   </w:abstractNum>
   <w:abstractNum w:abstractNumId="20">
+    <w:nsid w:val="3E3423E2"/>
+    <w:multiLevelType w:val="hybridMultilevel"/>
+    <w:tmpl w:val="98CC725E"/>
+    <w:lvl w:ilvl="0" w:tplc="080C0001">
+      <w:start w:val="1"/>
+      <w:numFmt w:val="bullet"/>
+      <w:lvlText w:val=""/>
+      <w:lvlJc w:val="left"/>
+      <w:pPr>
+        <w:ind w:left="720" w:hanging="360"/>
+      </w:pPr>
+      <w:rPr>
+        <w:rFonts w:ascii="Symbol" w:hAnsi="Symbol" w:hint="default"/>
+      </w:rPr>
+    </w:lvl>
+    <w:lvl w:ilvl="1" w:tplc="080C0003" w:tentative="1">
+      <w:start w:val="1"/>
+      <w:numFmt w:val="bullet"/>
+      <w:lvlText w:val="o"/>
+      <w:lvlJc w:val="left"/>
+      <w:pPr>
+        <w:ind w:left="1440" w:hanging="360"/>
+      </w:pPr>
+      <w:rPr>
+        <w:rFonts w:ascii="Courier New" w:hAnsi="Courier New" w:cs="Courier New" w:hint="default"/>
+      </w:rPr>
+    </w:lvl>
+    <w:lvl w:ilvl="2" w:tplc="080C0005" w:tentative="1">
+      <w:start w:val="1"/>
+      <w:numFmt w:val="bullet"/>
+      <w:lvlText w:val=""/>
+      <w:lvlJc w:val="left"/>
+      <w:pPr>
+        <w:ind w:left="2160" w:hanging="360"/>
+      </w:pPr>
+      <w:rPr>
+        <w:rFonts w:ascii="Wingdings" w:hAnsi="Wingdings" w:hint="default"/>
+      </w:rPr>
+    </w:lvl>
+    <w:lvl w:ilvl="3" w:tplc="080C0001" w:tentative="1">
+      <w:start w:val="1"/>
+      <w:numFmt w:val="bullet"/>
+      <w:lvlText w:val=""/>
+      <w:lvlJc w:val="left"/>
+      <w:pPr>
+        <w:ind w:left="2880" w:hanging="360"/>
+      </w:pPr>
+      <w:rPr>
+        <w:rFonts w:ascii="Symbol" w:hAnsi="Symbol" w:hint="default"/>
+      </w:rPr>
+    </w:lvl>
+    <w:lvl w:ilvl="4" w:tplc="080C0003" w:tentative="1">
+      <w:start w:val="1"/>
+      <w:numFmt w:val="bullet"/>
+      <w:lvlText w:val="o"/>
+      <w:lvlJc w:val="left"/>
+      <w:pPr>
+        <w:ind w:left="3600" w:hanging="360"/>
+      </w:pPr>
+      <w:rPr>
+        <w:rFonts w:ascii="Courier New" w:hAnsi="Courier New" w:cs="Courier New" w:hint="default"/>
+      </w:rPr>
+    </w:lvl>
+    <w:lvl w:ilvl="5" w:tplc="080C0005" w:tentative="1">
+      <w:start w:val="1"/>
+      <w:numFmt w:val="bullet"/>
+      <w:lvlText w:val=""/>
+      <w:lvlJc w:val="left"/>
+      <w:pPr>
+        <w:ind w:left="4320" w:hanging="360"/>
+      </w:pPr>
+      <w:rPr>
+        <w:rFonts w:ascii="Wingdings" w:hAnsi="Wingdings" w:hint="default"/>
+      </w:rPr>
+    </w:lvl>
+    <w:lvl w:ilvl="6" w:tplc="080C0001" w:tentative="1">
+      <w:start w:val="1"/>
+      <w:numFmt w:val="bullet"/>
+      <w:lvlText w:val=""/>
+      <w:lvlJc w:val="left"/>
+      <w:pPr>
+        <w:ind w:left="5040" w:hanging="360"/>
+      </w:pPr>
+      <w:rPr>
+        <w:rFonts w:ascii="Symbol" w:hAnsi="Symbol" w:hint="default"/>
+      </w:rPr>
+    </w:lvl>
+    <w:lvl w:ilvl="7" w:tplc="080C0003" w:tentative="1">
+      <w:start w:val="1"/>
+      <w:numFmt w:val="bullet"/>
+      <w:lvlText w:val="o"/>
+      <w:lvlJc w:val="left"/>
+      <w:pPr>
+        <w:ind w:left="5760" w:hanging="360"/>
+      </w:pPr>
+      <w:rPr>
+        <w:rFonts w:ascii="Courier New" w:hAnsi="Courier New" w:cs="Courier New" w:hint="default"/>
+      </w:rPr>
+    </w:lvl>
+    <w:lvl w:ilvl="8" w:tplc="080C0005" w:tentative="1">
+      <w:start w:val="1"/>
+      <w:numFmt w:val="bullet"/>
+      <w:lvlText w:val=""/>
+      <w:lvlJc w:val="left"/>
+      <w:pPr>
+        <w:ind w:left="6480" w:hanging="360"/>
+      </w:pPr>
+      <w:rPr>
+        <w:rFonts w:ascii="Wingdings" w:hAnsi="Wingdings" w:hint="default"/>
+      </w:rPr>
+    </w:lvl>
+  </w:abstractNum>
+  <w:abstractNum w:abstractNumId="21">
     <w:nsid w:val="3FE208EA"/>
     <w:multiLevelType w:val="hybridMultilevel"/>
     <w:tmpl w:val="4EF8EAA0"/>
@@ -6527,7 +6888,7 @@
       </w:rPr>
     </w:lvl>
   </w:abstractNum>
-  <w:abstractNum w:abstractNumId="21">
+  <w:abstractNum w:abstractNumId="22">
     <w:nsid w:val="42255549"/>
     <w:multiLevelType w:val="hybridMultilevel"/>
     <w:tmpl w:val="E1A04C2E"/>
@@ -6662,7 +7023,7 @@
       </w:rPr>
     </w:lvl>
   </w:abstractNum>
-  <w:abstractNum w:abstractNumId="22">
+  <w:abstractNum w:abstractNumId="23">
     <w:nsid w:val="47210B8C"/>
     <w:multiLevelType w:val="hybridMultilevel"/>
     <w:tmpl w:val="78609A2E"/>
@@ -6775,7 +7136,156 @@
       </w:rPr>
     </w:lvl>
   </w:abstractNum>
-  <w:abstractNum w:abstractNumId="23">
+  <w:abstractNum w:abstractNumId="24">
+    <w:nsid w:val="4C687955"/>
+    <w:multiLevelType w:val="multilevel"/>
+    <w:tmpl w:val="0FACC00C"/>
+    <w:lvl w:ilvl="0">
+      <w:start w:val="1"/>
+      <w:numFmt w:val="bullet"/>
+      <w:lvlText w:val=""/>
+      <w:lvlJc w:val="left"/>
+      <w:pPr>
+        <w:tabs>
+          <w:tab w:val="num" w:pos="720"/>
+        </w:tabs>
+        <w:ind w:left="720" w:hanging="360"/>
+      </w:pPr>
+      <w:rPr>
+        <w:rFonts w:ascii="Symbol" w:hAnsi="Symbol" w:hint="default"/>
+        <w:sz w:val="20"/>
+      </w:rPr>
+    </w:lvl>
+    <w:lvl w:ilvl="1">
+      <w:start w:val="1"/>
+      <w:numFmt w:val="bullet"/>
+      <w:lvlText w:val="o"/>
+      <w:lvlJc w:val="left"/>
+      <w:pPr>
+        <w:tabs>
+          <w:tab w:val="num" w:pos="1440"/>
+        </w:tabs>
+        <w:ind w:left="1440" w:hanging="360"/>
+      </w:pPr>
+      <w:rPr>
+        <w:rFonts w:ascii="Courier New" w:hAnsi="Courier New" w:hint="default"/>
+        <w:sz w:val="20"/>
+      </w:rPr>
+    </w:lvl>
+    <w:lvl w:ilvl="2" w:tentative="1">
+      <w:start w:val="1"/>
+      <w:numFmt w:val="bullet"/>
+      <w:lvlText w:val=""/>
+      <w:lvlJc w:val="left"/>
+      <w:pPr>
+        <w:tabs>
+          <w:tab w:val="num" w:pos="2160"/>
+        </w:tabs>
+        <w:ind w:left="2160" w:hanging="360"/>
+      </w:pPr>
+      <w:rPr>
+        <w:rFonts w:ascii="Wingdings" w:hAnsi="Wingdings" w:hint="default"/>
+        <w:sz w:val="20"/>
+      </w:rPr>
+    </w:lvl>
+    <w:lvl w:ilvl="3" w:tentative="1">
+      <w:start w:val="1"/>
+      <w:numFmt w:val="bullet"/>
+      <w:lvlText w:val=""/>
+      <w:lvlJc w:val="left"/>
+      <w:pPr>
+        <w:tabs>
+          <w:tab w:val="num" w:pos="2880"/>
+        </w:tabs>
+        <w:ind w:left="2880" w:hanging="360"/>
+      </w:pPr>
+      <w:rPr>
+        <w:rFonts w:ascii="Wingdings" w:hAnsi="Wingdings" w:hint="default"/>
+        <w:sz w:val="20"/>
+      </w:rPr>
+    </w:lvl>
+    <w:lvl w:ilvl="4" w:tentative="1">
+      <w:start w:val="1"/>
+      <w:numFmt w:val="bullet"/>
+      <w:lvlText w:val=""/>
+      <w:lvlJc w:val="left"/>
+      <w:pPr>
+        <w:tabs>
+          <w:tab w:val="num" w:pos="3600"/>
+        </w:tabs>
+        <w:ind w:left="3600" w:hanging="360"/>
+      </w:pPr>
+      <w:rPr>
+        <w:rFonts w:ascii="Wingdings" w:hAnsi="Wingdings" w:hint="default"/>
+        <w:sz w:val="20"/>
+      </w:rPr>
+    </w:lvl>
+    <w:lvl w:ilvl="5" w:tentative="1">
+      <w:start w:val="1"/>
+      <w:numFmt w:val="bullet"/>
+      <w:lvlText w:val=""/>
+      <w:lvlJc w:val="left"/>
+      <w:pPr>
+        <w:tabs>
+          <w:tab w:val="num" w:pos="4320"/>
+        </w:tabs>
+        <w:ind w:left="4320" w:hanging="360"/>
+      </w:pPr>
+      <w:rPr>
+        <w:rFonts w:ascii="Wingdings" w:hAnsi="Wingdings" w:hint="default"/>
+        <w:sz w:val="20"/>
+      </w:rPr>
+    </w:lvl>
+    <w:lvl w:ilvl="6" w:tentative="1">
+      <w:start w:val="1"/>
+      <w:numFmt w:val="bullet"/>
+      <w:lvlText w:val=""/>
+      <w:lvlJc w:val="left"/>
+      <w:pPr>
+        <w:tabs>
+          <w:tab w:val="num" w:pos="5040"/>
+        </w:tabs>
+        <w:ind w:left="5040" w:hanging="360"/>
+      </w:pPr>
+      <w:rPr>
+        <w:rFonts w:ascii="Wingdings" w:hAnsi="Wingdings" w:hint="default"/>
+        <w:sz w:val="20"/>
+      </w:rPr>
+    </w:lvl>
+    <w:lvl w:ilvl="7" w:tentative="1">
+      <w:start w:val="1"/>
+      <w:numFmt w:val="bullet"/>
+      <w:lvlText w:val=""/>
+      <w:lvlJc w:val="left"/>
+      <w:pPr>
+        <w:tabs>
+          <w:tab w:val="num" w:pos="5760"/>
+        </w:tabs>
+        <w:ind w:left="5760" w:hanging="360"/>
+      </w:pPr>
+      <w:rPr>
+        <w:rFonts w:ascii="Wingdings" w:hAnsi="Wingdings" w:hint="default"/>
+        <w:sz w:val="20"/>
+      </w:rPr>
+    </w:lvl>
+    <w:lvl w:ilvl="8" w:tentative="1">
+      <w:start w:val="1"/>
+      <w:numFmt w:val="bullet"/>
+      <w:lvlText w:val=""/>
+      <w:lvlJc w:val="left"/>
+      <w:pPr>
+        <w:tabs>
+          <w:tab w:val="num" w:pos="6480"/>
+        </w:tabs>
+        <w:ind w:left="6480" w:hanging="360"/>
+      </w:pPr>
+      <w:rPr>
+        <w:rFonts w:ascii="Wingdings" w:hAnsi="Wingdings" w:hint="default"/>
+        <w:sz w:val="20"/>
+      </w:rPr>
+    </w:lvl>
+  </w:abstractNum>
+  <w:abstractNum w:abstractNumId="25">
     <w:nsid w:val="4E7477DB"/>
     <w:multiLevelType w:val="hybridMultilevel"/>
     <w:tmpl w:val="AC722D0E"/>
@@ -6910,7 +7420,7 @@
       </w:rPr>
     </w:lvl>
   </w:abstractNum>
-  <w:abstractNum w:abstractNumId="24">
+  <w:abstractNum w:abstractNumId="26">
     <w:nsid w:val="52DC7B04"/>
     <w:multiLevelType w:val="hybridMultilevel"/>
     <w:tmpl w:val="3CA4CC44"/>
@@ -7067,7 +7577,7 @@
       </w:rPr>
     </w:lvl>
   </w:abstractNum>
-  <w:abstractNum w:abstractNumId="25">
+  <w:abstractNum w:abstractNumId="27">
     <w:nsid w:val="587547EF"/>
     <w:multiLevelType w:val="hybridMultilevel"/>
     <w:tmpl w:val="18AA8C9C"/>
@@ -7191,7 +7701,7 @@
       </w:rPr>
     </w:lvl>
   </w:abstractNum>
-  <w:abstractNum w:abstractNumId="26">
+  <w:abstractNum w:abstractNumId="28">
     <w:nsid w:val="5C7249B0"/>
     <w:multiLevelType w:val="hybridMultilevel"/>
     <w:tmpl w:val="3BCECA72"/>
@@ -7304,7 +7814,7 @@
       </w:rPr>
     </w:lvl>
   </w:abstractNum>
-  <w:abstractNum w:abstractNumId="27">
+  <w:abstractNum w:abstractNumId="29">
     <w:nsid w:val="5D3D4074"/>
     <w:multiLevelType w:val="hybridMultilevel"/>
     <w:tmpl w:val="E9C81EA8"/>
@@ -7417,7 +7927,120 @@
       </w:rPr>
     </w:lvl>
   </w:abstractNum>
-  <w:abstractNum w:abstractNumId="28">
+  <w:abstractNum w:abstractNumId="30">
+    <w:nsid w:val="650A7C29"/>
+    <w:multiLevelType w:val="hybridMultilevel"/>
+    <w:tmpl w:val="0D3046B0"/>
+    <w:lvl w:ilvl="0" w:tplc="080C0001">
+      <w:start w:val="1"/>
+      <w:numFmt w:val="bullet"/>
+      <w:lvlText w:val=""/>
+      <w:lvlJc w:val="left"/>
+      <w:pPr>
+        <w:ind w:left="1440" w:hanging="360"/>
+      </w:pPr>
+      <w:rPr>
+        <w:rFonts w:ascii="Symbol" w:hAnsi="Symbol" w:hint="default"/>
+      </w:rPr>
+    </w:lvl>
+    <w:lvl w:ilvl="1" w:tplc="080C0003" w:tentative="1">
+      <w:start w:val="1"/>
+      <w:numFmt w:val="bullet"/>
+      <w:lvlText w:val="o"/>
+      <w:lvlJc w:val="left"/>
+      <w:pPr>
+        <w:ind w:left="2160" w:hanging="360"/>
+      </w:pPr>
+      <w:rPr>
+        <w:rFonts w:ascii="Courier New" w:hAnsi="Courier New" w:cs="Courier New" w:hint="default"/>
+      </w:rPr>
+    </w:lvl>
+    <w:lvl w:ilvl="2" w:tplc="080C0005" w:tentative="1">
+      <w:start w:val="1"/>
+      <w:numFmt w:val="bullet"/>
+      <w:lvlText w:val=""/>
+      <w:lvlJc w:val="left"/>
+      <w:pPr>
+        <w:ind w:left="2880" w:hanging="360"/>
+      </w:pPr>
+      <w:rPr>
+        <w:rFonts w:ascii="Wingdings" w:hAnsi="Wingdings" w:hint="default"/>
+      </w:rPr>
+    </w:lvl>
+    <w:lvl w:ilvl="3" w:tplc="080C0001" w:tentative="1">
+      <w:start w:val="1"/>
+      <w:numFmt w:val="bullet"/>
+      <w:lvlText w:val=""/>
+      <w:lvlJc w:val="left"/>
+      <w:pPr>
+        <w:ind w:left="3600" w:hanging="360"/>
+      </w:pPr>
+      <w:rPr>
+        <w:rFonts w:ascii="Symbol" w:hAnsi="Symbol" w:hint="default"/>
+      </w:rPr>
+    </w:lvl>
+    <w:lvl w:ilvl="4" w:tplc="080C0003" w:tentative="1">
+      <w:start w:val="1"/>
+      <w:numFmt w:val="bullet"/>
+      <w:lvlText w:val="o"/>
+      <w:lvlJc w:val="left"/>
+      <w:pPr>
+        <w:ind w:left="4320" w:hanging="360"/>
+      </w:pPr>
+      <w:rPr>
+        <w:rFonts w:ascii="Courier New" w:hAnsi="Courier New" w:cs="Courier New" w:hint="default"/>
+      </w:rPr>
+    </w:lvl>
+    <w:lvl w:ilvl="5" w:tplc="080C0005" w:tentative="1">
+      <w:start w:val="1"/>
+      <w:numFmt w:val="bullet"/>
+      <w:lvlText w:val=""/>
+      <w:lvlJc w:val="left"/>
+      <w:pPr>
+        <w:ind w:left="5040" w:hanging="360"/>
+      </w:pPr>
+      <w:rPr>
+        <w:rFonts w:ascii="Wingdings" w:hAnsi="Wingdings" w:hint="default"/>
+      </w:rPr>
+    </w:lvl>
+    <w:lvl w:ilvl="6" w:tplc="080C0001" w:tentative="1">
+      <w:start w:val="1"/>
+      <w:numFmt w:val="bullet"/>
+      <w:lvlText w:val=""/>
+      <w:lvlJc w:val="left"/>
+      <w:pPr>
+        <w:ind w:left="5760" w:hanging="360"/>
+      </w:pPr>
+      <w:rPr>
+        <w:rFonts w:ascii="Symbol" w:hAnsi="Symbol" w:hint="default"/>
+      </w:rPr>
+    </w:lvl>
+    <w:lvl w:ilvl="7" w:tplc="080C0003" w:tentative="1">
+      <w:start w:val="1"/>
+      <w:numFmt w:val="bullet"/>
+      <w:lvlText w:val="o"/>
+      <w:lvlJc w:val="left"/>
+      <w:pPr>
+        <w:ind w:left="6480" w:hanging="360"/>
+      </w:pPr>
+      <w:rPr>
+        <w:rFonts w:ascii="Courier New" w:hAnsi="Courier New" w:cs="Courier New" w:hint="default"/>
+      </w:rPr>
+    </w:lvl>
+    <w:lvl w:ilvl="8" w:tplc="080C0005" w:tentative="1">
+      <w:start w:val="1"/>
+      <w:numFmt w:val="bullet"/>
+      <w:lvlText w:val=""/>
+      <w:lvlJc w:val="left"/>
+      <w:pPr>
+        <w:ind w:left="7200" w:hanging="360"/>
+      </w:pPr>
+      <w:rPr>
+        <w:rFonts w:ascii="Wingdings" w:hAnsi="Wingdings" w:hint="default"/>
+      </w:rPr>
+    </w:lvl>
+  </w:abstractNum>
+  <w:abstractNum w:abstractNumId="31">
     <w:nsid w:val="67D6452B"/>
     <w:multiLevelType w:val="hybridMultilevel"/>
     <w:tmpl w:val="E3946432"/>
@@ -7532,7 +8155,7 @@
       </w:rPr>
     </w:lvl>
   </w:abstractNum>
-  <w:abstractNum w:abstractNumId="29">
+  <w:abstractNum w:abstractNumId="32">
     <w:nsid w:val="6BA30839"/>
     <w:multiLevelType w:val="hybridMultilevel"/>
     <w:tmpl w:val="BC5A6684"/>
@@ -7645,7 +8268,7 @@
       </w:rPr>
     </w:lvl>
   </w:abstractNum>
-  <w:abstractNum w:abstractNumId="30">
+  <w:abstractNum w:abstractNumId="33">
     <w:nsid w:val="6BBB3CBA"/>
     <w:multiLevelType w:val="hybridMultilevel"/>
     <w:tmpl w:val="BB646278"/>
@@ -7758,7 +8381,7 @@
       </w:rPr>
     </w:lvl>
   </w:abstractNum>
-  <w:abstractNum w:abstractNumId="31">
+  <w:abstractNum w:abstractNumId="34">
     <w:nsid w:val="6D5B1B48"/>
     <w:multiLevelType w:val="hybridMultilevel"/>
     <w:tmpl w:val="7C22A52A"/>
@@ -7893,7 +8516,7 @@
       </w:rPr>
     </w:lvl>
   </w:abstractNum>
-  <w:abstractNum w:abstractNumId="32">
+  <w:abstractNum w:abstractNumId="35">
     <w:nsid w:val="71DC45B9"/>
     <w:multiLevelType w:val="hybridMultilevel"/>
     <w:tmpl w:val="28CA378C"/>
@@ -8057,7 +8680,7 @@
       </w:rPr>
     </w:lvl>
   </w:abstractNum>
-  <w:abstractNum w:abstractNumId="33">
+  <w:abstractNum w:abstractNumId="36">
     <w:nsid w:val="72D816A6"/>
     <w:multiLevelType w:val="hybridMultilevel"/>
     <w:tmpl w:val="13C25182"/>
@@ -8192,7 +8815,7 @@
       </w:rPr>
     </w:lvl>
   </w:abstractNum>
-  <w:abstractNum w:abstractNumId="34">
+  <w:abstractNum w:abstractNumId="37">
     <w:nsid w:val="77554DB4"/>
     <w:multiLevelType w:val="hybridMultilevel"/>
     <w:tmpl w:val="523A0AC4"/>
@@ -8327,7 +8950,7 @@
       </w:rPr>
     </w:lvl>
   </w:abstractNum>
-  <w:abstractNum w:abstractNumId="35">
+  <w:abstractNum w:abstractNumId="38">
     <w:nsid w:val="775C462A"/>
     <w:multiLevelType w:val="hybridMultilevel"/>
     <w:tmpl w:val="E73A1E78"/>
@@ -8440,7 +9063,7 @@
       </w:rPr>
     </w:lvl>
   </w:abstractNum>
-  <w:abstractNum w:abstractNumId="36">
+  <w:abstractNum w:abstractNumId="39">
     <w:nsid w:val="79FE5DFD"/>
     <w:multiLevelType w:val="hybridMultilevel"/>
     <w:tmpl w:val="F3A4801A"/>
@@ -8575,7 +9198,7 @@
       </w:rPr>
     </w:lvl>
   </w:abstractNum>
-  <w:abstractNum w:abstractNumId="37">
+  <w:abstractNum w:abstractNumId="40">
     <w:nsid w:val="7A612767"/>
     <w:multiLevelType w:val="hybridMultilevel"/>
     <w:tmpl w:val="0C80D334"/>
@@ -8710,7 +9333,7 @@
       </w:rPr>
     </w:lvl>
   </w:abstractNum>
-  <w:abstractNum w:abstractNumId="38">
+  <w:abstractNum w:abstractNumId="41">
     <w:nsid w:val="7AA2685C"/>
     <w:multiLevelType w:val="hybridMultilevel"/>
     <w:tmpl w:val="BA86484E"/>
@@ -8870,61 +9493,61 @@
     <w:abstractNumId w:val="7"/>
   </w:num>
   <w:num w:numId="9">
-    <w:abstractNumId w:val="22"/>
+    <w:abstractNumId w:val="23"/>
   </w:num>
   <w:num w:numId="10">
     <w:abstractNumId w:val="17"/>
   </w:num>
   <w:num w:numId="11">
+    <w:abstractNumId w:val="32"/>
+  </w:num>
+  <w:num w:numId="12">
+    <w:abstractNumId w:val="21"/>
+  </w:num>
+  <w:num w:numId="13">
+    <w:abstractNumId w:val="38"/>
+  </w:num>
+  <w:num w:numId="14">
+    <w:abstractNumId w:val="33"/>
+  </w:num>
+  <w:num w:numId="15">
     <w:abstractNumId w:val="29"/>
   </w:num>
-  <w:num w:numId="12">
-    <w:abstractNumId w:val="20"/>
-  </w:num>
-  <w:num w:numId="13">
-    <w:abstractNumId w:val="35"/>
-  </w:num>
-  <w:num w:numId="14">
-    <w:abstractNumId w:val="30"/>
-  </w:num>
-  <w:num w:numId="15">
-    <w:abstractNumId w:val="27"/>
-  </w:num>
   <w:num w:numId="16">
-    <w:abstractNumId w:val="26"/>
+    <w:abstractNumId w:val="28"/>
   </w:num>
   <w:num w:numId="17">
     <w:abstractNumId w:val="10"/>
   </w:num>
   <w:num w:numId="18">
-    <w:abstractNumId w:val="21"/>
+    <w:abstractNumId w:val="22"/>
   </w:num>
   <w:num w:numId="19">
     <w:abstractNumId w:val="15"/>
   </w:num>
   <w:num w:numId="20">
-    <w:abstractNumId w:val="32"/>
+    <w:abstractNumId w:val="35"/>
   </w:num>
   <w:num w:numId="21">
-    <w:abstractNumId w:val="32"/>
+    <w:abstractNumId w:val="35"/>
     <w:lvlOverride w:ilvl="0">
       <w:startOverride w:val="1"/>
     </w:lvlOverride>
   </w:num>
   <w:num w:numId="22">
-    <w:abstractNumId w:val="32"/>
+    <w:abstractNumId w:val="35"/>
     <w:lvlOverride w:ilvl="0">
       <w:startOverride w:val="1"/>
     </w:lvlOverride>
   </w:num>
   <w:num w:numId="23">
-    <w:abstractNumId w:val="32"/>
+    <w:abstractNumId w:val="35"/>
     <w:lvlOverride w:ilvl="0">
       <w:startOverride w:val="1"/>
     </w:lvlOverride>
   </w:num>
   <w:num w:numId="24">
-    <w:abstractNumId w:val="25"/>
+    <w:abstractNumId w:val="27"/>
   </w:num>
   <w:num w:numId="25">
     <w:abstractNumId w:val="11"/>
@@ -8933,16 +9556,16 @@
     <w:abstractNumId w:val="13"/>
   </w:num>
   <w:num w:numId="27">
-    <w:abstractNumId w:val="28"/>
+    <w:abstractNumId w:val="31"/>
   </w:num>
   <w:num w:numId="28">
-    <w:abstractNumId w:val="32"/>
+    <w:abstractNumId w:val="35"/>
     <w:lvlOverride w:ilvl="0">
       <w:startOverride w:val="1"/>
     </w:lvlOverride>
   </w:num>
   <w:num w:numId="29">
-    <w:abstractNumId w:val="37"/>
+    <w:abstractNumId w:val="40"/>
   </w:num>
   <w:num w:numId="30">
     <w:abstractNumId w:val="16"/>
@@ -8951,25 +9574,25 @@
     <w:abstractNumId w:val="9"/>
   </w:num>
   <w:num w:numId="32">
-    <w:abstractNumId w:val="21"/>
+    <w:abstractNumId w:val="22"/>
   </w:num>
   <w:num w:numId="33">
-    <w:abstractNumId w:val="33"/>
+    <w:abstractNumId w:val="36"/>
   </w:num>
   <w:num w:numId="34">
-    <w:abstractNumId w:val="38"/>
+    <w:abstractNumId w:val="41"/>
   </w:num>
   <w:num w:numId="35">
-    <w:abstractNumId w:val="34"/>
+    <w:abstractNumId w:val="37"/>
   </w:num>
   <w:num w:numId="36">
-    <w:abstractNumId w:val="31"/>
+    <w:abstractNumId w:val="34"/>
   </w:num>
   <w:num w:numId="37">
     <w:abstractNumId w:val="19"/>
   </w:num>
   <w:num w:numId="38">
-    <w:abstractNumId w:val="23"/>
+    <w:abstractNumId w:val="25"/>
   </w:num>
   <w:num w:numId="39">
     <w:abstractNumId w:val="12"/>
@@ -8978,16 +9601,25 @@
     <w:abstractNumId w:val="8"/>
   </w:num>
   <w:num w:numId="41">
-    <w:abstractNumId w:val="36"/>
+    <w:abstractNumId w:val="39"/>
   </w:num>
   <w:num w:numId="42">
-    <w:abstractNumId w:val="24"/>
+    <w:abstractNumId w:val="26"/>
   </w:num>
   <w:num w:numId="43">
     <w:abstractNumId w:val="18"/>
   </w:num>
   <w:num w:numId="44">
     <w:abstractNumId w:val="14"/>
+  </w:num>
+  <w:num w:numId="45">
+    <w:abstractNumId w:val="24"/>
+  </w:num>
+  <w:num w:numId="46">
+    <w:abstractNumId w:val="20"/>
+  </w:num>
+  <w:num w:numId="47">
+    <w:abstractNumId w:val="30"/>
   </w:num>
 </w:numbering>
 </file>
@@ -9145,7 +9777,7 @@
   <w:style w:type="paragraph" w:default="1" w:styleId="Normal">
     <w:name w:val="Normal"/>
     <w:qFormat/>
-    <w:rsid w:val="0064727E"/>
+    <w:rsid w:val="00FE064F"/>
     <w:pPr>
       <w:spacing w:after="0"/>
     </w:pPr>

</xml_diff>

<commit_message>
Mise à jour vademecum commercant - esthétiqu
</commit_message>
<xml_diff>
--- a/KitCommercant/RopiVademecumKitCommercant.docx
+++ b/KitCommercant/RopiVademecumKitCommercant.docx
@@ -385,6 +385,13 @@
               </w:rPr>
               <w:t xml:space="preserve"> et procédure d'inscription d'un commerce</w:t>
             </w:r>
+            <w:r>
+              <w:rPr>
+                <w:sz w:val="20"/>
+                <w:szCs w:val="20"/>
+              </w:rPr>
+              <w:t xml:space="preserve"> et liste des documents</w:t>
+            </w:r>
           </w:p>
         </w:tc>
       </w:tr>
@@ -567,18 +574,41 @@
     </w:tbl>
     <w:p/>
     <w:p/>
+    <w:p/>
+    <w:p/>
+    <w:p/>
+    <w:p/>
+    <w:p/>
+    <w:p/>
+    <w:p/>
+    <w:p/>
+    <w:p/>
+    <w:p/>
+    <w:p/>
+    <w:p/>
+    <w:p/>
+    <w:p/>
+    <w:p/>
+    <w:p/>
+    <w:p/>
+    <w:p/>
+    <w:p/>
+    <w:p/>
+    <w:p>
+      <w:pPr>
+        <w:pStyle w:val="Title"/>
+      </w:pPr>
+      <w:r>
+        <w:lastRenderedPageBreak/>
+        <w:t>Vademecum commerçants</w:t>
+      </w:r>
+    </w:p>
+    <w:p/>
+    <w:bookmarkStart w:id="0" w:name="h.7tfhvgi4s2oo" w:displacedByCustomXml="next"/>
+    <w:bookmarkEnd w:id="0" w:displacedByCustomXml="next"/>
     <w:sdt>
       <w:sdtPr>
-        <w:rPr>
-          <w:rFonts w:ascii="Arial" w:eastAsia="Times New Roman" w:hAnsi="Arial" w:cs="Arial"/>
-          <w:b w:val="0"/>
-          <w:bCs w:val="0"/>
-          <w:color w:val="000000"/>
-          <w:sz w:val="22"/>
-          <w:szCs w:val="22"/>
-          <w:lang w:val="fr-BE" w:eastAsia="fr-BE"/>
-        </w:rPr>
-        <w:id w:val="8677478"/>
+        <w:id w:val="146263592"/>
         <w:docPartObj>
           <w:docPartGallery w:val="Table of Contents"/>
           <w:docPartUnique/>
@@ -586,7 +616,13 @@
       </w:sdtPr>
       <w:sdtEndPr>
         <w:rPr>
-          <w:rFonts w:ascii="Source Sans Pro Light" w:hAnsi="Source Sans Pro Light"/>
+          <w:rFonts w:ascii="Source Sans Pro Light" w:eastAsia="Times New Roman" w:hAnsi="Source Sans Pro Light" w:cs="Arial"/>
+          <w:b w:val="0"/>
+          <w:bCs w:val="0"/>
+          <w:color w:val="000000"/>
+          <w:sz w:val="22"/>
+          <w:szCs w:val="22"/>
+          <w:lang w:val="fr-BE" w:eastAsia="fr-BE"/>
         </w:rPr>
       </w:sdtEndPr>
       <w:sdtContent>
@@ -601,8 +637,14 @@
         <w:p>
           <w:pPr>
             <w:pStyle w:val="TOC1"/>
+            <w:tabs>
+              <w:tab w:val="right" w:leader="dot" w:pos="8756"/>
+            </w:tabs>
             <w:rPr>
               <w:rFonts w:eastAsiaTheme="minorEastAsia" w:cstheme="minorBidi"/>
+              <w:b w:val="0"/>
+              <w:bCs w:val="0"/>
+              <w:caps w:val="0"/>
               <w:noProof/>
               <w:color w:val="auto"/>
               <w:sz w:val="22"/>
@@ -613,15 +655,12 @@
             <w:fldChar w:fldCharType="begin"/>
           </w:r>
           <w:r>
-            <w:rPr>
-              <w:lang w:val="en-US"/>
-            </w:rPr>
             <w:instrText xml:space="preserve"> TOC \o "1-3" \h \z \u </w:instrText>
           </w:r>
           <w:r>
             <w:fldChar w:fldCharType="separate"/>
           </w:r>
-          <w:hyperlink w:anchor="_Toc434944073" w:history="1">
+          <w:hyperlink w:anchor="_Toc452780006" w:history="1">
             <w:r>
               <w:rPr>
                 <w:rStyle w:val="Hyperlink"/>
@@ -648,7 +687,7 @@
                 <w:noProof/>
                 <w:webHidden/>
               </w:rPr>
-              <w:instrText xml:space="preserve"> PAGEREF _Toc434944073 \h </w:instrText>
+              <w:instrText xml:space="preserve"> PAGEREF _Toc452780006 \h </w:instrText>
             </w:r>
             <w:r>
               <w:rPr>
@@ -668,7 +707,7 @@
                 <w:noProof/>
                 <w:webHidden/>
               </w:rPr>
-              <w:t>1</w:t>
+              <w:t>2</w:t>
             </w:r>
             <w:r>
               <w:rPr>
@@ -682,15 +721,21 @@
         <w:p>
           <w:pPr>
             <w:pStyle w:val="TOC1"/>
+            <w:tabs>
+              <w:tab w:val="right" w:leader="dot" w:pos="8756"/>
+            </w:tabs>
             <w:rPr>
               <w:rFonts w:eastAsiaTheme="minorEastAsia" w:cstheme="minorBidi"/>
+              <w:b w:val="0"/>
+              <w:bCs w:val="0"/>
+              <w:caps w:val="0"/>
               <w:noProof/>
               <w:color w:val="auto"/>
               <w:sz w:val="22"/>
               <w:szCs w:val="22"/>
             </w:rPr>
           </w:pPr>
-          <w:hyperlink w:anchor="_Toc434944074" w:history="1">
+          <w:hyperlink w:anchor="_Toc452780007" w:history="1">
             <w:r>
               <w:rPr>
                 <w:rStyle w:val="Hyperlink"/>
@@ -717,7 +762,7 @@
                 <w:noProof/>
                 <w:webHidden/>
               </w:rPr>
-              <w:instrText xml:space="preserve"> PAGEREF _Toc434944074 \h </w:instrText>
+              <w:instrText xml:space="preserve"> PAGEREF _Toc452780007 \h </w:instrText>
             </w:r>
             <w:r>
               <w:rPr>
@@ -737,7 +782,7 @@
                 <w:noProof/>
                 <w:webHidden/>
               </w:rPr>
-              <w:t>2</w:t>
+              <w:t>3</w:t>
             </w:r>
             <w:r>
               <w:rPr>
@@ -751,21 +796,27 @@
         <w:p>
           <w:pPr>
             <w:pStyle w:val="TOC1"/>
+            <w:tabs>
+              <w:tab w:val="right" w:leader="dot" w:pos="8756"/>
+            </w:tabs>
             <w:rPr>
               <w:rFonts w:eastAsiaTheme="minorEastAsia" w:cstheme="minorBidi"/>
+              <w:b w:val="0"/>
+              <w:bCs w:val="0"/>
+              <w:caps w:val="0"/>
               <w:noProof/>
               <w:color w:val="auto"/>
               <w:sz w:val="22"/>
               <w:szCs w:val="22"/>
             </w:rPr>
           </w:pPr>
-          <w:hyperlink w:anchor="_Toc434944075" w:history="1">
+          <w:hyperlink w:anchor="_Toc452780008" w:history="1">
             <w:r>
               <w:rPr>
                 <w:rStyle w:val="Hyperlink"/>
                 <w:noProof/>
               </w:rPr>
-              <w:t>Comment s'enregistrement sur le site internet ?</w:t>
+              <w:t>Comment enregistrer votre commerce sur le site internet ?</w:t>
             </w:r>
             <w:r>
               <w:rPr>
@@ -786,7 +837,7 @@
                 <w:noProof/>
                 <w:webHidden/>
               </w:rPr>
-              <w:instrText xml:space="preserve"> PAGEREF _Toc434944075 \h </w:instrText>
+              <w:instrText xml:space="preserve"> PAGEREF _Toc452780008 \h </w:instrText>
             </w:r>
             <w:r>
               <w:rPr>
@@ -806,7 +857,153 @@
                 <w:noProof/>
                 <w:webHidden/>
               </w:rPr>
-              <w:t>2</w:t>
+              <w:t>3</w:t>
+            </w:r>
+            <w:r>
+              <w:rPr>
+                <w:noProof/>
+                <w:webHidden/>
+              </w:rPr>
+              <w:fldChar w:fldCharType="end"/>
+            </w:r>
+          </w:hyperlink>
+        </w:p>
+        <w:p>
+          <w:pPr>
+            <w:pStyle w:val="TOC2"/>
+            <w:tabs>
+              <w:tab w:val="right" w:leader="dot" w:pos="8756"/>
+            </w:tabs>
+            <w:rPr>
+              <w:rFonts w:eastAsiaTheme="minorEastAsia" w:cstheme="minorBidi"/>
+              <w:smallCaps w:val="0"/>
+              <w:noProof/>
+              <w:color w:val="auto"/>
+              <w:sz w:val="22"/>
+              <w:szCs w:val="22"/>
+            </w:rPr>
+          </w:pPr>
+          <w:hyperlink w:anchor="_Toc452780009" w:history="1">
+            <w:r>
+              <w:rPr>
+                <w:rStyle w:val="Hyperlink"/>
+                <w:noProof/>
+              </w:rPr>
+              <w:t>S'inscrire comme simple utilisateur</w:t>
+            </w:r>
+            <w:r>
+              <w:rPr>
+                <w:noProof/>
+                <w:webHidden/>
+              </w:rPr>
+              <w:tab/>
+            </w:r>
+            <w:r>
+              <w:rPr>
+                <w:noProof/>
+                <w:webHidden/>
+              </w:rPr>
+              <w:fldChar w:fldCharType="begin"/>
+            </w:r>
+            <w:r>
+              <w:rPr>
+                <w:noProof/>
+                <w:webHidden/>
+              </w:rPr>
+              <w:instrText xml:space="preserve"> PAGEREF _Toc452780009 \h </w:instrText>
+            </w:r>
+            <w:r>
+              <w:rPr>
+                <w:noProof/>
+                <w:webHidden/>
+              </w:rPr>
+            </w:r>
+            <w:r>
+              <w:rPr>
+                <w:noProof/>
+                <w:webHidden/>
+              </w:rPr>
+              <w:fldChar w:fldCharType="separate"/>
+            </w:r>
+            <w:r>
+              <w:rPr>
+                <w:noProof/>
+                <w:webHidden/>
+              </w:rPr>
+              <w:t>4</w:t>
+            </w:r>
+            <w:r>
+              <w:rPr>
+                <w:noProof/>
+                <w:webHidden/>
+              </w:rPr>
+              <w:fldChar w:fldCharType="end"/>
+            </w:r>
+          </w:hyperlink>
+        </w:p>
+        <w:p>
+          <w:pPr>
+            <w:pStyle w:val="TOC2"/>
+            <w:tabs>
+              <w:tab w:val="right" w:leader="dot" w:pos="8756"/>
+            </w:tabs>
+            <w:rPr>
+              <w:rFonts w:eastAsiaTheme="minorEastAsia" w:cstheme="minorBidi"/>
+              <w:smallCaps w:val="0"/>
+              <w:noProof/>
+              <w:color w:val="auto"/>
+              <w:sz w:val="22"/>
+              <w:szCs w:val="22"/>
+            </w:rPr>
+          </w:pPr>
+          <w:hyperlink w:anchor="_Toc452780010" w:history="1">
+            <w:r>
+              <w:rPr>
+                <w:rStyle w:val="Hyperlink"/>
+                <w:noProof/>
+              </w:rPr>
+              <w:t>Ajouter un commerce</w:t>
+            </w:r>
+            <w:r>
+              <w:rPr>
+                <w:noProof/>
+                <w:webHidden/>
+              </w:rPr>
+              <w:tab/>
+            </w:r>
+            <w:r>
+              <w:rPr>
+                <w:noProof/>
+                <w:webHidden/>
+              </w:rPr>
+              <w:fldChar w:fldCharType="begin"/>
+            </w:r>
+            <w:r>
+              <w:rPr>
+                <w:noProof/>
+                <w:webHidden/>
+              </w:rPr>
+              <w:instrText xml:space="preserve"> PAGEREF _Toc452780010 \h </w:instrText>
+            </w:r>
+            <w:r>
+              <w:rPr>
+                <w:noProof/>
+                <w:webHidden/>
+              </w:rPr>
+            </w:r>
+            <w:r>
+              <w:rPr>
+                <w:noProof/>
+                <w:webHidden/>
+              </w:rPr>
+              <w:fldChar w:fldCharType="separate"/>
+            </w:r>
+            <w:r>
+              <w:rPr>
+                <w:noProof/>
+                <w:webHidden/>
+              </w:rPr>
+              <w:t>6</w:t>
             </w:r>
             <w:r>
               <w:rPr>
@@ -820,15 +1017,21 @@
         <w:p>
           <w:pPr>
             <w:pStyle w:val="TOC1"/>
+            <w:tabs>
+              <w:tab w:val="right" w:leader="dot" w:pos="8756"/>
+            </w:tabs>
             <w:rPr>
               <w:rFonts w:eastAsiaTheme="minorEastAsia" w:cstheme="minorBidi"/>
+              <w:b w:val="0"/>
+              <w:bCs w:val="0"/>
+              <w:caps w:val="0"/>
               <w:noProof/>
               <w:color w:val="auto"/>
               <w:sz w:val="22"/>
               <w:szCs w:val="22"/>
             </w:rPr>
           </w:pPr>
-          <w:hyperlink w:anchor="_Toc434944076" w:history="1">
+          <w:hyperlink w:anchor="_Toc452780011" w:history="1">
             <w:r>
               <w:rPr>
                 <w:rStyle w:val="Hyperlink"/>
@@ -855,7 +1058,7 @@
                 <w:noProof/>
                 <w:webHidden/>
               </w:rPr>
-              <w:instrText xml:space="preserve"> PAGEREF _Toc434944076 \h </w:instrText>
+              <w:instrText xml:space="preserve"> PAGEREF _Toc452780011 \h </w:instrText>
             </w:r>
             <w:r>
               <w:rPr>
@@ -875,7 +1078,7 @@
                 <w:noProof/>
                 <w:webHidden/>
               </w:rPr>
-              <w:t>2</w:t>
+              <w:t>10</w:t>
             </w:r>
             <w:r>
               <w:rPr>
@@ -889,15 +1092,21 @@
         <w:p>
           <w:pPr>
             <w:pStyle w:val="TOC1"/>
+            <w:tabs>
+              <w:tab w:val="right" w:leader="dot" w:pos="8756"/>
+            </w:tabs>
             <w:rPr>
               <w:rFonts w:eastAsiaTheme="minorEastAsia" w:cstheme="minorBidi"/>
+              <w:b w:val="0"/>
+              <w:bCs w:val="0"/>
+              <w:caps w:val="0"/>
               <w:noProof/>
               <w:color w:val="auto"/>
               <w:sz w:val="22"/>
               <w:szCs w:val="22"/>
             </w:rPr>
           </w:pPr>
-          <w:hyperlink w:anchor="_Toc434944077" w:history="1">
+          <w:hyperlink w:anchor="_Toc452780012" w:history="1">
             <w:r>
               <w:rPr>
                 <w:rStyle w:val="Hyperlink"/>
@@ -924,7 +1133,7 @@
                 <w:noProof/>
                 <w:webHidden/>
               </w:rPr>
-              <w:instrText xml:space="preserve"> PAGEREF _Toc434944077 \h </w:instrText>
+              <w:instrText xml:space="preserve"> PAGEREF _Toc452780012 \h </w:instrText>
             </w:r>
             <w:r>
               <w:rPr>
@@ -944,7 +1153,7 @@
                 <w:noProof/>
                 <w:webHidden/>
               </w:rPr>
-              <w:t>10</w:t>
+              <w:t>11</w:t>
             </w:r>
             <w:r>
               <w:rPr>
@@ -958,15 +1167,21 @@
         <w:p>
           <w:pPr>
             <w:pStyle w:val="TOC1"/>
+            <w:tabs>
+              <w:tab w:val="right" w:leader="dot" w:pos="8756"/>
+            </w:tabs>
             <w:rPr>
               <w:rFonts w:eastAsiaTheme="minorEastAsia" w:cstheme="minorBidi"/>
+              <w:b w:val="0"/>
+              <w:bCs w:val="0"/>
+              <w:caps w:val="0"/>
               <w:noProof/>
               <w:color w:val="auto"/>
               <w:sz w:val="22"/>
               <w:szCs w:val="22"/>
             </w:rPr>
           </w:pPr>
-          <w:hyperlink w:anchor="_Toc434944078" w:history="1">
+          <w:hyperlink w:anchor="_Toc452780013" w:history="1">
             <w:r>
               <w:rPr>
                 <w:rStyle w:val="Hyperlink"/>
@@ -993,7 +1208,7 @@
                 <w:noProof/>
                 <w:webHidden/>
               </w:rPr>
-              <w:instrText xml:space="preserve"> PAGEREF _Toc434944078 \h </w:instrText>
+              <w:instrText xml:space="preserve"> PAGEREF _Toc452780013 \h </w:instrText>
             </w:r>
             <w:r>
               <w:rPr>
@@ -1013,7 +1228,7 @@
                 <w:noProof/>
                 <w:webHidden/>
               </w:rPr>
-              <w:t>10</w:t>
+              <w:t>11</w:t>
             </w:r>
             <w:r>
               <w:rPr>
@@ -1027,15 +1242,19 @@
         <w:p>
           <w:pPr>
             <w:pStyle w:val="TOC2"/>
+            <w:tabs>
+              <w:tab w:val="right" w:leader="dot" w:pos="8756"/>
+            </w:tabs>
             <w:rPr>
               <w:rFonts w:eastAsiaTheme="minorEastAsia" w:cstheme="minorBidi"/>
+              <w:smallCaps w:val="0"/>
               <w:noProof/>
               <w:color w:val="auto"/>
               <w:sz w:val="22"/>
               <w:szCs w:val="22"/>
             </w:rPr>
           </w:pPr>
-          <w:hyperlink w:anchor="_Toc434944079" w:history="1">
+          <w:hyperlink w:anchor="_Toc452780014" w:history="1">
             <w:r>
               <w:rPr>
                 <w:rStyle w:val="Hyperlink"/>
@@ -1062,7 +1281,7 @@
                 <w:noProof/>
                 <w:webHidden/>
               </w:rPr>
-              <w:instrText xml:space="preserve"> PAGEREF _Toc434944079 \h </w:instrText>
+              <w:instrText xml:space="preserve"> PAGEREF _Toc452780014 \h </w:instrText>
             </w:r>
             <w:r>
               <w:rPr>
@@ -1082,7 +1301,7 @@
                 <w:noProof/>
                 <w:webHidden/>
               </w:rPr>
-              <w:t>10</w:t>
+              <w:t>11</w:t>
             </w:r>
             <w:r>
               <w:rPr>
@@ -1096,15 +1315,19 @@
         <w:p>
           <w:pPr>
             <w:pStyle w:val="TOC2"/>
+            <w:tabs>
+              <w:tab w:val="right" w:leader="dot" w:pos="8756"/>
+            </w:tabs>
             <w:rPr>
               <w:rFonts w:eastAsiaTheme="minorEastAsia" w:cstheme="minorBidi"/>
+              <w:smallCaps w:val="0"/>
               <w:noProof/>
               <w:color w:val="auto"/>
               <w:sz w:val="22"/>
               <w:szCs w:val="22"/>
             </w:rPr>
           </w:pPr>
-          <w:hyperlink w:anchor="_Toc434944080" w:history="1">
+          <w:hyperlink w:anchor="_Toc452780015" w:history="1">
             <w:r>
               <w:rPr>
                 <w:rStyle w:val="Hyperlink"/>
@@ -1131,7 +1354,7 @@
                 <w:noProof/>
                 <w:webHidden/>
               </w:rPr>
-              <w:instrText xml:space="preserve"> PAGEREF _Toc434944080 \h </w:instrText>
+              <w:instrText xml:space="preserve"> PAGEREF _Toc452780015 \h </w:instrText>
             </w:r>
             <w:r>
               <w:rPr>
@@ -1151,7 +1374,7 @@
                 <w:noProof/>
                 <w:webHidden/>
               </w:rPr>
-              <w:t>10</w:t>
+              <w:t>12</w:t>
             </w:r>
             <w:r>
               <w:rPr>
@@ -1165,15 +1388,21 @@
         <w:p>
           <w:pPr>
             <w:pStyle w:val="TOC1"/>
+            <w:tabs>
+              <w:tab w:val="right" w:leader="dot" w:pos="8756"/>
+            </w:tabs>
             <w:rPr>
               <w:rFonts w:eastAsiaTheme="minorEastAsia" w:cstheme="minorBidi"/>
+              <w:b w:val="0"/>
+              <w:bCs w:val="0"/>
+              <w:caps w:val="0"/>
               <w:noProof/>
               <w:color w:val="auto"/>
               <w:sz w:val="22"/>
               <w:szCs w:val="22"/>
             </w:rPr>
           </w:pPr>
-          <w:hyperlink w:anchor="_Toc434944081" w:history="1">
+          <w:hyperlink w:anchor="_Toc452780016" w:history="1">
             <w:r>
               <w:rPr>
                 <w:rStyle w:val="Hyperlink"/>
@@ -1200,7 +1429,7 @@
                 <w:noProof/>
                 <w:webHidden/>
               </w:rPr>
-              <w:instrText xml:space="preserve"> PAGEREF _Toc434944081 \h </w:instrText>
+              <w:instrText xml:space="preserve"> PAGEREF _Toc452780016 \h </w:instrText>
             </w:r>
             <w:r>
               <w:rPr>
@@ -1220,7 +1449,7 @@
                 <w:noProof/>
                 <w:webHidden/>
               </w:rPr>
-              <w:t>11</w:t>
+              <w:t>12</w:t>
             </w:r>
             <w:r>
               <w:rPr>
@@ -1232,11 +1461,6 @@
           </w:hyperlink>
         </w:p>
         <w:p>
-          <w:pPr>
-            <w:rPr>
-              <w:lang w:val="en-US"/>
-            </w:rPr>
-          </w:pPr>
           <w:r>
             <w:fldChar w:fldCharType="end"/>
           </w:r>
@@ -1244,34 +1468,6 @@
       </w:sdtContent>
     </w:sdt>
     <w:p>
-      <w:pPr>
-        <w:pStyle w:val="Title"/>
-        <w:sectPr>
-          <w:headerReference w:type="even" r:id="rId9"/>
-          <w:headerReference w:type="default" r:id="rId10"/>
-          <w:footerReference w:type="even" r:id="rId11"/>
-          <w:footerReference w:type="default" r:id="rId12"/>
-          <w:headerReference w:type="first" r:id="rId13"/>
-          <w:footerReference w:type="first" r:id="rId14"/>
-          <w:pgSz w:w="11909" w:h="16834"/>
-          <w:pgMar w:top="1440" w:right="1703" w:bottom="1440" w:left="1440" w:header="708" w:footer="708" w:gutter="0"/>
-          <w:pgNumType w:start="1"/>
-          <w:cols w:space="708"/>
-          <w:noEndnote/>
-          <w:docGrid w:linePitch="360"/>
-        </w:sectPr>
-      </w:pPr>
-      <w:bookmarkStart w:id="0" w:name="h.7tfhvgi4s2oo"/>
-      <w:bookmarkEnd w:id="0"/>
-    </w:p>
-    <w:p>
-      <w:pPr>
-        <w:pStyle w:val="Title"/>
-      </w:pPr>
-      <w:r>
-        <w:lastRenderedPageBreak/>
-        <w:t>Vademecum commerçants</w:t>
-      </w:r>
       <w:r>
         <w:rPr>
           <w:sz w:val="26"/>
@@ -1284,7 +1480,7 @@
       <w:pPr>
         <w:pStyle w:val="Heading1"/>
       </w:pPr>
-      <w:bookmarkStart w:id="1" w:name="_Toc434944073"/>
+      <w:bookmarkStart w:id="1" w:name="_Toc452780006"/>
       <w:r>
         <w:t>Pourquoi adhérer?</w:t>
       </w:r>
@@ -1356,6 +1552,7 @@
         <w:pStyle w:val="ListParagraph"/>
       </w:pPr>
       <w:r>
+        <w:lastRenderedPageBreak/>
         <w:t>La monnaie complémentaire et locale permet de dynamiser et favoriser les achats dans le centre de Mons. Car quand on a des Ropi, on ne peux les dépenser que dans le tissus de commerçants l'acceptant.</w:t>
       </w:r>
     </w:p>
@@ -1409,112 +1606,113 @@
         <w:pStyle w:val="ListParagraph"/>
       </w:pPr>
       <w:r>
+        <w:t>Et au pire, il est toujours possible de quitter le Ropi, sans contrainte. L'asbl permettra la reconversion à 0% en cas de départ.</w:t>
+      </w:r>
+    </w:p>
+    <w:p>
+      <w:pPr>
+        <w:pStyle w:val="Heading1"/>
+      </w:pPr>
+      <w:bookmarkStart w:id="2" w:name="_Toc452780007"/>
+      <w:r>
+        <w:t>Qui contacter quand, pourquoi, comment ?</w:t>
+      </w:r>
+      <w:bookmarkEnd w:id="2"/>
+      <w:r>
+        <w:t xml:space="preserve"> </w:t>
+      </w:r>
+    </w:p>
+    <w:p>
+      <w:pPr>
+        <w:pStyle w:val="ListParagraph"/>
+      </w:pPr>
+      <w:r>
+        <w:t>Pour toute question pratique contactez votre ambassadeur Ropi référent (voir carte de visite):</w:t>
+      </w:r>
+    </w:p>
+    <w:p>
+      <w:pPr>
+        <w:pStyle w:val="ListParagraph"/>
+      </w:pPr>
+      <w:r>
+        <w:t>problème d'accès au site web ou d'édition de la page du commerce.</w:t>
+      </w:r>
+    </w:p>
+    <w:p>
+      <w:pPr>
+        <w:pStyle w:val="ListParagraph"/>
+      </w:pPr>
+      <w:r>
+        <w:t>demande de documentation (flyers, charte, ROI).</w:t>
+      </w:r>
+    </w:p>
+    <w:p>
+      <w:pPr>
+        <w:pStyle w:val="ListParagraph"/>
+      </w:pPr>
+      <w:r>
+        <w:t>demande de reconversion de Ropi en Euro.</w:t>
+      </w:r>
+    </w:p>
+    <w:p>
+      <w:pPr>
+        <w:pStyle w:val="ListParagraph"/>
+      </w:pPr>
+      <w:r>
+        <w:t xml:space="preserve">En cas d'absence de votre ambassadeur ou pour d'autres questions, contactez le responsable de zone (voir carte de visite). </w:t>
+      </w:r>
+    </w:p>
+    <w:p>
+      <w:pPr>
+        <w:pStyle w:val="ListParagraph"/>
+      </w:pPr>
+      <w:r>
+        <w:t>Si ni l'ambassadeur et le responsable de zone ne sont joignables, contactez support@ropi.be.</w:t>
+      </w:r>
+    </w:p>
+    <w:p>
+      <w:pPr>
+        <w:pStyle w:val="Heading1"/>
+      </w:pPr>
+      <w:bookmarkStart w:id="3" w:name="_Toc452780008"/>
+      <w:r>
+        <w:t>Comment enregistre</w:t>
+      </w:r>
+      <w:r>
+        <w:t>r</w:t>
+      </w:r>
+      <w:r>
+        <w:t xml:space="preserve"> </w:t>
+      </w:r>
+      <w:r>
+        <w:t xml:space="preserve">votre commerce </w:t>
+      </w:r>
+      <w:r>
+        <w:t>sur le site internet ?</w:t>
+      </w:r>
+      <w:bookmarkEnd w:id="3"/>
+    </w:p>
+    <w:p>
+      <w:r>
+        <w:t>Avant d'enregistrer votre commerce, il est nécessaire de vous inscrire en tant que simple utilisateur</w:t>
+      </w:r>
+      <w:r>
+        <w:t>.</w:t>
+      </w:r>
+    </w:p>
+    <w:p>
+      <w:pPr>
+        <w:pStyle w:val="Heading2"/>
+      </w:pPr>
+      <w:bookmarkStart w:id="4" w:name="_Toc452780009"/>
+      <w:r>
         <w:lastRenderedPageBreak/>
-        <w:t>Et au pire, il est toujours possible de quitter le Ropi, sans contrainte. L'asbl permettra la reconversion à 0% en cas de départ.</w:t>
-      </w:r>
-    </w:p>
-    <w:p>
-      <w:pPr>
-        <w:pStyle w:val="Heading1"/>
-      </w:pPr>
-      <w:bookmarkStart w:id="2" w:name="_Toc434944074"/>
-      <w:r>
-        <w:t>Qui contacter quand, pourquoi, comment ?</w:t>
-      </w:r>
-      <w:bookmarkEnd w:id="2"/>
-      <w:r>
-        <w:t xml:space="preserve"> </w:t>
-      </w:r>
-    </w:p>
-    <w:p>
-      <w:pPr>
-        <w:pStyle w:val="ListParagraph"/>
-      </w:pPr>
-      <w:r>
-        <w:t>Pour toute question pratique contactez votre ambassadeur Ropi référent (voir carte de visite):</w:t>
-      </w:r>
-    </w:p>
-    <w:p>
-      <w:pPr>
-        <w:pStyle w:val="ListParagraph"/>
-      </w:pPr>
-      <w:r>
-        <w:t>problème d'accès au site web ou d'édition de la page du commerce.</w:t>
-      </w:r>
-    </w:p>
-    <w:p>
-      <w:pPr>
-        <w:pStyle w:val="ListParagraph"/>
-      </w:pPr>
-      <w:r>
-        <w:t>demande de documentation (flyers, charte, ROI).</w:t>
-      </w:r>
-    </w:p>
-    <w:p>
-      <w:pPr>
-        <w:pStyle w:val="ListParagraph"/>
-      </w:pPr>
-      <w:r>
-        <w:t>demande de reconversion de Ropi en Euro.</w:t>
-      </w:r>
-    </w:p>
-    <w:p>
-      <w:pPr>
-        <w:pStyle w:val="ListParagraph"/>
-      </w:pPr>
-      <w:r>
-        <w:t xml:space="preserve">En cas d'absence de votre ambassadeur ou pour d'autres questions, contactez le responsable de zone (voir carte de visite). </w:t>
-      </w:r>
-    </w:p>
-    <w:p>
-      <w:pPr>
-        <w:pStyle w:val="ListParagraph"/>
-      </w:pPr>
-      <w:r>
-        <w:t>Si ni l'ambassadeur et le responsable de zone ne sont joignables, contactez support@ropi.be.</w:t>
-      </w:r>
-    </w:p>
-    <w:p>
-      <w:pPr>
-        <w:pStyle w:val="Heading1"/>
-      </w:pPr>
-      <w:bookmarkStart w:id="3" w:name="_Toc434944075"/>
-      <w:r>
-        <w:t>Comment enregistre</w:t>
-      </w:r>
-      <w:r>
-        <w:t>r</w:t>
-      </w:r>
-      <w:r>
-        <w:t xml:space="preserve"> </w:t>
-      </w:r>
-      <w:r>
-        <w:t xml:space="preserve">votre commerce </w:t>
-      </w:r>
-      <w:r>
-        <w:t>sur le site internet ?</w:t>
-      </w:r>
-      <w:bookmarkEnd w:id="3"/>
-    </w:p>
-    <w:p>
-      <w:r>
-        <w:t>Avant d'enregistrer votre commerce, il est nécessaire de vous inscrire en tant que simple utilisateur</w:t>
-      </w:r>
-      <w:r>
-        <w:t>.</w:t>
-      </w:r>
-    </w:p>
-    <w:p>
-      <w:pPr>
-        <w:pStyle w:val="Heading2"/>
-      </w:pPr>
-      <w:r>
         <w:t>S'inscrire comme simple utilisateur</w:t>
       </w:r>
+      <w:bookmarkEnd w:id="4"/>
     </w:p>
     <w:p/>
     <w:p>
-      <w:bookmarkStart w:id="4" w:name="_Toc434944076"/>
       <w:r>
         <w:t xml:space="preserve">▶ </w:t>
       </w:r>
@@ -1555,6 +1753,9 @@
       </w:r>
     </w:p>
     <w:p>
+      <w:pPr>
+        <w:jc w:val="center"/>
+      </w:pPr>
       <w:r>
         <w:rPr>
           <w:noProof/>
@@ -1577,7 +1778,7 @@
                     </pic:cNvPicPr>
                   </pic:nvPicPr>
                   <pic:blipFill>
-                    <a:blip r:embed="rId15"/>
+                    <a:blip r:embed="rId9"/>
                     <a:srcRect/>
                     <a:stretch>
                       <a:fillRect/>
@@ -1632,11 +1833,13 @@
       </w:r>
     </w:p>
     <w:p>
+      <w:pPr>
+        <w:jc w:val="center"/>
+      </w:pPr>
       <w:r>
         <w:rPr>
           <w:noProof/>
         </w:rPr>
-        <w:lastRenderedPageBreak/>
         <w:drawing>
           <wp:inline distT="0" distB="0" distL="0" distR="0">
             <wp:extent cx="3652780" cy="2676525"/>
@@ -1655,7 +1858,7 @@
                     </pic:cNvPicPr>
                   </pic:nvPicPr>
                   <pic:blipFill>
-                    <a:blip r:embed="rId16"/>
+                    <a:blip r:embed="rId10"/>
                     <a:srcRect/>
                     <a:stretch>
                       <a:fillRect/>
@@ -1677,9 +1880,6 @@
           </wp:inline>
         </w:drawing>
       </w:r>
-      <w:r>
-        <w:t xml:space="preserve"> </w:t>
-      </w:r>
     </w:p>
     <w:p/>
     <w:p>
@@ -1717,10 +1917,14 @@
     <w:p/>
     <w:p/>
     <w:p>
+      <w:pPr>
+        <w:jc w:val="center"/>
+      </w:pPr>
       <w:r>
         <w:rPr>
           <w:noProof/>
         </w:rPr>
+        <w:lastRenderedPageBreak/>
         <w:drawing>
           <wp:inline distT="0" distB="0" distL="0" distR="0">
             <wp:extent cx="3239387" cy="2238375"/>
@@ -1739,7 +1943,7 @@
                     </pic:cNvPicPr>
                   </pic:nvPicPr>
                   <pic:blipFill>
-                    <a:blip r:embed="rId17"/>
+                    <a:blip r:embed="rId11"/>
                     <a:srcRect/>
                     <a:stretch>
                       <a:fillRect/>
@@ -1809,11 +2013,13 @@
       </w:r>
     </w:p>
     <w:p>
+      <w:pPr>
+        <w:jc w:val="center"/>
+      </w:pPr>
       <w:r>
         <w:rPr>
           <w:noProof/>
         </w:rPr>
-        <w:lastRenderedPageBreak/>
         <w:drawing>
           <wp:inline distT="0" distB="0" distL="0" distR="0">
             <wp:extent cx="3689173" cy="2543175"/>
@@ -1832,7 +2038,7 @@
                     </pic:cNvPicPr>
                   </pic:nvPicPr>
                   <pic:blipFill>
-                    <a:blip r:embed="rId18"/>
+                    <a:blip r:embed="rId12"/>
                     <a:srcRect/>
                     <a:stretch>
                       <a:fillRect/>
@@ -1877,10 +2083,14 @@
     </w:p>
     <w:p/>
     <w:p>
+      <w:pPr>
+        <w:jc w:val="center"/>
+      </w:pPr>
       <w:r>
         <w:rPr>
           <w:noProof/>
         </w:rPr>
+        <w:lastRenderedPageBreak/>
         <w:drawing>
           <wp:inline distT="0" distB="0" distL="0" distR="0">
             <wp:extent cx="4516398" cy="2619375"/>
@@ -1899,7 +2109,7 @@
                     </pic:cNvPicPr>
                   </pic:nvPicPr>
                   <pic:blipFill>
-                    <a:blip r:embed="rId19"/>
+                    <a:blip r:embed="rId13"/>
                     <a:srcRect/>
                     <a:stretch>
                       <a:fillRect/>
@@ -1935,6 +2145,9 @@
       </w:r>
     </w:p>
     <w:p>
+      <w:pPr>
+        <w:jc w:val="center"/>
+      </w:pPr>
       <w:r>
         <w:rPr>
           <w:noProof/>
@@ -1957,7 +2170,7 @@
                     </pic:cNvPicPr>
                   </pic:nvPicPr>
                   <pic:blipFill>
-                    <a:blip r:embed="rId20"/>
+                    <a:blip r:embed="rId14"/>
                     <a:srcRect/>
                     <a:stretch>
                       <a:fillRect/>
@@ -1991,10 +2204,11 @@
       <w:pPr>
         <w:pStyle w:val="Heading2"/>
       </w:pPr>
-      <w:r>
-        <w:lastRenderedPageBreak/>
+      <w:bookmarkStart w:id="5" w:name="_Toc452780010"/>
+      <w:r>
         <w:t>Ajouter un commerce</w:t>
       </w:r>
+      <w:bookmarkEnd w:id="5"/>
     </w:p>
     <w:p/>
     <w:p>
@@ -2119,7 +2333,7 @@
                     </pic:cNvPicPr>
                   </pic:nvPicPr>
                   <pic:blipFill>
-                    <a:blip r:embed="rId21"/>
+                    <a:blip r:embed="rId15"/>
                     <a:srcRect/>
                     <a:stretch>
                       <a:fillRect/>
@@ -2172,7 +2386,7 @@
                     </pic:cNvPicPr>
                   </pic:nvPicPr>
                   <pic:blipFill>
-                    <a:blip r:embed="rId22"/>
+                    <a:blip r:embed="rId16"/>
                     <a:srcRect/>
                     <a:stretch>
                       <a:fillRect/>
@@ -2204,6 +2418,7 @@
     <w:p/>
     <w:p>
       <w:r>
+        <w:lastRenderedPageBreak/>
         <w:t xml:space="preserve">▶ </w:t>
       </w:r>
       <w:r>
@@ -2260,7 +2475,7 @@
                     </pic:cNvPicPr>
                   </pic:nvPicPr>
                   <pic:blipFill>
-                    <a:blip r:embed="rId23"/>
+                    <a:blip r:embed="rId17"/>
                     <a:srcRect/>
                     <a:stretch>
                       <a:fillRect/>
@@ -2321,7 +2536,6 @@
         <w:rPr>
           <w:noProof/>
         </w:rPr>
-        <w:lastRenderedPageBreak/>
         <w:drawing>
           <wp:inline distT="0" distB="0" distL="0" distR="0">
             <wp:extent cx="4114800" cy="3502203"/>
@@ -2340,7 +2554,7 @@
                     </pic:cNvPicPr>
                   </pic:nvPicPr>
                   <pic:blipFill>
-                    <a:blip r:embed="rId24"/>
+                    <a:blip r:embed="rId18"/>
                     <a:srcRect/>
                     <a:stretch>
                       <a:fillRect/>
@@ -2416,6 +2630,7 @@
         <w:rPr>
           <w:noProof/>
         </w:rPr>
+        <w:lastRenderedPageBreak/>
         <w:drawing>
           <wp:inline distT="0" distB="0" distL="0" distR="0">
             <wp:extent cx="3810000" cy="3129427"/>
@@ -2434,7 +2649,7 @@
                     </pic:cNvPicPr>
                   </pic:nvPicPr>
                   <pic:blipFill>
-                    <a:blip r:embed="rId25"/>
+                    <a:blip r:embed="rId19"/>
                     <a:srcRect/>
                     <a:stretch>
                       <a:fillRect/>
@@ -2465,7 +2680,6 @@
     </w:p>
     <w:p>
       <w:r>
-        <w:lastRenderedPageBreak/>
         <w:t>▶</w:t>
       </w:r>
       <w:r>
@@ -2501,7 +2715,7 @@
         </w:rPr>
         <w:drawing>
           <wp:inline distT="0" distB="0" distL="0" distR="0">
-            <wp:extent cx="5566410" cy="4300928"/>
+            <wp:extent cx="5391150" cy="4165512"/>
             <wp:effectExtent l="19050" t="0" r="0" b="0"/>
             <wp:docPr id="51" name="Picture 51"/>
             <wp:cNvGraphicFramePr>
@@ -2517,7 +2731,7 @@
                     </pic:cNvPicPr>
                   </pic:nvPicPr>
                   <pic:blipFill>
-                    <a:blip r:embed="rId26"/>
+                    <a:blip r:embed="rId20"/>
                     <a:srcRect/>
                     <a:stretch>
                       <a:fillRect/>
@@ -2526,7 +2740,7 @@
                   <pic:spPr bwMode="auto">
                     <a:xfrm>
                       <a:off x="0" y="0"/>
-                      <a:ext cx="5566410" cy="4300928"/>
+                      <a:ext cx="5394843" cy="4168365"/>
                     </a:xfrm>
                     <a:prstGeom prst="rect">
                       <a:avLst/>
@@ -2553,6 +2767,7 @@
     </w:p>
     <w:p>
       <w:r>
+        <w:lastRenderedPageBreak/>
         <w:t xml:space="preserve">▶ </w:t>
       </w:r>
       <w:r>
@@ -2583,7 +2798,6 @@
         <w:rPr>
           <w:noProof/>
         </w:rPr>
-        <w:lastRenderedPageBreak/>
         <w:drawing>
           <wp:inline distT="0" distB="0" distL="0" distR="0">
             <wp:extent cx="4181475" cy="2287513"/>
@@ -2602,7 +2816,7 @@
                     </pic:cNvPicPr>
                   </pic:nvPicPr>
                   <pic:blipFill>
-                    <a:blip r:embed="rId27"/>
+                    <a:blip r:embed="rId21"/>
                     <a:srcRect/>
                     <a:stretch>
                       <a:fillRect/>
@@ -2722,6 +2936,7 @@
         <w:rPr>
           <w:noProof/>
         </w:rPr>
+        <w:lastRenderedPageBreak/>
         <w:drawing>
           <wp:inline distT="0" distB="0" distL="0" distR="0">
             <wp:extent cx="4219575" cy="3001019"/>
@@ -2740,7 +2955,7 @@
                     </pic:cNvPicPr>
                   </pic:nvPicPr>
                   <pic:blipFill>
-                    <a:blip r:embed="rId28"/>
+                    <a:blip r:embed="rId22"/>
                     <a:srcRect/>
                     <a:stretch>
                       <a:fillRect/>
@@ -2787,7 +3002,6 @@
         <w:rPr>
           <w:noProof/>
         </w:rPr>
-        <w:lastRenderedPageBreak/>
         <w:drawing>
           <wp:inline distT="0" distB="0" distL="0" distR="0">
             <wp:extent cx="3365615" cy="3105150"/>
@@ -2806,7 +3020,7 @@
                     </pic:cNvPicPr>
                   </pic:nvPicPr>
                   <pic:blipFill>
-                    <a:blip r:embed="rId29"/>
+                    <a:blip r:embed="rId23"/>
                     <a:srcRect/>
                     <a:stretch>
                       <a:fillRect/>
@@ -2848,10 +3062,11 @@
       <w:pPr>
         <w:pStyle w:val="Heading1"/>
       </w:pPr>
+      <w:bookmarkStart w:id="6" w:name="_Toc452780011"/>
       <w:r>
         <w:t>Comment dépenser ses Ropi ?</w:t>
       </w:r>
-      <w:bookmarkEnd w:id="4"/>
+      <w:bookmarkEnd w:id="6"/>
       <w:r>
         <w:t xml:space="preserve"> </w:t>
       </w:r>
@@ -2864,6 +3079,7 @@
     <w:p/>
     <w:p>
       <w:r>
+        <w:lastRenderedPageBreak/>
         <w:t>Mais il existe pléthore de possibilités pour faire circuler le Ropi. Nous invitons commerçants et producteurs à les utiliser sans modération! Voyez plutôt:</w:t>
       </w:r>
     </w:p>
@@ -2963,11 +3179,11 @@
       <w:pPr>
         <w:pStyle w:val="Heading1"/>
       </w:pPr>
-      <w:bookmarkStart w:id="5" w:name="_Toc434944077"/>
+      <w:bookmarkStart w:id="7" w:name="_Toc452780012"/>
       <w:r>
         <w:t>Comment gérer sa compatibilité ?</w:t>
       </w:r>
-      <w:bookmarkEnd w:id="5"/>
+      <w:bookmarkEnd w:id="7"/>
     </w:p>
     <w:p>
       <w:r>
@@ -3011,21 +3227,21 @@
       <w:pPr>
         <w:pStyle w:val="Heading1"/>
       </w:pPr>
-      <w:bookmarkStart w:id="6" w:name="_Toc434944078"/>
+      <w:bookmarkStart w:id="8" w:name="_Toc452780013"/>
       <w:r>
         <w:t>Comment s'impliquer dans l'ASBL ?</w:t>
       </w:r>
-      <w:bookmarkEnd w:id="6"/>
+      <w:bookmarkEnd w:id="8"/>
     </w:p>
     <w:p>
       <w:pPr>
         <w:pStyle w:val="Heading2"/>
       </w:pPr>
-      <w:bookmarkStart w:id="7" w:name="_Toc434944079"/>
+      <w:bookmarkStart w:id="9" w:name="_Toc452780014"/>
       <w:r>
         <w:t>Faire entendre sa voix à l'Assemblée Générale</w:t>
       </w:r>
-      <w:bookmarkEnd w:id="7"/>
+      <w:bookmarkEnd w:id="9"/>
     </w:p>
     <w:p>
       <w:r>
@@ -3034,6 +3250,7 @@
     </w:p>
     <w:p>
       <w:r>
+        <w:lastRenderedPageBreak/>
         <w:t>En tant que membre du collège de prestataires (commerçant, producteur) ou membre du collège associatif ou institutionnel, vous disposez d'une voix au sein de ce collège, qui lui même compte pour 1/3 dans les décisions de l'asbl.</w:t>
       </w:r>
     </w:p>
@@ -3047,11 +3264,11 @@
       <w:pPr>
         <w:pStyle w:val="Heading2"/>
       </w:pPr>
-      <w:bookmarkStart w:id="8" w:name="_Toc434944080"/>
+      <w:bookmarkStart w:id="10" w:name="_Toc452780015"/>
       <w:r>
         <w:t>Devenir bénévole</w:t>
       </w:r>
-      <w:bookmarkEnd w:id="8"/>
+      <w:bookmarkEnd w:id="10"/>
     </w:p>
     <w:p>
       <w:pPr>
@@ -3104,7 +3321,6 @@
         <w:pStyle w:val="ListParagraph"/>
       </w:pPr>
       <w:r>
-        <w:lastRenderedPageBreak/>
         <w:t>des développeurs pour le site web et la monnaie électronique,</w:t>
       </w:r>
     </w:p>
@@ -3193,7 +3409,7 @@
         </w:rPr>
         <w:t xml:space="preserve"> </w:t>
       </w:r>
-      <w:hyperlink r:id="rId30" w:history="1">
+      <w:hyperlink r:id="rId24" w:history="1">
         <w:r>
           <w:rPr>
             <w:rStyle w:val="Hyperlink"/>
@@ -3207,11 +3423,11 @@
       <w:pPr>
         <w:pStyle w:val="Heading1"/>
       </w:pPr>
-      <w:bookmarkStart w:id="9" w:name="_Toc434944081"/>
+      <w:bookmarkStart w:id="11" w:name="_Toc452780016"/>
       <w:r>
         <w:t>Contenu du kit commerçant</w:t>
       </w:r>
-      <w:bookmarkEnd w:id="9"/>
+      <w:bookmarkEnd w:id="11"/>
     </w:p>
     <w:p/>
     <w:p>
@@ -3233,7 +3449,7 @@
       <w:r>
         <w:t>Le flyers (</w:t>
       </w:r>
-      <w:hyperlink r:id="rId31" w:history="1">
+      <w:hyperlink r:id="rId25" w:history="1">
         <w:r>
           <w:rPr>
             <w:rStyle w:val="Hyperlink"/>
@@ -3256,7 +3472,7 @@
       <w:r>
         <w:t>L'autocollants "J'accepte le Ropi" (</w:t>
       </w:r>
-      <w:hyperlink r:id="rId32" w:history="1">
+      <w:hyperlink r:id="rId26" w:history="1">
         <w:r>
           <w:rPr>
             <w:rStyle w:val="Hyperlink"/>
@@ -3287,7 +3503,7 @@
       <w:r>
         <w:t>Le vadémécum commerçant (</w:t>
       </w:r>
-      <w:hyperlink r:id="rId33" w:history="1">
+      <w:hyperlink r:id="rId27" w:history="1">
         <w:r>
           <w:rPr>
             <w:rStyle w:val="Hyperlink"/>
@@ -3356,6 +3572,7 @@
         </w:numPr>
       </w:pPr>
       <w:r>
+        <w:lastRenderedPageBreak/>
         <w:t>Comment gérer sa compatibilité ?</w:t>
       </w:r>
     </w:p>
@@ -3390,7 +3607,7 @@
       <w:r>
         <w:t>La Charte (</w:t>
       </w:r>
-      <w:hyperlink r:id="rId34" w:history="1">
+      <w:hyperlink r:id="rId28" w:history="1">
         <w:r>
           <w:rPr>
             <w:rStyle w:val="Hyperlink"/>
@@ -3419,7 +3636,7 @@
       <w:r>
         <w:t>opi (</w:t>
       </w:r>
-      <w:hyperlink r:id="rId35" w:history="1">
+      <w:hyperlink r:id="rId29" w:history="1">
         <w:r>
           <w:rPr>
             <w:rStyle w:val="Hyperlink"/>
@@ -3442,7 +3659,7 @@
       <w:r>
         <w:t>La clef d'adhésion (</w:t>
       </w:r>
-      <w:hyperlink r:id="rId36" w:history="1">
+      <w:hyperlink r:id="rId30" w:history="1">
         <w:r>
           <w:rPr>
             <w:rStyle w:val="Hyperlink"/>
@@ -3465,7 +3682,7 @@
       <w:r>
         <w:t>La fiche synthétique Charte / ROI / Mode d'emploi (</w:t>
       </w:r>
-      <w:hyperlink r:id="rId37" w:history="1">
+      <w:hyperlink r:id="rId31" w:history="1">
         <w:r>
           <w:rPr>
             <w:rStyle w:val="Hyperlink"/>
@@ -3496,7 +3713,7 @@
       <w:r>
         <w:t>Procédure d'inscription et d'ajout de commerce (</w:t>
       </w:r>
-      <w:hyperlink r:id="rId38" w:history="1">
+      <w:hyperlink r:id="rId32" w:history="1">
         <w:r>
           <w:rPr>
             <w:rStyle w:val="Hyperlink"/>
@@ -3522,7 +3739,7 @@
       <w:r>
         <w:t>(</w:t>
       </w:r>
-      <w:hyperlink r:id="rId39" w:history="1">
+      <w:hyperlink r:id="rId33" w:history="1">
         <w:r>
           <w:rPr>
             <w:rStyle w:val="Hyperlink"/>
@@ -3545,7 +3762,7 @@
       <w:r>
         <w:t>Le formulaire d'adhésion à l'asbl (</w:t>
       </w:r>
-      <w:hyperlink r:id="rId40" w:history="1">
+      <w:hyperlink r:id="rId34" w:history="1">
         <w:r>
           <w:rPr>
             <w:rStyle w:val="Hyperlink"/>
@@ -3564,6 +3781,12 @@
     </w:p>
     <w:p/>
     <w:sectPr>
+      <w:headerReference w:type="even" r:id="rId35"/>
+      <w:headerReference w:type="default" r:id="rId36"/>
+      <w:footerReference w:type="even" r:id="rId37"/>
+      <w:footerReference w:type="default" r:id="rId38"/>
+      <w:headerReference w:type="first" r:id="rId39"/>
+      <w:footerReference w:type="first" r:id="rId40"/>
       <w:pgSz w:w="11909" w:h="16834"/>
       <w:pgMar w:top="1440" w:right="1703" w:bottom="1440" w:left="1440" w:header="708" w:footer="708" w:gutter="0"/>
       <w:pgNumType w:start="1"/>
@@ -3631,7 +3854,7 @@
         <w:rPr>
           <w:noProof/>
         </w:rPr>
-        <w:t>1</w:t>
+        <w:t>2</w:t>
       </w:r>
     </w:fldSimple>
   </w:p>
@@ -3939,7 +4162,7 @@
         <v:path o:extrusionok="f" gradientshapeok="t" o:connecttype="rect"/>
         <o:lock v:ext="edit" aspectratio="t"/>
       </v:shapetype>
-      <v:shape id="_x0000_i1028" type="#_x0000_t75" style="width:37.5pt;height:37.5pt" o:bullet="t">
+      <v:shape id="_x0000_i1034" type="#_x0000_t75" style="width:37.5pt;height:37.5pt" o:bullet="t">
         <v:imagedata r:id="rId1" o:title="ropi_r_icone"/>
       </v:shape>
     </w:pict>
@@ -10818,7 +11041,7 @@
 </file>
 
 <file path=customXml/itemProps1.xml><?xml version="1.0" encoding="utf-8"?>
-<ds:datastoreItem xmlns:ds="http://schemas.openxmlformats.org/officeDocument/2006/customXml" ds:itemID="{223E3C3A-7DEB-45EC-B148-09667BC9DD52}">
+<ds:datastoreItem xmlns:ds="http://schemas.openxmlformats.org/officeDocument/2006/customXml" ds:itemID="{701C0442-A5E6-4FFF-834E-DFBC2CEE8DD0}">
   <ds:schemaRefs>
     <ds:schemaRef ds:uri="http://schemas.openxmlformats.org/officeDocument/2006/bibliography"/>
   </ds:schemaRefs>

</xml_diff>